<commit_message>
Ajout de chapitres dans la documentation
</commit_message>
<xml_diff>
--- a/Documentation/Documentation_du_projet.docx
+++ b/Documentation/Documentation_du_projet.docx
@@ -1,6 +1,6 @@
 
 <file path=word/document.xml><?xml version="1.0" encoding="utf-8"?>
-<w:document xmlns:wpc="http://schemas.microsoft.com/office/word/2010/wordprocessingCanvas" xmlns:cx="http://schemas.microsoft.com/office/drawing/2014/chartex" xmlns:cx1="http://schemas.microsoft.com/office/drawing/2015/9/8/chartex" xmlns:mc="http://schemas.openxmlformats.org/markup-compatibility/2006" xmlns:o="urn:schemas-microsoft-com:office:office" xmlns:r="http://schemas.openxmlformats.org/officeDocument/2006/relationships" xmlns:m="http://schemas.openxmlformats.org/officeDocument/2006/math" xmlns:v="urn:schemas-microsoft-com:vml" xmlns:wp14="http://schemas.microsoft.com/office/word/2010/wordprocessingDrawing" xmlns:wp="http://schemas.openxmlformats.org/drawingml/2006/wordprocessingDrawing" xmlns:w10="urn:schemas-microsoft-com:office:word" xmlns:w="http://schemas.openxmlformats.org/wordprocessingml/2006/main" xmlns:w14="http://schemas.microsoft.com/office/word/2010/wordml" xmlns:w15="http://schemas.microsoft.com/office/word/2012/wordml" xmlns:w16se="http://schemas.microsoft.com/office/word/2015/wordml/symex" xmlns:wpg="http://schemas.microsoft.com/office/word/2010/wordprocessingGroup" xmlns:wpi="http://schemas.microsoft.com/office/word/2010/wordprocessingInk" xmlns:wne="http://schemas.microsoft.com/office/word/2006/wordml" xmlns:wps="http://schemas.microsoft.com/office/word/2010/wordprocessingShape" mc:Ignorable="w14 w15 w16se wp14">
+<w:document xmlns:wpc="http://schemas.microsoft.com/office/word/2010/wordprocessingCanvas" xmlns:cx="http://schemas.microsoft.com/office/drawing/2014/chartex" xmlns:cx1="http://schemas.microsoft.com/office/drawing/2015/9/8/chartex" xmlns:cx2="http://schemas.microsoft.com/office/drawing/2015/10/21/chartex" xmlns:cx3="http://schemas.microsoft.com/office/drawing/2016/5/9/chartex" xmlns:cx4="http://schemas.microsoft.com/office/drawing/2016/5/10/chartex" xmlns:cx5="http://schemas.microsoft.com/office/drawing/2016/5/11/chartex" xmlns:cx6="http://schemas.microsoft.com/office/drawing/2016/5/12/chartex" xmlns:cx7="http://schemas.microsoft.com/office/drawing/2016/5/13/chartex" xmlns:cx8="http://schemas.microsoft.com/office/drawing/2016/5/14/chartex" xmlns:mc="http://schemas.openxmlformats.org/markup-compatibility/2006" xmlns:aink="http://schemas.microsoft.com/office/drawing/2016/ink" xmlns:am3d="http://schemas.microsoft.com/office/drawing/2017/model3d" xmlns:o="urn:schemas-microsoft-com:office:office" xmlns:r="http://schemas.openxmlformats.org/officeDocument/2006/relationships" xmlns:m="http://schemas.openxmlformats.org/officeDocument/2006/math" xmlns:v="urn:schemas-microsoft-com:vml" xmlns:wp14="http://schemas.microsoft.com/office/word/2010/wordprocessingDrawing" xmlns:wp="http://schemas.openxmlformats.org/drawingml/2006/wordprocessingDrawing" xmlns:w10="urn:schemas-microsoft-com:office:word" xmlns:w="http://schemas.openxmlformats.org/wordprocessingml/2006/main" xmlns:w14="http://schemas.microsoft.com/office/word/2010/wordml" xmlns:w15="http://schemas.microsoft.com/office/word/2012/wordml" xmlns:w16cid="http://schemas.microsoft.com/office/word/2016/wordml/cid" xmlns:w16se="http://schemas.microsoft.com/office/word/2015/wordml/symex" xmlns:wpg="http://schemas.microsoft.com/office/word/2010/wordprocessingGroup" xmlns:wpi="http://schemas.microsoft.com/office/word/2010/wordprocessingInk" xmlns:wne="http://schemas.microsoft.com/office/word/2006/wordml" xmlns:wps="http://schemas.microsoft.com/office/word/2010/wordprocessingShape" mc:Ignorable="w14 w15 w16se w16cid wp14">
   <w:body>
     <w:p>
       <w:pPr>
@@ -115,11 +115,19 @@
       </w:r>
     </w:p>
     <w:p>
-      <w:r>
-        <w:rPr>
-          <w:highlight w:val="yellow"/>
-        </w:rPr>
-        <w:t>Echéance 1</w:t>
+      <w:proofErr w:type="spellStart"/>
+      <w:r>
+        <w:rPr>
+          <w:highlight w:val="yellow"/>
+        </w:rPr>
+        <w:t>Echéance</w:t>
+      </w:r>
+      <w:proofErr w:type="spellEnd"/>
+      <w:r>
+        <w:rPr>
+          <w:highlight w:val="yellow"/>
+        </w:rPr>
+        <w:t xml:space="preserve"> 1</w:t>
       </w:r>
     </w:p>
     <w:p/>
@@ -2296,6 +2304,9 @@
       <w:r>
         <w:t xml:space="preserve">) qui permettra aussi la gestion des vins de manière assez simple. </w:t>
       </w:r>
+      <w:r>
+        <w:t xml:space="preserve">Leur site web est hébergé chez Infomaniak. </w:t>
+      </w:r>
     </w:p>
     <w:p/>
     <w:p>
@@ -2309,13 +2320,15 @@
         <w:rPr>
           <w:i/>
           <w:iCs/>
-          <w:szCs w:val="14"/>
-        </w:rPr>
-      </w:pPr>
-      <w:r>
-        <w:rPr>
-          <w:i/>
-          <w:iCs/>
+          <w:color w:val="FF0000"/>
+          <w:szCs w:val="14"/>
+        </w:rPr>
+      </w:pPr>
+      <w:r>
+        <w:rPr>
+          <w:i/>
+          <w:iCs/>
+          <w:color w:val="FF0000"/>
           <w:szCs w:val="14"/>
         </w:rPr>
         <w:t xml:space="preserve">Ce </w:t>
@@ -2324,6 +2337,7 @@
         <w:rPr>
           <w:i/>
           <w:iCs/>
+          <w:color w:val="FF0000"/>
           <w:szCs w:val="14"/>
         </w:rPr>
         <w:t>chapitre</w:t>
@@ -2332,6 +2346,7 @@
         <w:rPr>
           <w:i/>
           <w:iCs/>
+          <w:color w:val="FF0000"/>
           <w:szCs w:val="14"/>
         </w:rPr>
         <w:t xml:space="preserve"> </w:t>
@@ -2340,6 +2355,7 @@
         <w:rPr>
           <w:i/>
           <w:iCs/>
+          <w:color w:val="FF0000"/>
           <w:szCs w:val="14"/>
         </w:rPr>
         <w:t>décri</w:t>
@@ -2348,6 +2364,7 @@
         <w:rPr>
           <w:i/>
           <w:iCs/>
+          <w:color w:val="FF0000"/>
           <w:szCs w:val="14"/>
         </w:rPr>
         <w:t>t</w:t>
@@ -2356,6 +2373,7 @@
         <w:rPr>
           <w:i/>
           <w:iCs/>
+          <w:color w:val="FF0000"/>
           <w:szCs w:val="14"/>
         </w:rPr>
         <w:t xml:space="preserve"> brièvement le projet,</w:t>
@@ -2364,6 +2382,7 @@
         <w:rPr>
           <w:i/>
           <w:iCs/>
+          <w:color w:val="FF0000"/>
           <w:szCs w:val="14"/>
         </w:rPr>
         <w:t xml:space="preserve"> le cadre dans lequel il est réalisé,</w:t>
@@ -2372,6 +2391,7 @@
         <w:rPr>
           <w:i/>
           <w:iCs/>
+          <w:color w:val="FF0000"/>
           <w:szCs w:val="14"/>
         </w:rPr>
         <w:t xml:space="preserve"> les raisons de ce choix et ce qu'il peut apporter à l'élève ou à l'école. </w:t>
@@ -2380,6 +2400,7 @@
         <w:rPr>
           <w:i/>
           <w:iCs/>
+          <w:color w:val="FF0000"/>
           <w:szCs w:val="14"/>
         </w:rPr>
         <w:t>Il n'est pas nécessaire de rentrer dans les détails (ceux-ci seront abordés plus loin) mais cela doit être aussi clair et complet que possible</w:t>
@@ -2388,6 +2409,7 @@
         <w:rPr>
           <w:i/>
           <w:iCs/>
+          <w:color w:val="FF0000"/>
           <w:szCs w:val="14"/>
         </w:rPr>
         <w:t xml:space="preserve"> (idées de solutions).</w:t>
@@ -2396,6 +2418,7 @@
         <w:rPr>
           <w:i/>
           <w:iCs/>
+          <w:color w:val="FF0000"/>
           <w:szCs w:val="14"/>
         </w:rPr>
         <w:t xml:space="preserve"> </w:t>
@@ -2404,6 +2427,7 @@
         <w:rPr>
           <w:i/>
           <w:iCs/>
+          <w:color w:val="FF0000"/>
           <w:szCs w:val="14"/>
         </w:rPr>
         <w:t>Ce chapitre contient également l'inventaire et la description des travaux qui auraient déjà été effectué</w:t>
@@ -2412,6 +2436,7 @@
         <w:rPr>
           <w:i/>
           <w:iCs/>
+          <w:color w:val="FF0000"/>
           <w:szCs w:val="14"/>
         </w:rPr>
         <w:t>s</w:t>
@@ -2420,6 +2445,7 @@
         <w:rPr>
           <w:i/>
           <w:iCs/>
+          <w:color w:val="FF0000"/>
           <w:szCs w:val="14"/>
         </w:rPr>
         <w:t xml:space="preserve"> </w:t>
@@ -2428,15 +2454,39 @@
         <w:rPr>
           <w:i/>
           <w:iCs/>
-          <w:szCs w:val="14"/>
-          <w:highlight w:val="yellow"/>
-        </w:rPr>
-        <w:t>(=pre-TPI)</w:t>
-      </w:r>
-      <w:r>
-        <w:rPr>
-          <w:i/>
-          <w:iCs/>
+          <w:color w:val="FF0000"/>
+          <w:szCs w:val="14"/>
+          <w:highlight w:val="yellow"/>
+        </w:rPr>
+        <w:t>(=</w:t>
+      </w:r>
+      <w:proofErr w:type="spellStart"/>
+      <w:r>
+        <w:rPr>
+          <w:i/>
+          <w:iCs/>
+          <w:color w:val="FF0000"/>
+          <w:szCs w:val="14"/>
+          <w:highlight w:val="yellow"/>
+        </w:rPr>
+        <w:t>pre</w:t>
+      </w:r>
+      <w:proofErr w:type="spellEnd"/>
+      <w:r>
+        <w:rPr>
+          <w:i/>
+          <w:iCs/>
+          <w:color w:val="FF0000"/>
+          <w:szCs w:val="14"/>
+          <w:highlight w:val="yellow"/>
+        </w:rPr>
+        <w:t>-TPI)</w:t>
+      </w:r>
+      <w:r>
+        <w:rPr>
+          <w:i/>
+          <w:iCs/>
+          <w:color w:val="FF0000"/>
           <w:szCs w:val="14"/>
         </w:rPr>
         <w:t xml:space="preserve"> pour ce projet.</w:t>
@@ -2445,33 +2495,44 @@
     <w:p>
       <w:pPr>
         <w:rPr>
-          <w:szCs w:val="14"/>
-        </w:rPr>
-      </w:pPr>
-    </w:p>
-    <w:p>
-      <w:pPr>
-        <w:rPr>
-          <w:i/>
-          <w:iCs/>
-          <w:szCs w:val="14"/>
-        </w:rPr>
-      </w:pPr>
-      <w:r>
-        <w:rPr>
-          <w:i/>
-          <w:iCs/>
+          <w:color w:val="FF0000"/>
+          <w:szCs w:val="14"/>
+        </w:rPr>
+      </w:pPr>
+    </w:p>
+    <w:p>
+      <w:pPr>
+        <w:rPr>
+          <w:i/>
+          <w:iCs/>
+          <w:color w:val="FF0000"/>
+          <w:szCs w:val="14"/>
+        </w:rPr>
+      </w:pPr>
+      <w:r>
+        <w:rPr>
+          <w:i/>
+          <w:iCs/>
+          <w:color w:val="FF0000"/>
           <w:szCs w:val="14"/>
         </w:rPr>
         <w:t>Ces éléments peuvent être repris des spécifications de départ.</w:t>
       </w:r>
     </w:p>
     <w:p>
-      <w:r>
-        <w:rPr>
-          <w:highlight w:val="yellow"/>
-        </w:rPr>
-        <w:t>Echéance 1</w:t>
+      <w:proofErr w:type="spellStart"/>
+      <w:r>
+        <w:rPr>
+          <w:highlight w:val="yellow"/>
+        </w:rPr>
+        <w:t>Echéance</w:t>
+      </w:r>
+      <w:proofErr w:type="spellEnd"/>
+      <w:r>
+        <w:rPr>
+          <w:highlight w:val="yellow"/>
+        </w:rPr>
+        <w:t xml:space="preserve"> 1</w:t>
       </w:r>
     </w:p>
     <w:p>
@@ -2684,30 +2745,100 @@
         </w:rPr>
         <w:t>Ajuster le stock :</w:t>
       </w:r>
-      <w:bookmarkStart w:id="3" w:name="_GoBack"/>
-      <w:bookmarkEnd w:id="3"/>
-    </w:p>
-    <w:p>
-      <w:pPr>
-        <w:rPr>
-          <w:i/>
-          <w:iCs/>
-          <w:szCs w:val="14"/>
-        </w:rPr>
-      </w:pPr>
-      <w:r>
-        <w:rPr>
-          <w:i/>
-          <w:iCs/>
+      <w:r>
+        <w:rPr>
+          <w:szCs w:val="14"/>
+        </w:rPr>
+        <w:t xml:space="preserve"> dans le cas où il constate une différence entre théorie et réalité, il ajuste le nombre théorique avec l’application </w:t>
+      </w:r>
+    </w:p>
+    <w:p>
+      <w:pPr>
+        <w:pStyle w:val="Paragraphedeliste"/>
+        <w:numPr>
+          <w:ilvl w:val="0"/>
+          <w:numId w:val="16"/>
+        </w:numPr>
+        <w:rPr>
+          <w:szCs w:val="14"/>
+        </w:rPr>
+      </w:pPr>
+      <w:r>
+        <w:rPr>
           <w:szCs w:val="14"/>
         </w:rPr>
         <w:lastRenderedPageBreak/>
+        <w:t xml:space="preserve">Ajouter et retirer des bouteilles de vin existant </w:t>
+      </w:r>
+    </w:p>
+    <w:p>
+      <w:pPr>
+        <w:rPr>
+          <w:szCs w:val="14"/>
+        </w:rPr>
+      </w:pPr>
+    </w:p>
+    <w:p>
+      <w:pPr>
+        <w:rPr>
+          <w:szCs w:val="14"/>
+        </w:rPr>
+      </w:pPr>
+      <w:r>
+        <w:rPr>
+          <w:szCs w:val="14"/>
+        </w:rPr>
+        <w:t>L’application mobile doit pouvoir fonctionner hors connexion :</w:t>
+      </w:r>
+    </w:p>
+    <w:p>
+      <w:pPr>
+        <w:pStyle w:val="Paragraphedeliste"/>
+        <w:numPr>
+          <w:ilvl w:val="0"/>
+          <w:numId w:val="17"/>
+        </w:numPr>
+        <w:rPr>
+          <w:szCs w:val="14"/>
+        </w:rPr>
+      </w:pPr>
+      <w:r>
+        <w:rPr>
+          <w:szCs w:val="14"/>
+        </w:rPr>
+        <w:t xml:space="preserve">La cave étant un endroit difficilement atteignable par les réseaux WIFI ou 4G, les opérations de consultation et de mise à jour du stock doivent être possible hors connexion. Ce n’est qu’ensuite, lorsque la connexion est rétablie, que le caviste pourra demander la synchronisation du stock. </w:t>
+      </w:r>
+    </w:p>
+    <w:p>
+      <w:pPr>
+        <w:rPr>
+          <w:szCs w:val="14"/>
+        </w:rPr>
+      </w:pPr>
+    </w:p>
+    <w:p>
+      <w:pPr>
+        <w:rPr>
+          <w:i/>
+          <w:iCs/>
+          <w:color w:val="FF0000"/>
+          <w:szCs w:val="14"/>
+        </w:rPr>
+      </w:pPr>
+      <w:r>
+        <w:rPr>
+          <w:i/>
+          <w:iCs/>
+          <w:color w:val="FF0000"/>
+          <w:szCs w:val="14"/>
+        </w:rPr>
         <w:t xml:space="preserve">Ce chapitre énumère les objectifs du projet. L'atteinte ou non </w:t>
       </w:r>
       <w:r>
         <w:rPr>
           <w:i/>
           <w:iCs/>
+          <w:color w:val="FF0000"/>
           <w:szCs w:val="14"/>
         </w:rPr>
         <w:t>de c</w:t>
@@ -2716,6 +2847,7 @@
         <w:rPr>
           <w:i/>
           <w:iCs/>
+          <w:color w:val="FF0000"/>
           <w:szCs w:val="14"/>
         </w:rPr>
         <w:t>eux-ci devr</w:t>
@@ -2724,6 +2856,7 @@
         <w:rPr>
           <w:i/>
           <w:iCs/>
+          <w:color w:val="FF0000"/>
           <w:szCs w:val="14"/>
         </w:rPr>
         <w:t xml:space="preserve">a pouvoir être contrôlée à la fin du projet. Les objectifs pourront </w:t>
@@ -2732,6 +2865,7 @@
         <w:rPr>
           <w:i/>
           <w:iCs/>
+          <w:color w:val="FF0000"/>
           <w:szCs w:val="14"/>
         </w:rPr>
         <w:t xml:space="preserve">éventuellement </w:t>
@@ -2740,6 +2874,7 @@
         <w:rPr>
           <w:i/>
           <w:iCs/>
+          <w:color w:val="FF0000"/>
           <w:szCs w:val="14"/>
         </w:rPr>
         <w:t xml:space="preserve">être revus après l'analyse. </w:t>
@@ -2748,22 +2883,25 @@
     <w:p>
       <w:pPr>
         <w:rPr>
-          <w:szCs w:val="14"/>
-        </w:rPr>
-      </w:pPr>
-    </w:p>
-    <w:p>
-      <w:pPr>
-        <w:rPr>
-          <w:i/>
-          <w:iCs/>
-          <w:szCs w:val="14"/>
-        </w:rPr>
-      </w:pPr>
-      <w:r>
-        <w:rPr>
-          <w:i/>
-          <w:iCs/>
+          <w:color w:val="FF0000"/>
+          <w:szCs w:val="14"/>
+        </w:rPr>
+      </w:pPr>
+    </w:p>
+    <w:p>
+      <w:pPr>
+        <w:rPr>
+          <w:i/>
+          <w:iCs/>
+          <w:color w:val="FF0000"/>
+          <w:szCs w:val="14"/>
+        </w:rPr>
+      </w:pPr>
+      <w:r>
+        <w:rPr>
+          <w:i/>
+          <w:iCs/>
+          <w:color w:val="FF0000"/>
           <w:szCs w:val="14"/>
         </w:rPr>
         <w:t>Ces éléments peuvent être repris des spécifications de départ.</w:t>
@@ -2797,11 +2935,19 @@
       </w:r>
     </w:p>
     <w:p>
-      <w:r>
-        <w:rPr>
-          <w:highlight w:val="yellow"/>
-        </w:rPr>
-        <w:t>Echéance 1</w:t>
+      <w:proofErr w:type="spellStart"/>
+      <w:r>
+        <w:rPr>
+          <w:highlight w:val="yellow"/>
+        </w:rPr>
+        <w:t>Echéance</w:t>
+      </w:r>
+      <w:proofErr w:type="spellEnd"/>
+      <w:r>
+        <w:rPr>
+          <w:highlight w:val="yellow"/>
+        </w:rPr>
+        <w:t xml:space="preserve"> 1</w:t>
       </w:r>
     </w:p>
     <w:p>
@@ -2834,7 +2980,7 @@
         </w:rPr>
         <w:br w:type="page"/>
       </w:r>
-      <w:bookmarkStart w:id="4" w:name="_Toc499021835"/>
+      <w:bookmarkStart w:id="3" w:name="_Toc499021835"/>
       <w:r>
         <w:rPr>
           <w:i w:val="0"/>
@@ -2850,27 +2996,68 @@
         </w:rPr>
         <w:t xml:space="preserve"> initiale</w:t>
       </w:r>
-      <w:bookmarkEnd w:id="4"/>
-    </w:p>
-    <w:p>
-      <w:pPr>
-        <w:rPr>
-          <w:szCs w:val="14"/>
-        </w:rPr>
-      </w:pPr>
-    </w:p>
-    <w:p>
-      <w:pPr>
-        <w:rPr>
-          <w:i/>
-          <w:iCs/>
-          <w:szCs w:val="14"/>
-        </w:rPr>
-      </w:pPr>
-      <w:r>
-        <w:rPr>
-          <w:i/>
-          <w:iCs/>
+      <w:bookmarkEnd w:id="3"/>
+    </w:p>
+    <w:p>
+      <w:pPr>
+        <w:rPr>
+          <w:szCs w:val="14"/>
+        </w:rPr>
+      </w:pPr>
+    </w:p>
+    <w:p>
+      <w:pPr>
+        <w:rPr>
+          <w:szCs w:val="14"/>
+        </w:rPr>
+      </w:pPr>
+      <w:r>
+        <w:rPr>
+          <w:szCs w:val="14"/>
+        </w:rPr>
+        <w:t>Le projet a commencé le 08 mai 2018 à 08h55. La fin du TPI est prévu pour le 7 juin à 10h35. Tous les livrables doivent être transmis avant cette date et heure finale</w:t>
+      </w:r>
+      <w:r>
+        <w:rPr>
+          <w:szCs w:val="14"/>
+        </w:rPr>
+        <w:t>s</w:t>
+      </w:r>
+      <w:r>
+        <w:rPr>
+          <w:szCs w:val="14"/>
+        </w:rPr>
+        <w:t>.</w:t>
+      </w:r>
+    </w:p>
+    <w:p>
+      <w:pPr>
+        <w:rPr>
+          <w:szCs w:val="14"/>
+        </w:rPr>
+      </w:pPr>
+      <w:r>
+        <w:rPr>
+          <w:szCs w:val="14"/>
+        </w:rPr>
+        <w:t xml:space="preserve"> </w:t>
+      </w:r>
+    </w:p>
+    <w:p>
+      <w:pPr>
+        <w:rPr>
+          <w:i/>
+          <w:iCs/>
+          <w:color w:val="FF0000"/>
+          <w:szCs w:val="14"/>
+        </w:rPr>
+      </w:pPr>
+      <w:bookmarkStart w:id="4" w:name="_GoBack"/>
+      <w:r>
+        <w:rPr>
+          <w:i/>
+          <w:iCs/>
+          <w:color w:val="FF0000"/>
           <w:szCs w:val="14"/>
         </w:rPr>
         <w:t xml:space="preserve">Ce chapitre montre la planification </w:t>
@@ -2879,6 +3066,7 @@
         <w:rPr>
           <w:i/>
           <w:iCs/>
+          <w:color w:val="FF0000"/>
           <w:szCs w:val="14"/>
         </w:rPr>
         <w:t xml:space="preserve">du projet. Celui-ci peut être découpé en tâches qui seront planifiées. Il s'agit de la première planification du projet, celle-ci </w:t>
@@ -2887,6 +3075,7 @@
         <w:rPr>
           <w:i/>
           <w:iCs/>
+          <w:color w:val="FF0000"/>
           <w:szCs w:val="14"/>
         </w:rPr>
         <w:t>devra être</w:t>
@@ -2895,6 +3084,7 @@
         <w:rPr>
           <w:i/>
           <w:iCs/>
+          <w:color w:val="FF0000"/>
           <w:szCs w:val="14"/>
         </w:rPr>
         <w:t xml:space="preserve"> revue après l'analyse. Cette planification sera présentée sous l</w:t>
@@ -2903,6 +3093,7 @@
         <w:rPr>
           <w:i/>
           <w:iCs/>
+          <w:color w:val="FF0000"/>
           <w:szCs w:val="14"/>
         </w:rPr>
         <w:t>a forme d'un diagramme.</w:t>
@@ -2911,22 +3102,25 @@
     <w:p>
       <w:pPr>
         <w:rPr>
-          <w:szCs w:val="14"/>
-        </w:rPr>
-      </w:pPr>
-    </w:p>
-    <w:p>
-      <w:pPr>
-        <w:rPr>
-          <w:i/>
-          <w:iCs/>
-          <w:szCs w:val="14"/>
-        </w:rPr>
-      </w:pPr>
-      <w:r>
-        <w:rPr>
-          <w:i/>
-          <w:iCs/>
+          <w:color w:val="FF0000"/>
+          <w:szCs w:val="14"/>
+        </w:rPr>
+      </w:pPr>
+    </w:p>
+    <w:p>
+      <w:pPr>
+        <w:rPr>
+          <w:i/>
+          <w:iCs/>
+          <w:color w:val="FF0000"/>
+          <w:szCs w:val="14"/>
+        </w:rPr>
+      </w:pPr>
+      <w:r>
+        <w:rPr>
+          <w:i/>
+          <w:iCs/>
+          <w:color w:val="FF0000"/>
           <w:szCs w:val="14"/>
         </w:rPr>
         <w:t>Ces éléments peuvent être repris des</w:t>
@@ -2935,35 +3129,13 @@
         <w:rPr>
           <w:i/>
           <w:iCs/>
-          <w:szCs w:val="14"/>
-        </w:rPr>
-        <w:t xml:space="preserve"> </w:t>
-      </w:r>
-      <w:r>
-        <w:rPr>
-          <w:i/>
-          <w:iCs/>
-          <w:szCs w:val="14"/>
-        </w:rPr>
-        <w:t>spécifications</w:t>
-      </w:r>
-      <w:r>
-        <w:rPr>
-          <w:i/>
-          <w:iCs/>
-          <w:szCs w:val="14"/>
-        </w:rPr>
-        <w:t xml:space="preserve"> </w:t>
-      </w:r>
-      <w:r>
-        <w:rPr>
-          <w:i/>
-          <w:iCs/>
-          <w:szCs w:val="14"/>
-        </w:rPr>
-        <w:t>de départ.</w:t>
-      </w:r>
-    </w:p>
+          <w:color w:val="FF0000"/>
+          <w:szCs w:val="14"/>
+        </w:rPr>
+        <w:t xml:space="preserve"> spécifications de départ.</w:t>
+      </w:r>
+    </w:p>
+    <w:bookmarkEnd w:id="4"/>
     <w:p>
       <w:pPr>
         <w:rPr>
@@ -3025,15 +3197,34 @@
           <w:szCs w:val="14"/>
           <w:highlight w:val="yellow"/>
         </w:rPr>
-        <w:t>Les détails seront dans Trello</w:t>
-      </w:r>
-    </w:p>
-    <w:p>
-      <w:r>
-        <w:rPr>
-          <w:highlight w:val="yellow"/>
-        </w:rPr>
-        <w:t>Echéance 1</w:t>
+        <w:t xml:space="preserve">Les détails seront dans </w:t>
+      </w:r>
+      <w:proofErr w:type="spellStart"/>
+      <w:r>
+        <w:rPr>
+          <w:i/>
+          <w:iCs/>
+          <w:szCs w:val="14"/>
+          <w:highlight w:val="yellow"/>
+        </w:rPr>
+        <w:t>Trello</w:t>
+      </w:r>
+      <w:proofErr w:type="spellEnd"/>
+    </w:p>
+    <w:p>
+      <w:proofErr w:type="spellStart"/>
+      <w:r>
+        <w:rPr>
+          <w:highlight w:val="yellow"/>
+        </w:rPr>
+        <w:t>Echéance</w:t>
+      </w:r>
+      <w:proofErr w:type="spellEnd"/>
+      <w:r>
+        <w:rPr>
+          <w:highlight w:val="yellow"/>
+        </w:rPr>
+        <w:t xml:space="preserve"> 1</w:t>
       </w:r>
     </w:p>
     <w:p>
@@ -3222,7 +3413,31 @@
           <w:szCs w:val="14"/>
           <w:lang w:eastAsia="fr-FR"/>
         </w:rPr>
-        <w:t>ultimédia: carte de site, maquettes papier, story board préliminaire, …</w:t>
+        <w:t xml:space="preserve">ultimédia: carte de site, maquettes papier, story </w:t>
+      </w:r>
+      <w:proofErr w:type="spellStart"/>
+      <w:r>
+        <w:rPr>
+          <w:rFonts w:ascii="Arial" w:hAnsi="Arial"/>
+          <w:i/>
+          <w:iCs/>
+          <w:sz w:val="24"/>
+          <w:szCs w:val="14"/>
+          <w:lang w:eastAsia="fr-FR"/>
+        </w:rPr>
+        <w:t>board</w:t>
+      </w:r>
+      <w:proofErr w:type="spellEnd"/>
+      <w:r>
+        <w:rPr>
+          <w:rFonts w:ascii="Arial" w:hAnsi="Arial"/>
+          <w:i/>
+          <w:iCs/>
+          <w:sz w:val="24"/>
+          <w:szCs w:val="14"/>
+          <w:lang w:eastAsia="fr-FR"/>
+        </w:rPr>
+        <w:t xml:space="preserve"> préliminaire, …</w:t>
       </w:r>
     </w:p>
     <w:p>
@@ -3375,6 +3590,7 @@
       </w:r>
     </w:p>
     <w:p>
+      <w:proofErr w:type="spellStart"/>
       <w:r>
         <w:rPr>
           <w:highlight w:val="yellow"/>
@@ -3385,7 +3601,14 @@
         <w:rPr>
           <w:highlight w:val="yellow"/>
         </w:rPr>
-        <w:t>ance 2</w:t>
+        <w:t>ance</w:t>
+      </w:r>
+      <w:proofErr w:type="spellEnd"/>
+      <w:r>
+        <w:rPr>
+          <w:highlight w:val="yellow"/>
+        </w:rPr>
+        <w:t xml:space="preserve"> 2</w:t>
       </w:r>
     </w:p>
     <w:p>
@@ -3410,6 +3633,7 @@
       </w:r>
     </w:p>
     <w:p>
+      <w:proofErr w:type="spellStart"/>
       <w:r>
         <w:rPr>
           <w:highlight w:val="yellow"/>
@@ -3420,7 +3644,14 @@
         <w:rPr>
           <w:highlight w:val="yellow"/>
         </w:rPr>
-        <w:t>ance 2</w:t>
+        <w:t>ance</w:t>
+      </w:r>
+      <w:proofErr w:type="spellEnd"/>
+      <w:r>
+        <w:rPr>
+          <w:highlight w:val="yellow"/>
+        </w:rPr>
+        <w:t xml:space="preserve"> 2</w:t>
       </w:r>
     </w:p>
     <w:p>
@@ -3690,6 +3921,7 @@
       </w:pPr>
     </w:p>
     <w:p>
+      <w:proofErr w:type="spellStart"/>
       <w:r>
         <w:rPr>
           <w:highlight w:val="yellow"/>
@@ -3700,7 +3932,14 @@
         <w:rPr>
           <w:highlight w:val="yellow"/>
         </w:rPr>
-        <w:t>ance 3</w:t>
+        <w:t>ance</w:t>
+      </w:r>
+      <w:proofErr w:type="spellEnd"/>
+      <w:r>
+        <w:rPr>
+          <w:highlight w:val="yellow"/>
+        </w:rPr>
+        <w:t xml:space="preserve"> 3</w:t>
       </w:r>
     </w:p>
     <w:p>
@@ -3734,7 +3973,6 @@
         <w:rPr>
           <w:rFonts w:cs="Arial"/>
         </w:rPr>
-        <w:lastRenderedPageBreak/>
         <w:t>R</w:t>
       </w:r>
       <w:r>
@@ -3839,6 +4077,7 @@
       </w:r>
     </w:p>
     <w:p>
+      <w:proofErr w:type="spellStart"/>
       <w:r>
         <w:rPr>
           <w:highlight w:val="yellow"/>
@@ -3849,7 +4088,14 @@
         <w:rPr>
           <w:highlight w:val="yellow"/>
         </w:rPr>
-        <w:t>ance 3</w:t>
+        <w:t>ance</w:t>
+      </w:r>
+      <w:proofErr w:type="spellEnd"/>
+      <w:r>
+        <w:rPr>
+          <w:highlight w:val="yellow"/>
+        </w:rPr>
+        <w:t xml:space="preserve"> 3</w:t>
       </w:r>
     </w:p>
     <w:p>
@@ -4106,8 +4352,22 @@
           <w:highlight w:val="yellow"/>
           <w:lang w:eastAsia="fr-FR"/>
         </w:rPr>
-        <w:t>=résumé du Trello</w:t>
-      </w:r>
+        <w:t xml:space="preserve">=résumé du </w:t>
+      </w:r>
+      <w:proofErr w:type="spellStart"/>
+      <w:r>
+        <w:rPr>
+          <w:rFonts w:ascii="Arial" w:hAnsi="Arial"/>
+          <w:i/>
+          <w:iCs/>
+          <w:sz w:val="24"/>
+          <w:szCs w:val="14"/>
+          <w:highlight w:val="yellow"/>
+          <w:lang w:eastAsia="fr-FR"/>
+        </w:rPr>
+        <w:t>Trello</w:t>
+      </w:r>
+      <w:proofErr w:type="spellEnd"/>
     </w:p>
     <w:tbl>
       <w:tblPr>
@@ -4297,6 +4557,7 @@
       </w:tr>
     </w:tbl>
     <w:p>
+      <w:proofErr w:type="spellStart"/>
       <w:r>
         <w:rPr>
           <w:highlight w:val="yellow"/>
@@ -4307,10 +4568,18 @@
         <w:rPr>
           <w:highlight w:val="yellow"/>
         </w:rPr>
-        <w:t>ance 2</w:t>
-      </w:r>
-    </w:p>
-    <w:p>
+        <w:t>ance</w:t>
+      </w:r>
+      <w:proofErr w:type="spellEnd"/>
+      <w:r>
+        <w:rPr>
+          <w:highlight w:val="yellow"/>
+        </w:rPr>
+        <w:t xml:space="preserve"> 2</w:t>
+      </w:r>
+    </w:p>
+    <w:p>
+      <w:proofErr w:type="spellStart"/>
       <w:r>
         <w:rPr>
           <w:highlight w:val="yellow"/>
@@ -4321,10 +4590,18 @@
         <w:rPr>
           <w:highlight w:val="yellow"/>
         </w:rPr>
-        <w:t>ance 3</w:t>
-      </w:r>
-    </w:p>
-    <w:p>
+        <w:t>ance</w:t>
+      </w:r>
+      <w:proofErr w:type="spellEnd"/>
+      <w:r>
+        <w:rPr>
+          <w:highlight w:val="yellow"/>
+        </w:rPr>
+        <w:t xml:space="preserve"> 3</w:t>
+      </w:r>
+    </w:p>
+    <w:p>
+      <w:proofErr w:type="spellStart"/>
       <w:r>
         <w:rPr>
           <w:highlight w:val="yellow"/>
@@ -4335,10 +4612,18 @@
         <w:rPr>
           <w:highlight w:val="yellow"/>
         </w:rPr>
-        <w:t>ance 4</w:t>
-      </w:r>
-    </w:p>
-    <w:p>
+        <w:t>ance</w:t>
+      </w:r>
+      <w:proofErr w:type="spellEnd"/>
+      <w:r>
+        <w:rPr>
+          <w:highlight w:val="yellow"/>
+        </w:rPr>
+        <w:t xml:space="preserve"> 4</w:t>
+      </w:r>
+    </w:p>
+    <w:p>
+      <w:proofErr w:type="spellStart"/>
       <w:r>
         <w:rPr>
           <w:highlight w:val="yellow"/>
@@ -4349,7 +4634,14 @@
         <w:rPr>
           <w:highlight w:val="yellow"/>
         </w:rPr>
-        <w:t>ance 5</w:t>
+        <w:t>ance</w:t>
+      </w:r>
+      <w:proofErr w:type="spellEnd"/>
+      <w:r>
+        <w:rPr>
+          <w:highlight w:val="yellow"/>
+        </w:rPr>
+        <w:t xml:space="preserve"> 5</w:t>
       </w:r>
     </w:p>
     <w:p>
@@ -4615,14 +4907,24 @@
           <w:i/>
           <w:sz w:val="24"/>
         </w:rPr>
-        <w:t>programmation et scripts: organigramme, architecture du programme, découpage modulaire, entrées-sorties des modules, pseudo-code</w:t>
-      </w:r>
+        <w:t xml:space="preserve">programmation et scripts: organigramme, architecture du programme, découpage modulaire, entrées-sorties des modules, </w:t>
+      </w:r>
+      <w:proofErr w:type="spellStart"/>
       <w:r>
         <w:rPr>
           <w:rFonts w:ascii="Arial" w:hAnsi="Arial" w:cs="Arial"/>
           <w:i/>
           <w:sz w:val="24"/>
         </w:rPr>
+        <w:t>pseudo-code</w:t>
+      </w:r>
+      <w:proofErr w:type="spellEnd"/>
+      <w:r>
+        <w:rPr>
+          <w:rFonts w:ascii="Arial" w:hAnsi="Arial" w:cs="Arial"/>
+          <w:i/>
+          <w:sz w:val="24"/>
+        </w:rPr>
         <w:t xml:space="preserve"> </w:t>
       </w:r>
       <w:r>
@@ -4641,13 +4943,23 @@
         </w:rPr>
         <w:t xml:space="preserve"> </w:t>
       </w:r>
+      <w:proofErr w:type="spellStart"/>
       <w:r>
         <w:rPr>
           <w:rFonts w:ascii="Arial" w:hAnsi="Arial" w:cs="Arial"/>
           <w:i/>
           <w:sz w:val="24"/>
         </w:rPr>
-        <w:t>structogramme…</w:t>
+        <w:t>structogramme</w:t>
+      </w:r>
+      <w:proofErr w:type="spellEnd"/>
+      <w:r>
+        <w:rPr>
+          <w:rFonts w:ascii="Arial" w:hAnsi="Arial" w:cs="Arial"/>
+          <w:i/>
+          <w:sz w:val="24"/>
+        </w:rPr>
+        <w:t>…</w:t>
       </w:r>
     </w:p>
     <w:p>
@@ -4689,7 +5001,6 @@
           <w:i/>
           <w:sz w:val="24"/>
         </w:rPr>
-        <w:lastRenderedPageBreak/>
         <w:t>Le dossier de conception devrait permettre de sous-traiter la réalisation du projet !</w:t>
       </w:r>
     </w:p>
@@ -4731,6 +5042,7 @@
       </w:r>
     </w:p>
     <w:p>
+      <w:proofErr w:type="spellStart"/>
       <w:r>
         <w:rPr>
           <w:highlight w:val="yellow"/>
@@ -4741,7 +5053,14 @@
         <w:rPr>
           <w:highlight w:val="yellow"/>
         </w:rPr>
-        <w:t>ance 2</w:t>
+        <w:t>ance</w:t>
+      </w:r>
+      <w:proofErr w:type="spellEnd"/>
+      <w:r>
+        <w:rPr>
+          <w:highlight w:val="yellow"/>
+        </w:rPr>
+        <w:t xml:space="preserve"> 2</w:t>
       </w:r>
     </w:p>
     <w:p>
@@ -4990,14 +5309,23 @@
           <w:highlight w:val="yellow"/>
         </w:rPr>
       </w:pPr>
-      <w:r>
-        <w:rPr>
-          <w:highlight w:val="yellow"/>
-        </w:rPr>
-        <w:t>mwb ou diagramme de classe</w:t>
-      </w:r>
-    </w:p>
-    <w:p>
+      <w:proofErr w:type="spellStart"/>
+      <w:r>
+        <w:rPr>
+          <w:highlight w:val="yellow"/>
+        </w:rPr>
+        <w:t>mwb</w:t>
+      </w:r>
+      <w:proofErr w:type="spellEnd"/>
+      <w:r>
+        <w:rPr>
+          <w:highlight w:val="yellow"/>
+        </w:rPr>
+        <w:t xml:space="preserve"> ou diagramme de classe</w:t>
+      </w:r>
+    </w:p>
+    <w:p>
+      <w:proofErr w:type="spellStart"/>
       <w:r>
         <w:rPr>
           <w:highlight w:val="yellow"/>
@@ -5008,7 +5336,14 @@
         <w:rPr>
           <w:highlight w:val="yellow"/>
         </w:rPr>
-        <w:t>ance 3</w:t>
+        <w:t>ance</w:t>
+      </w:r>
+      <w:proofErr w:type="spellEnd"/>
+      <w:r>
+        <w:rPr>
+          <w:highlight w:val="yellow"/>
+        </w:rPr>
+        <w:t xml:space="preserve"> 3</w:t>
       </w:r>
     </w:p>
     <w:p>
@@ -5022,6 +5357,7 @@
       </w:r>
     </w:p>
     <w:p>
+      <w:proofErr w:type="spellStart"/>
       <w:r>
         <w:rPr>
           <w:highlight w:val="yellow"/>
@@ -5032,7 +5368,14 @@
         <w:rPr>
           <w:highlight w:val="yellow"/>
         </w:rPr>
-        <w:t>ance 3</w:t>
+        <w:t>ance</w:t>
+      </w:r>
+      <w:proofErr w:type="spellEnd"/>
+      <w:r>
+        <w:rPr>
+          <w:highlight w:val="yellow"/>
+        </w:rPr>
+        <w:t xml:space="preserve"> 3</w:t>
       </w:r>
     </w:p>
     <w:p/>
@@ -5045,6 +5388,7 @@
       </w:r>
     </w:p>
     <w:p>
+      <w:proofErr w:type="spellStart"/>
       <w:r>
         <w:rPr>
           <w:highlight w:val="yellow"/>
@@ -5055,7 +5399,14 @@
         <w:rPr>
           <w:highlight w:val="yellow"/>
         </w:rPr>
-        <w:t>ance 4</w:t>
+        <w:t>ance</w:t>
+      </w:r>
+      <w:proofErr w:type="spellEnd"/>
+      <w:r>
+        <w:rPr>
+          <w:highlight w:val="yellow"/>
+        </w:rPr>
+        <w:t xml:space="preserve"> 4</w:t>
       </w:r>
     </w:p>
     <w:p/>
@@ -5345,13 +5696,23 @@
         </w:rPr>
         <w:t xml:space="preserve">NOTE : </w:t>
       </w:r>
+      <w:proofErr w:type="spellStart"/>
       <w:r>
         <w:rPr>
           <w:i/>
           <w:iCs/>
           <w:u w:val="single"/>
         </w:rPr>
-        <w:t>Evitez d’inclure les listings des sources</w:t>
+        <w:t>Evitez</w:t>
+      </w:r>
+      <w:proofErr w:type="spellEnd"/>
+      <w:r>
+        <w:rPr>
+          <w:i/>
+          <w:iCs/>
+          <w:u w:val="single"/>
+        </w:rPr>
+        <w:t xml:space="preserve"> d’inclure les listings des sources</w:t>
       </w:r>
       <w:r>
         <w:rPr>
@@ -5405,6 +5766,7 @@
       </w:r>
     </w:p>
     <w:p>
+      <w:proofErr w:type="spellStart"/>
       <w:r>
         <w:rPr>
           <w:highlight w:val="yellow"/>
@@ -5415,7 +5777,14 @@
         <w:rPr>
           <w:highlight w:val="yellow"/>
         </w:rPr>
-        <w:t>ance 3</w:t>
+        <w:t>ance</w:t>
+      </w:r>
+      <w:proofErr w:type="spellEnd"/>
+      <w:r>
+        <w:rPr>
+          <w:highlight w:val="yellow"/>
+        </w:rPr>
+        <w:t xml:space="preserve"> 3</w:t>
       </w:r>
     </w:p>
     <w:p>
@@ -5443,6 +5812,7 @@
           <w:i w:val="0"/>
           <w:iCs/>
         </w:rPr>
+        <w:lastRenderedPageBreak/>
         <w:t>Description des test</w:t>
       </w:r>
       <w:bookmarkEnd w:id="22"/>
@@ -5477,7 +5847,6 @@
         <w:rPr>
           <w:i/>
         </w:rPr>
-        <w:lastRenderedPageBreak/>
         <w:t>Pour chaque partie testée de votre projet, il faut décrire:</w:t>
       </w:r>
     </w:p>
@@ -5731,12 +6100,21 @@
                 <w:highlight w:val="yellow"/>
               </w:rPr>
             </w:pPr>
+            <w:proofErr w:type="spellStart"/>
             <w:r>
               <w:rPr>
                 <w:i/>
                 <w:highlight w:val="yellow"/>
               </w:rPr>
-              <w:t xml:space="preserve">Dév </w:t>
+              <w:t>Dév</w:t>
+            </w:r>
+            <w:proofErr w:type="spellEnd"/>
+            <w:r>
+              <w:rPr>
+                <w:i/>
+                <w:highlight w:val="yellow"/>
+              </w:rPr>
+              <w:t xml:space="preserve"> </w:t>
             </w:r>
             <w:r>
               <w:rPr>
@@ -5766,12 +6144,21 @@
                 <w:highlight w:val="yellow"/>
               </w:rPr>
             </w:pPr>
+            <w:proofErr w:type="spellStart"/>
             <w:r>
               <w:rPr>
                 <w:i/>
                 <w:highlight w:val="yellow"/>
               </w:rPr>
-              <w:t xml:space="preserve">CdP </w:t>
+              <w:t>CdP</w:t>
+            </w:r>
+            <w:proofErr w:type="spellEnd"/>
+            <w:r>
+              <w:rPr>
+                <w:i/>
+                <w:highlight w:val="yellow"/>
+              </w:rPr>
+              <w:t xml:space="preserve"> </w:t>
             </w:r>
             <w:r>
               <w:rPr>
@@ -5801,12 +6188,21 @@
                 <w:highlight w:val="yellow"/>
               </w:rPr>
             </w:pPr>
+            <w:proofErr w:type="spellStart"/>
             <w:r>
               <w:rPr>
                 <w:i/>
                 <w:highlight w:val="yellow"/>
               </w:rPr>
-              <w:t xml:space="preserve">CdP </w:t>
+              <w:t>CdP</w:t>
+            </w:r>
+            <w:proofErr w:type="spellEnd"/>
+            <w:r>
+              <w:rPr>
+                <w:i/>
+                <w:highlight w:val="yellow"/>
+              </w:rPr>
+              <w:t xml:space="preserve"> </w:t>
             </w:r>
             <w:r>
               <w:rPr>
@@ -5836,12 +6232,21 @@
                 <w:highlight w:val="yellow"/>
               </w:rPr>
             </w:pPr>
+            <w:proofErr w:type="spellStart"/>
             <w:r>
               <w:rPr>
                 <w:i/>
                 <w:highlight w:val="yellow"/>
               </w:rPr>
-              <w:t xml:space="preserve">Dév </w:t>
+              <w:t>Dév</w:t>
+            </w:r>
+            <w:proofErr w:type="spellEnd"/>
+            <w:r>
+              <w:rPr>
+                <w:i/>
+                <w:highlight w:val="yellow"/>
+              </w:rPr>
+              <w:t xml:space="preserve"> </w:t>
             </w:r>
             <w:r>
               <w:rPr>
@@ -5893,12 +6298,21 @@
                 <w:highlight w:val="yellow"/>
               </w:rPr>
             </w:pPr>
+            <w:proofErr w:type="spellStart"/>
             <w:r>
               <w:rPr>
                 <w:i/>
                 <w:highlight w:val="yellow"/>
               </w:rPr>
-              <w:t xml:space="preserve">Dév </w:t>
+              <w:t>Dév</w:t>
+            </w:r>
+            <w:proofErr w:type="spellEnd"/>
+            <w:r>
+              <w:rPr>
+                <w:i/>
+                <w:highlight w:val="yellow"/>
+              </w:rPr>
+              <w:t xml:space="preserve"> </w:t>
             </w:r>
             <w:r>
               <w:rPr>
@@ -5936,12 +6350,21 @@
                 <w:highlight w:val="yellow"/>
               </w:rPr>
             </w:pPr>
+            <w:proofErr w:type="spellStart"/>
             <w:r>
               <w:rPr>
                 <w:i/>
                 <w:highlight w:val="yellow"/>
               </w:rPr>
-              <w:t xml:space="preserve">CdP </w:t>
+              <w:t>CdP</w:t>
+            </w:r>
+            <w:proofErr w:type="spellEnd"/>
+            <w:r>
+              <w:rPr>
+                <w:i/>
+                <w:highlight w:val="yellow"/>
+              </w:rPr>
+              <w:t xml:space="preserve"> </w:t>
             </w:r>
             <w:r>
               <w:rPr>
@@ -5974,12 +6397,21 @@
                 <w:highlight w:val="yellow"/>
               </w:rPr>
             </w:pPr>
+            <w:proofErr w:type="spellStart"/>
             <w:r>
               <w:rPr>
                 <w:i/>
                 <w:highlight w:val="yellow"/>
               </w:rPr>
-              <w:t xml:space="preserve">CdP </w:t>
+              <w:t>CdP</w:t>
+            </w:r>
+            <w:proofErr w:type="spellEnd"/>
+            <w:r>
+              <w:rPr>
+                <w:i/>
+                <w:highlight w:val="yellow"/>
+              </w:rPr>
+              <w:t xml:space="preserve"> </w:t>
             </w:r>
             <w:r>
               <w:rPr>
@@ -6012,12 +6444,21 @@
                 <w:highlight w:val="yellow"/>
               </w:rPr>
             </w:pPr>
+            <w:proofErr w:type="spellStart"/>
             <w:r>
               <w:rPr>
                 <w:i/>
                 <w:highlight w:val="yellow"/>
               </w:rPr>
-              <w:t xml:space="preserve">Dév </w:t>
+              <w:t>Dév</w:t>
+            </w:r>
+            <w:proofErr w:type="spellEnd"/>
+            <w:r>
+              <w:rPr>
+                <w:i/>
+                <w:highlight w:val="yellow"/>
+              </w:rPr>
+              <w:t xml:space="preserve"> </w:t>
             </w:r>
             <w:r>
               <w:rPr>
@@ -6069,12 +6510,21 @@
                 <w:highlight w:val="yellow"/>
               </w:rPr>
             </w:pPr>
+            <w:proofErr w:type="spellStart"/>
             <w:r>
               <w:rPr>
                 <w:i/>
                 <w:highlight w:val="yellow"/>
               </w:rPr>
-              <w:t xml:space="preserve">Dév </w:t>
+              <w:t>Dév</w:t>
+            </w:r>
+            <w:proofErr w:type="spellEnd"/>
+            <w:r>
+              <w:rPr>
+                <w:i/>
+                <w:highlight w:val="yellow"/>
+              </w:rPr>
+              <w:t xml:space="preserve"> </w:t>
             </w:r>
             <w:r>
               <w:rPr>
@@ -6117,12 +6567,21 @@
                 <w:highlight w:val="yellow"/>
               </w:rPr>
             </w:pPr>
+            <w:proofErr w:type="spellStart"/>
             <w:r>
               <w:rPr>
                 <w:i/>
                 <w:highlight w:val="yellow"/>
               </w:rPr>
-              <w:t xml:space="preserve">CdP </w:t>
+              <w:t>CdP</w:t>
+            </w:r>
+            <w:proofErr w:type="spellEnd"/>
+            <w:r>
+              <w:rPr>
+                <w:i/>
+                <w:highlight w:val="yellow"/>
+              </w:rPr>
+              <w:t xml:space="preserve"> </w:t>
             </w:r>
             <w:r>
               <w:rPr>
@@ -6152,12 +6611,21 @@
                 <w:highlight w:val="yellow"/>
               </w:rPr>
             </w:pPr>
+            <w:proofErr w:type="spellStart"/>
             <w:r>
               <w:rPr>
                 <w:i/>
                 <w:highlight w:val="yellow"/>
               </w:rPr>
-              <w:t xml:space="preserve">Dév </w:t>
+              <w:t>Dév</w:t>
+            </w:r>
+            <w:proofErr w:type="spellEnd"/>
+            <w:r>
+              <w:rPr>
+                <w:i/>
+                <w:highlight w:val="yellow"/>
+              </w:rPr>
+              <w:t xml:space="preserve"> </w:t>
             </w:r>
             <w:r>
               <w:rPr>
@@ -6235,12 +6703,21 @@
                 <w:highlight w:val="yellow"/>
               </w:rPr>
             </w:pPr>
+            <w:proofErr w:type="spellStart"/>
             <w:r>
               <w:rPr>
                 <w:i/>
                 <w:highlight w:val="yellow"/>
               </w:rPr>
-              <w:t xml:space="preserve">CdP </w:t>
+              <w:t>CdP</w:t>
+            </w:r>
+            <w:proofErr w:type="spellEnd"/>
+            <w:r>
+              <w:rPr>
+                <w:i/>
+                <w:highlight w:val="yellow"/>
+              </w:rPr>
+              <w:t xml:space="preserve"> </w:t>
             </w:r>
             <w:r>
               <w:rPr>
@@ -6270,12 +6747,21 @@
                 <w:highlight w:val="yellow"/>
               </w:rPr>
             </w:pPr>
+            <w:proofErr w:type="spellStart"/>
             <w:r>
               <w:rPr>
                 <w:i/>
                 <w:highlight w:val="yellow"/>
               </w:rPr>
-              <w:t xml:space="preserve">Dév </w:t>
+              <w:t>Dév</w:t>
+            </w:r>
+            <w:proofErr w:type="spellEnd"/>
+            <w:r>
+              <w:rPr>
+                <w:i/>
+                <w:highlight w:val="yellow"/>
+              </w:rPr>
+              <w:t xml:space="preserve"> </w:t>
             </w:r>
             <w:r>
               <w:rPr>
@@ -6353,12 +6839,21 @@
                 <w:highlight w:val="yellow"/>
               </w:rPr>
             </w:pPr>
+            <w:proofErr w:type="spellStart"/>
             <w:r>
               <w:rPr>
                 <w:i/>
                 <w:highlight w:val="yellow"/>
               </w:rPr>
-              <w:t xml:space="preserve">CdP </w:t>
+              <w:t>CdP</w:t>
+            </w:r>
+            <w:proofErr w:type="spellEnd"/>
+            <w:r>
+              <w:rPr>
+                <w:i/>
+                <w:highlight w:val="yellow"/>
+              </w:rPr>
+              <w:t xml:space="preserve"> </w:t>
             </w:r>
             <w:r>
               <w:rPr>
@@ -6387,12 +6882,21 @@
                 <w:i/>
               </w:rPr>
             </w:pPr>
+            <w:proofErr w:type="spellStart"/>
             <w:r>
               <w:rPr>
                 <w:i/>
                 <w:highlight w:val="yellow"/>
               </w:rPr>
-              <w:t xml:space="preserve">Dév </w:t>
+              <w:t>Dév</w:t>
+            </w:r>
+            <w:proofErr w:type="spellEnd"/>
+            <w:r>
+              <w:rPr>
+                <w:i/>
+                <w:highlight w:val="yellow"/>
+              </w:rPr>
+              <w:t xml:space="preserve"> </w:t>
             </w:r>
             <w:r>
               <w:rPr>
@@ -6416,6 +6920,7 @@
       <w:bookmarkStart w:id="25" w:name="_Toc25553322"/>
       <w:bookmarkStart w:id="26" w:name="_Toc71691026"/>
       <w:bookmarkStart w:id="27" w:name="_Toc499021845"/>
+      <w:proofErr w:type="spellStart"/>
       <w:r>
         <w:rPr>
           <w:highlight w:val="yellow"/>
@@ -6426,10 +6931,18 @@
         <w:rPr>
           <w:highlight w:val="yellow"/>
         </w:rPr>
-        <w:t>ance 4</w:t>
-      </w:r>
-    </w:p>
-    <w:p>
+        <w:t>ance</w:t>
+      </w:r>
+      <w:proofErr w:type="spellEnd"/>
+      <w:r>
+        <w:rPr>
+          <w:highlight w:val="yellow"/>
+        </w:rPr>
+        <w:t xml:space="preserve"> 4</w:t>
+      </w:r>
+    </w:p>
+    <w:p>
+      <w:proofErr w:type="spellStart"/>
       <w:r>
         <w:rPr>
           <w:highlight w:val="yellow"/>
@@ -6440,7 +6953,14 @@
         <w:rPr>
           <w:highlight w:val="yellow"/>
         </w:rPr>
-        <w:t>ance 5</w:t>
+        <w:t>ance</w:t>
+      </w:r>
+      <w:proofErr w:type="spellEnd"/>
+      <w:r>
+        <w:rPr>
+          <w:highlight w:val="yellow"/>
+        </w:rPr>
+        <w:t xml:space="preserve"> 5</w:t>
       </w:r>
     </w:p>
     <w:p/>
@@ -6570,6 +7090,7 @@
       </w:pPr>
     </w:p>
     <w:p>
+      <w:proofErr w:type="spellStart"/>
       <w:r>
         <w:rPr>
           <w:highlight w:val="yellow"/>
@@ -6580,7 +7101,14 @@
         <w:rPr>
           <w:highlight w:val="yellow"/>
         </w:rPr>
-        <w:t>ance 5</w:t>
+        <w:t>ance</w:t>
+      </w:r>
+      <w:proofErr w:type="spellEnd"/>
+      <w:r>
+        <w:rPr>
+          <w:highlight w:val="yellow"/>
+        </w:rPr>
+        <w:t xml:space="preserve"> 5</w:t>
       </w:r>
     </w:p>
     <w:p>
@@ -6753,6 +7281,7 @@
       </w:pPr>
     </w:p>
     <w:p>
+      <w:proofErr w:type="spellStart"/>
       <w:r>
         <w:rPr>
           <w:highlight w:val="yellow"/>
@@ -6763,7 +7292,14 @@
         <w:rPr>
           <w:highlight w:val="yellow"/>
         </w:rPr>
-        <w:t>ance 5</w:t>
+        <w:t>ance</w:t>
+      </w:r>
+      <w:proofErr w:type="spellEnd"/>
+      <w:r>
+        <w:rPr>
+          <w:highlight w:val="yellow"/>
+        </w:rPr>
+        <w:t xml:space="preserve"> 5</w:t>
       </w:r>
     </w:p>
     <w:p>
@@ -6784,7 +7320,6 @@
       <w:bookmarkStart w:id="33" w:name="_Toc71703263"/>
       <w:bookmarkStart w:id="34" w:name="_Toc499021847"/>
       <w:r>
-        <w:lastRenderedPageBreak/>
         <w:t>C</w:t>
       </w:r>
       <w:bookmarkEnd w:id="32"/>
@@ -6928,6 +7463,7 @@
         </w:rPr>
         <w:br w:type="page"/>
       </w:r>
+      <w:proofErr w:type="spellStart"/>
       <w:r>
         <w:rPr>
           <w:highlight w:val="yellow"/>
@@ -6939,7 +7475,14 @@
         <w:rPr>
           <w:highlight w:val="yellow"/>
         </w:rPr>
-        <w:t>ance 5</w:t>
+        <w:t>ance</w:t>
+      </w:r>
+      <w:proofErr w:type="spellEnd"/>
+      <w:r>
+        <w:rPr>
+          <w:highlight w:val="yellow"/>
+        </w:rPr>
+        <w:t xml:space="preserve"> 5</w:t>
       </w:r>
     </w:p>
     <w:p>
@@ -7130,6 +7673,7 @@
                 <w:highlight w:val="yellow"/>
               </w:rPr>
             </w:pPr>
+            <w:proofErr w:type="spellStart"/>
             <w:r>
               <w:rPr>
                 <w:b/>
@@ -7137,6 +7681,7 @@
               </w:rPr>
               <w:t>Evénement</w:t>
             </w:r>
+            <w:proofErr w:type="spellEnd"/>
           </w:p>
         </w:tc>
       </w:tr>
@@ -7226,11 +7771,19 @@
       </w:r>
     </w:p>
     <w:p>
-      <w:r>
-        <w:rPr>
-          <w:highlight w:val="yellow"/>
-        </w:rPr>
-        <w:t xml:space="preserve">Echéance </w:t>
+      <w:proofErr w:type="spellStart"/>
+      <w:r>
+        <w:rPr>
+          <w:highlight w:val="yellow"/>
+        </w:rPr>
+        <w:t>Echéance</w:t>
+      </w:r>
+      <w:proofErr w:type="spellEnd"/>
+      <w:r>
+        <w:rPr>
+          <w:highlight w:val="yellow"/>
+        </w:rPr>
+        <w:t xml:space="preserve"> </w:t>
       </w:r>
       <w:r>
         <w:rPr>
@@ -7240,6 +7793,7 @@
       </w:r>
     </w:p>
     <w:p>
+      <w:proofErr w:type="spellStart"/>
       <w:r>
         <w:rPr>
           <w:highlight w:val="yellow"/>
@@ -7250,10 +7804,18 @@
         <w:rPr>
           <w:highlight w:val="yellow"/>
         </w:rPr>
-        <w:t>ance 2</w:t>
-      </w:r>
-    </w:p>
-    <w:p>
+        <w:t>ance</w:t>
+      </w:r>
+      <w:proofErr w:type="spellEnd"/>
+      <w:r>
+        <w:rPr>
+          <w:highlight w:val="yellow"/>
+        </w:rPr>
+        <w:t xml:space="preserve"> 2</w:t>
+      </w:r>
+    </w:p>
+    <w:p>
+      <w:proofErr w:type="spellStart"/>
       <w:r>
         <w:rPr>
           <w:highlight w:val="yellow"/>
@@ -7264,10 +7826,18 @@
         <w:rPr>
           <w:highlight w:val="yellow"/>
         </w:rPr>
-        <w:t>ance 3</w:t>
-      </w:r>
-    </w:p>
-    <w:p>
+        <w:t>ance</w:t>
+      </w:r>
+      <w:proofErr w:type="spellEnd"/>
+      <w:r>
+        <w:rPr>
+          <w:highlight w:val="yellow"/>
+        </w:rPr>
+        <w:t xml:space="preserve"> 3</w:t>
+      </w:r>
+    </w:p>
+    <w:p>
+      <w:proofErr w:type="spellStart"/>
       <w:r>
         <w:rPr>
           <w:highlight w:val="yellow"/>
@@ -7278,10 +7848,18 @@
         <w:rPr>
           <w:highlight w:val="yellow"/>
         </w:rPr>
-        <w:t>ance 4</w:t>
-      </w:r>
-    </w:p>
-    <w:p>
+        <w:t>ance</w:t>
+      </w:r>
+      <w:proofErr w:type="spellEnd"/>
+      <w:r>
+        <w:rPr>
+          <w:highlight w:val="yellow"/>
+        </w:rPr>
+        <w:t xml:space="preserve"> 4</w:t>
+      </w:r>
+    </w:p>
+    <w:p>
+      <w:proofErr w:type="spellStart"/>
       <w:r>
         <w:rPr>
           <w:highlight w:val="yellow"/>
@@ -7292,7 +7870,14 @@
         <w:rPr>
           <w:highlight w:val="yellow"/>
         </w:rPr>
-        <w:t>ance 5</w:t>
+        <w:t>ance</w:t>
+      </w:r>
+      <w:proofErr w:type="spellEnd"/>
+      <w:r>
+        <w:rPr>
+          <w:highlight w:val="yellow"/>
+        </w:rPr>
+        <w:t xml:space="preserve"> 5</w:t>
       </w:r>
     </w:p>
     <w:p>
@@ -7333,6 +7918,7 @@
       </w:r>
     </w:p>
     <w:p>
+      <w:proofErr w:type="spellStart"/>
       <w:r>
         <w:rPr>
           <w:highlight w:val="yellow"/>
@@ -7343,13 +7929,34 @@
         <w:rPr>
           <w:highlight w:val="yellow"/>
         </w:rPr>
-        <w:t>ance 4</w:t>
-      </w:r>
-      <w:r>
-        <w:rPr>
-          <w:highlight w:val="yellow"/>
-        </w:rPr>
-        <w:t xml:space="preserve"> (Readme dans Git</w:t>
+        <w:t>ance</w:t>
+      </w:r>
+      <w:proofErr w:type="spellEnd"/>
+      <w:r>
+        <w:rPr>
+          <w:highlight w:val="yellow"/>
+        </w:rPr>
+        <w:t xml:space="preserve"> 4</w:t>
+      </w:r>
+      <w:r>
+        <w:rPr>
+          <w:highlight w:val="yellow"/>
+        </w:rPr>
+        <w:t xml:space="preserve"> (</w:t>
+      </w:r>
+      <w:proofErr w:type="spellStart"/>
+      <w:r>
+        <w:rPr>
+          <w:highlight w:val="yellow"/>
+        </w:rPr>
+        <w:t>Readme</w:t>
+      </w:r>
+      <w:proofErr w:type="spellEnd"/>
+      <w:r>
+        <w:rPr>
+          <w:highlight w:val="yellow"/>
+        </w:rPr>
+        <w:t xml:space="preserve"> dans Git</w:t>
       </w:r>
       <w:r>
         <w:t>)</w:t>
@@ -7465,7 +8072,7 @@
 </file>
 
 <file path=word/endnotes.xml><?xml version="1.0" encoding="utf-8"?>
-<w:endnotes xmlns:wpc="http://schemas.microsoft.com/office/word/2010/wordprocessingCanvas" xmlns:cx="http://schemas.microsoft.com/office/drawing/2014/chartex" xmlns:cx1="http://schemas.microsoft.com/office/drawing/2015/9/8/chartex" xmlns:mc="http://schemas.openxmlformats.org/markup-compatibility/2006" xmlns:o="urn:schemas-microsoft-com:office:office" xmlns:r="http://schemas.openxmlformats.org/officeDocument/2006/relationships" xmlns:m="http://schemas.openxmlformats.org/officeDocument/2006/math" xmlns:v="urn:schemas-microsoft-com:vml" xmlns:wp14="http://schemas.microsoft.com/office/word/2010/wordprocessingDrawing" xmlns:wp="http://schemas.openxmlformats.org/drawingml/2006/wordprocessingDrawing" xmlns:w10="urn:schemas-microsoft-com:office:word" xmlns:w="http://schemas.openxmlformats.org/wordprocessingml/2006/main" xmlns:w14="http://schemas.microsoft.com/office/word/2010/wordml" xmlns:w15="http://schemas.microsoft.com/office/word/2012/wordml" xmlns:w16se="http://schemas.microsoft.com/office/word/2015/wordml/symex" xmlns:wpg="http://schemas.microsoft.com/office/word/2010/wordprocessingGroup" xmlns:wpi="http://schemas.microsoft.com/office/word/2010/wordprocessingInk" xmlns:wne="http://schemas.microsoft.com/office/word/2006/wordml" xmlns:wps="http://schemas.microsoft.com/office/word/2010/wordprocessingShape" mc:Ignorable="w14 w15 w16se wp14">
+<w:endnotes xmlns:wpc="http://schemas.microsoft.com/office/word/2010/wordprocessingCanvas" xmlns:cx="http://schemas.microsoft.com/office/drawing/2014/chartex" xmlns:cx1="http://schemas.microsoft.com/office/drawing/2015/9/8/chartex" xmlns:cx2="http://schemas.microsoft.com/office/drawing/2015/10/21/chartex" xmlns:cx3="http://schemas.microsoft.com/office/drawing/2016/5/9/chartex" xmlns:cx4="http://schemas.microsoft.com/office/drawing/2016/5/10/chartex" xmlns:cx5="http://schemas.microsoft.com/office/drawing/2016/5/11/chartex" xmlns:cx6="http://schemas.microsoft.com/office/drawing/2016/5/12/chartex" xmlns:cx7="http://schemas.microsoft.com/office/drawing/2016/5/13/chartex" xmlns:cx8="http://schemas.microsoft.com/office/drawing/2016/5/14/chartex" xmlns:mc="http://schemas.openxmlformats.org/markup-compatibility/2006" xmlns:aink="http://schemas.microsoft.com/office/drawing/2016/ink" xmlns:am3d="http://schemas.microsoft.com/office/drawing/2017/model3d" xmlns:o="urn:schemas-microsoft-com:office:office" xmlns:r="http://schemas.openxmlformats.org/officeDocument/2006/relationships" xmlns:m="http://schemas.openxmlformats.org/officeDocument/2006/math" xmlns:v="urn:schemas-microsoft-com:vml" xmlns:wp14="http://schemas.microsoft.com/office/word/2010/wordprocessingDrawing" xmlns:wp="http://schemas.openxmlformats.org/drawingml/2006/wordprocessingDrawing" xmlns:w10="urn:schemas-microsoft-com:office:word" xmlns:w="http://schemas.openxmlformats.org/wordprocessingml/2006/main" xmlns:w14="http://schemas.microsoft.com/office/word/2010/wordml" xmlns:w15="http://schemas.microsoft.com/office/word/2012/wordml" xmlns:w16cid="http://schemas.microsoft.com/office/word/2016/wordml/cid" xmlns:w16se="http://schemas.microsoft.com/office/word/2015/wordml/symex" xmlns:wpg="http://schemas.microsoft.com/office/word/2010/wordprocessingGroup" xmlns:wpi="http://schemas.microsoft.com/office/word/2010/wordprocessingInk" xmlns:wne="http://schemas.microsoft.com/office/word/2006/wordml" xmlns:wps="http://schemas.microsoft.com/office/word/2010/wordprocessingShape" mc:Ignorable="w14 w15 w16se w16cid wp14">
   <w:endnote w:type="separator" w:id="-1">
     <w:p>
       <w:r>
@@ -7484,7 +8091,7 @@
 </file>
 
 <file path=word/footer1.xml><?xml version="1.0" encoding="utf-8"?>
-<w:ftr xmlns:wpc="http://schemas.microsoft.com/office/word/2010/wordprocessingCanvas" xmlns:cx="http://schemas.microsoft.com/office/drawing/2014/chartex" xmlns:cx1="http://schemas.microsoft.com/office/drawing/2015/9/8/chartex" xmlns:mc="http://schemas.openxmlformats.org/markup-compatibility/2006" xmlns:o="urn:schemas-microsoft-com:office:office" xmlns:r="http://schemas.openxmlformats.org/officeDocument/2006/relationships" xmlns:m="http://schemas.openxmlformats.org/officeDocument/2006/math" xmlns:v="urn:schemas-microsoft-com:vml" xmlns:wp14="http://schemas.microsoft.com/office/word/2010/wordprocessingDrawing" xmlns:wp="http://schemas.openxmlformats.org/drawingml/2006/wordprocessingDrawing" xmlns:w10="urn:schemas-microsoft-com:office:word" xmlns:w="http://schemas.openxmlformats.org/wordprocessingml/2006/main" xmlns:w14="http://schemas.microsoft.com/office/word/2010/wordml" xmlns:w15="http://schemas.microsoft.com/office/word/2012/wordml" xmlns:w16se="http://schemas.microsoft.com/office/word/2015/wordml/symex" xmlns:wpg="http://schemas.microsoft.com/office/word/2010/wordprocessingGroup" xmlns:wpi="http://schemas.microsoft.com/office/word/2010/wordprocessingInk" xmlns:wne="http://schemas.microsoft.com/office/word/2006/wordml" xmlns:wps="http://schemas.microsoft.com/office/word/2010/wordprocessingShape" mc:Ignorable="w14 w15 w16se wp14">
+<w:ftr xmlns:wpc="http://schemas.microsoft.com/office/word/2010/wordprocessingCanvas" xmlns:cx="http://schemas.microsoft.com/office/drawing/2014/chartex" xmlns:cx1="http://schemas.microsoft.com/office/drawing/2015/9/8/chartex" xmlns:cx2="http://schemas.microsoft.com/office/drawing/2015/10/21/chartex" xmlns:cx3="http://schemas.microsoft.com/office/drawing/2016/5/9/chartex" xmlns:cx4="http://schemas.microsoft.com/office/drawing/2016/5/10/chartex" xmlns:cx5="http://schemas.microsoft.com/office/drawing/2016/5/11/chartex" xmlns:cx6="http://schemas.microsoft.com/office/drawing/2016/5/12/chartex" xmlns:cx7="http://schemas.microsoft.com/office/drawing/2016/5/13/chartex" xmlns:cx8="http://schemas.microsoft.com/office/drawing/2016/5/14/chartex" xmlns:mc="http://schemas.openxmlformats.org/markup-compatibility/2006" xmlns:aink="http://schemas.microsoft.com/office/drawing/2016/ink" xmlns:am3d="http://schemas.microsoft.com/office/drawing/2017/model3d" xmlns:o="urn:schemas-microsoft-com:office:office" xmlns:r="http://schemas.openxmlformats.org/officeDocument/2006/relationships" xmlns:m="http://schemas.openxmlformats.org/officeDocument/2006/math" xmlns:v="urn:schemas-microsoft-com:vml" xmlns:wp14="http://schemas.microsoft.com/office/word/2010/wordprocessingDrawing" xmlns:wp="http://schemas.openxmlformats.org/drawingml/2006/wordprocessingDrawing" xmlns:w10="urn:schemas-microsoft-com:office:word" xmlns:w="http://schemas.openxmlformats.org/wordprocessingml/2006/main" xmlns:w14="http://schemas.microsoft.com/office/word/2010/wordml" xmlns:w15="http://schemas.microsoft.com/office/word/2012/wordml" xmlns:w16cid="http://schemas.microsoft.com/office/word/2016/wordml/cid" xmlns:w16se="http://schemas.microsoft.com/office/word/2015/wordml/symex" xmlns:wpg="http://schemas.microsoft.com/office/word/2010/wordprocessingGroup" xmlns:wpi="http://schemas.microsoft.com/office/word/2010/wordprocessingInk" xmlns:wne="http://schemas.microsoft.com/office/word/2006/wordml" xmlns:wps="http://schemas.microsoft.com/office/word/2010/wordprocessingShape" mc:Ignorable="w14 w15 w16se w16cid wp14">
   <w:p>
     <w:pPr>
       <w:pStyle w:val="Pieddepage"/>
@@ -7563,7 +8170,23 @@
         <w:sz w:val="16"/>
         <w:szCs w:val="16"/>
       </w:rPr>
-      <w:t>Dernière modif : 02.12.2010</w:t>
+      <w:t xml:space="preserve">Dernière </w:t>
+    </w:r>
+    <w:proofErr w:type="spellStart"/>
+    <w:r>
+      <w:rPr>
+        <w:sz w:val="16"/>
+        <w:szCs w:val="16"/>
+      </w:rPr>
+      <w:t>modif</w:t>
+    </w:r>
+    <w:proofErr w:type="spellEnd"/>
+    <w:r>
+      <w:rPr>
+        <w:sz w:val="16"/>
+        <w:szCs w:val="16"/>
+      </w:rPr>
+      <w:t> : 02.12.2010</w:t>
     </w:r>
     <w:r>
       <w:rPr>
@@ -7578,7 +8201,7 @@
 </file>
 
 <file path=word/footnotes.xml><?xml version="1.0" encoding="utf-8"?>
-<w:footnotes xmlns:wpc="http://schemas.microsoft.com/office/word/2010/wordprocessingCanvas" xmlns:cx="http://schemas.microsoft.com/office/drawing/2014/chartex" xmlns:cx1="http://schemas.microsoft.com/office/drawing/2015/9/8/chartex" xmlns:mc="http://schemas.openxmlformats.org/markup-compatibility/2006" xmlns:o="urn:schemas-microsoft-com:office:office" xmlns:r="http://schemas.openxmlformats.org/officeDocument/2006/relationships" xmlns:m="http://schemas.openxmlformats.org/officeDocument/2006/math" xmlns:v="urn:schemas-microsoft-com:vml" xmlns:wp14="http://schemas.microsoft.com/office/word/2010/wordprocessingDrawing" xmlns:wp="http://schemas.openxmlformats.org/drawingml/2006/wordprocessingDrawing" xmlns:w10="urn:schemas-microsoft-com:office:word" xmlns:w="http://schemas.openxmlformats.org/wordprocessingml/2006/main" xmlns:w14="http://schemas.microsoft.com/office/word/2010/wordml" xmlns:w15="http://schemas.microsoft.com/office/word/2012/wordml" xmlns:w16se="http://schemas.microsoft.com/office/word/2015/wordml/symex" xmlns:wpg="http://schemas.microsoft.com/office/word/2010/wordprocessingGroup" xmlns:wpi="http://schemas.microsoft.com/office/word/2010/wordprocessingInk" xmlns:wne="http://schemas.microsoft.com/office/word/2006/wordml" xmlns:wps="http://schemas.microsoft.com/office/word/2010/wordprocessingShape" mc:Ignorable="w14 w15 w16se wp14">
+<w:footnotes xmlns:wpc="http://schemas.microsoft.com/office/word/2010/wordprocessingCanvas" xmlns:cx="http://schemas.microsoft.com/office/drawing/2014/chartex" xmlns:cx1="http://schemas.microsoft.com/office/drawing/2015/9/8/chartex" xmlns:cx2="http://schemas.microsoft.com/office/drawing/2015/10/21/chartex" xmlns:cx3="http://schemas.microsoft.com/office/drawing/2016/5/9/chartex" xmlns:cx4="http://schemas.microsoft.com/office/drawing/2016/5/10/chartex" xmlns:cx5="http://schemas.microsoft.com/office/drawing/2016/5/11/chartex" xmlns:cx6="http://schemas.microsoft.com/office/drawing/2016/5/12/chartex" xmlns:cx7="http://schemas.microsoft.com/office/drawing/2016/5/13/chartex" xmlns:cx8="http://schemas.microsoft.com/office/drawing/2016/5/14/chartex" xmlns:mc="http://schemas.openxmlformats.org/markup-compatibility/2006" xmlns:aink="http://schemas.microsoft.com/office/drawing/2016/ink" xmlns:am3d="http://schemas.microsoft.com/office/drawing/2017/model3d" xmlns:o="urn:schemas-microsoft-com:office:office" xmlns:r="http://schemas.openxmlformats.org/officeDocument/2006/relationships" xmlns:m="http://schemas.openxmlformats.org/officeDocument/2006/math" xmlns:v="urn:schemas-microsoft-com:vml" xmlns:wp14="http://schemas.microsoft.com/office/word/2010/wordprocessingDrawing" xmlns:wp="http://schemas.openxmlformats.org/drawingml/2006/wordprocessingDrawing" xmlns:w10="urn:schemas-microsoft-com:office:word" xmlns:w="http://schemas.openxmlformats.org/wordprocessingml/2006/main" xmlns:w14="http://schemas.microsoft.com/office/word/2010/wordml" xmlns:w15="http://schemas.microsoft.com/office/word/2012/wordml" xmlns:w16cid="http://schemas.microsoft.com/office/word/2016/wordml/cid" xmlns:w16se="http://schemas.microsoft.com/office/word/2015/wordml/symex" xmlns:wpg="http://schemas.microsoft.com/office/word/2010/wordprocessingGroup" xmlns:wpi="http://schemas.microsoft.com/office/word/2010/wordprocessingInk" xmlns:wne="http://schemas.microsoft.com/office/word/2006/wordml" xmlns:wps="http://schemas.microsoft.com/office/word/2010/wordprocessingShape" mc:Ignorable="w14 w15 w16se w16cid wp14">
   <w:footnote w:type="separator" w:id="-1">
     <w:p>
       <w:r>
@@ -7597,7 +8220,7 @@
 </file>
 
 <file path=word/header1.xml><?xml version="1.0" encoding="utf-8"?>
-<w:hdr xmlns:wpc="http://schemas.microsoft.com/office/word/2010/wordprocessingCanvas" xmlns:cx="http://schemas.microsoft.com/office/drawing/2014/chartex" xmlns:cx1="http://schemas.microsoft.com/office/drawing/2015/9/8/chartex" xmlns:mc="http://schemas.openxmlformats.org/markup-compatibility/2006" xmlns:o="urn:schemas-microsoft-com:office:office" xmlns:r="http://schemas.openxmlformats.org/officeDocument/2006/relationships" xmlns:m="http://schemas.openxmlformats.org/officeDocument/2006/math" xmlns:v="urn:schemas-microsoft-com:vml" xmlns:wp14="http://schemas.microsoft.com/office/word/2010/wordprocessingDrawing" xmlns:wp="http://schemas.openxmlformats.org/drawingml/2006/wordprocessingDrawing" xmlns:w10="urn:schemas-microsoft-com:office:word" xmlns:w="http://schemas.openxmlformats.org/wordprocessingml/2006/main" xmlns:w14="http://schemas.microsoft.com/office/word/2010/wordml" xmlns:w15="http://schemas.microsoft.com/office/word/2012/wordml" xmlns:w16se="http://schemas.microsoft.com/office/word/2015/wordml/symex" xmlns:wpg="http://schemas.microsoft.com/office/word/2010/wordprocessingGroup" xmlns:wpi="http://schemas.microsoft.com/office/word/2010/wordprocessingInk" xmlns:wne="http://schemas.microsoft.com/office/word/2006/wordml" xmlns:wps="http://schemas.microsoft.com/office/word/2010/wordprocessingShape" mc:Ignorable="w14 w15 w16se wp14">
+<w:hdr xmlns:wpc="http://schemas.microsoft.com/office/word/2010/wordprocessingCanvas" xmlns:cx="http://schemas.microsoft.com/office/drawing/2014/chartex" xmlns:cx1="http://schemas.microsoft.com/office/drawing/2015/9/8/chartex" xmlns:cx2="http://schemas.microsoft.com/office/drawing/2015/10/21/chartex" xmlns:cx3="http://schemas.microsoft.com/office/drawing/2016/5/9/chartex" xmlns:cx4="http://schemas.microsoft.com/office/drawing/2016/5/10/chartex" xmlns:cx5="http://schemas.microsoft.com/office/drawing/2016/5/11/chartex" xmlns:cx6="http://schemas.microsoft.com/office/drawing/2016/5/12/chartex" xmlns:cx7="http://schemas.microsoft.com/office/drawing/2016/5/13/chartex" xmlns:cx8="http://schemas.microsoft.com/office/drawing/2016/5/14/chartex" xmlns:mc="http://schemas.openxmlformats.org/markup-compatibility/2006" xmlns:aink="http://schemas.microsoft.com/office/drawing/2016/ink" xmlns:am3d="http://schemas.microsoft.com/office/drawing/2017/model3d" xmlns:o="urn:schemas-microsoft-com:office:office" xmlns:r="http://schemas.openxmlformats.org/officeDocument/2006/relationships" xmlns:m="http://schemas.openxmlformats.org/officeDocument/2006/math" xmlns:v="urn:schemas-microsoft-com:vml" xmlns:wp14="http://schemas.microsoft.com/office/word/2010/wordprocessingDrawing" xmlns:wp="http://schemas.openxmlformats.org/drawingml/2006/wordprocessingDrawing" xmlns:w10="urn:schemas-microsoft-com:office:word" xmlns:w="http://schemas.openxmlformats.org/wordprocessingml/2006/main" xmlns:w14="http://schemas.microsoft.com/office/word/2010/wordml" xmlns:w15="http://schemas.microsoft.com/office/word/2012/wordml" xmlns:w16cid="http://schemas.microsoft.com/office/word/2016/wordml/cid" xmlns:w16se="http://schemas.microsoft.com/office/word/2015/wordml/symex" xmlns:wpg="http://schemas.microsoft.com/office/word/2010/wordprocessingGroup" xmlns:wpi="http://schemas.microsoft.com/office/word/2010/wordprocessingInk" xmlns:wne="http://schemas.microsoft.com/office/word/2006/wordml" xmlns:wps="http://schemas.microsoft.com/office/word/2010/wordprocessingShape" mc:Ignorable="w14 w15 w16se w16cid wp14">
   <w:p>
     <w:pPr>
       <w:pStyle w:val="En-tte"/>
@@ -7669,7 +8292,7 @@
 </file>
 
 <file path=word/numbering.xml><?xml version="1.0" encoding="utf-8"?>
-<w:numbering xmlns:wpc="http://schemas.microsoft.com/office/word/2010/wordprocessingCanvas" xmlns:cx="http://schemas.microsoft.com/office/drawing/2014/chartex" xmlns:cx1="http://schemas.microsoft.com/office/drawing/2015/9/8/chartex" xmlns:mc="http://schemas.openxmlformats.org/markup-compatibility/2006" xmlns:o="urn:schemas-microsoft-com:office:office" xmlns:r="http://schemas.openxmlformats.org/officeDocument/2006/relationships" xmlns:m="http://schemas.openxmlformats.org/officeDocument/2006/math" xmlns:v="urn:schemas-microsoft-com:vml" xmlns:wp14="http://schemas.microsoft.com/office/word/2010/wordprocessingDrawing" xmlns:wp="http://schemas.openxmlformats.org/drawingml/2006/wordprocessingDrawing" xmlns:w10="urn:schemas-microsoft-com:office:word" xmlns:w="http://schemas.openxmlformats.org/wordprocessingml/2006/main" xmlns:w14="http://schemas.microsoft.com/office/word/2010/wordml" xmlns:w15="http://schemas.microsoft.com/office/word/2012/wordml" xmlns:w16se="http://schemas.microsoft.com/office/word/2015/wordml/symex" xmlns:wpg="http://schemas.microsoft.com/office/word/2010/wordprocessingGroup" xmlns:wpi="http://schemas.microsoft.com/office/word/2010/wordprocessingInk" xmlns:wne="http://schemas.microsoft.com/office/word/2006/wordml" xmlns:wps="http://schemas.microsoft.com/office/word/2010/wordprocessingShape" mc:Ignorable="w14 w15 w16se wp14">
+<w:numbering xmlns:wpc="http://schemas.microsoft.com/office/word/2010/wordprocessingCanvas" xmlns:cx="http://schemas.microsoft.com/office/drawing/2014/chartex" xmlns:cx1="http://schemas.microsoft.com/office/drawing/2015/9/8/chartex" xmlns:cx2="http://schemas.microsoft.com/office/drawing/2015/10/21/chartex" xmlns:cx3="http://schemas.microsoft.com/office/drawing/2016/5/9/chartex" xmlns:cx4="http://schemas.microsoft.com/office/drawing/2016/5/10/chartex" xmlns:cx5="http://schemas.microsoft.com/office/drawing/2016/5/11/chartex" xmlns:cx6="http://schemas.microsoft.com/office/drawing/2016/5/12/chartex" xmlns:cx7="http://schemas.microsoft.com/office/drawing/2016/5/13/chartex" xmlns:cx8="http://schemas.microsoft.com/office/drawing/2016/5/14/chartex" xmlns:mc="http://schemas.openxmlformats.org/markup-compatibility/2006" xmlns:aink="http://schemas.microsoft.com/office/drawing/2016/ink" xmlns:am3d="http://schemas.microsoft.com/office/drawing/2017/model3d" xmlns:o="urn:schemas-microsoft-com:office:office" xmlns:r="http://schemas.openxmlformats.org/officeDocument/2006/relationships" xmlns:m="http://schemas.openxmlformats.org/officeDocument/2006/math" xmlns:v="urn:schemas-microsoft-com:vml" xmlns:wp14="http://schemas.microsoft.com/office/word/2010/wordprocessingDrawing" xmlns:wp="http://schemas.openxmlformats.org/drawingml/2006/wordprocessingDrawing" xmlns:w10="urn:schemas-microsoft-com:office:word" xmlns:w="http://schemas.openxmlformats.org/wordprocessingml/2006/main" xmlns:w14="http://schemas.microsoft.com/office/word/2010/wordml" xmlns:w15="http://schemas.microsoft.com/office/word/2012/wordml" xmlns:w16cid="http://schemas.microsoft.com/office/word/2016/wordml/cid" xmlns:w16se="http://schemas.microsoft.com/office/word/2015/wordml/symex" xmlns:wpg="http://schemas.microsoft.com/office/word/2010/wordprocessingGroup" xmlns:wpi="http://schemas.microsoft.com/office/word/2010/wordprocessingInk" xmlns:wne="http://schemas.microsoft.com/office/word/2006/wordml" xmlns:wps="http://schemas.microsoft.com/office/word/2010/wordprocessingShape" mc:Ignorable="w14 w15 w16se w16cid wp14">
   <w:abstractNum w:abstractNumId="0" w15:restartNumberingAfterBreak="0">
     <w:nsid w:val="05B927CC"/>
     <w:multiLevelType w:val="hybridMultilevel"/>
@@ -7784,6 +8407,119 @@
     </w:lvl>
   </w:abstractNum>
   <w:abstractNum w:abstractNumId="1" w15:restartNumberingAfterBreak="0">
+    <w:nsid w:val="05FB22D9"/>
+    <w:multiLevelType w:val="hybridMultilevel"/>
+    <w:tmpl w:val="3A80D060"/>
+    <w:lvl w:ilvl="0" w:tplc="040C0001">
+      <w:start w:val="1"/>
+      <w:numFmt w:val="bullet"/>
+      <w:lvlText w:val=""/>
+      <w:lvlJc w:val="left"/>
+      <w:pPr>
+        <w:ind w:left="787" w:hanging="360"/>
+      </w:pPr>
+      <w:rPr>
+        <w:rFonts w:ascii="Symbol" w:hAnsi="Symbol" w:hint="default"/>
+      </w:rPr>
+    </w:lvl>
+    <w:lvl w:ilvl="1" w:tplc="040C0003" w:tentative="1">
+      <w:start w:val="1"/>
+      <w:numFmt w:val="bullet"/>
+      <w:lvlText w:val="o"/>
+      <w:lvlJc w:val="left"/>
+      <w:pPr>
+        <w:ind w:left="1507" w:hanging="360"/>
+      </w:pPr>
+      <w:rPr>
+        <w:rFonts w:ascii="Courier New" w:hAnsi="Courier New" w:cs="Courier New" w:hint="default"/>
+      </w:rPr>
+    </w:lvl>
+    <w:lvl w:ilvl="2" w:tplc="040C0005" w:tentative="1">
+      <w:start w:val="1"/>
+      <w:numFmt w:val="bullet"/>
+      <w:lvlText w:val=""/>
+      <w:lvlJc w:val="left"/>
+      <w:pPr>
+        <w:ind w:left="2227" w:hanging="360"/>
+      </w:pPr>
+      <w:rPr>
+        <w:rFonts w:ascii="Wingdings" w:hAnsi="Wingdings" w:hint="default"/>
+      </w:rPr>
+    </w:lvl>
+    <w:lvl w:ilvl="3" w:tplc="040C0001" w:tentative="1">
+      <w:start w:val="1"/>
+      <w:numFmt w:val="bullet"/>
+      <w:lvlText w:val=""/>
+      <w:lvlJc w:val="left"/>
+      <w:pPr>
+        <w:ind w:left="2947" w:hanging="360"/>
+      </w:pPr>
+      <w:rPr>
+        <w:rFonts w:ascii="Symbol" w:hAnsi="Symbol" w:hint="default"/>
+      </w:rPr>
+    </w:lvl>
+    <w:lvl w:ilvl="4" w:tplc="040C0003" w:tentative="1">
+      <w:start w:val="1"/>
+      <w:numFmt w:val="bullet"/>
+      <w:lvlText w:val="o"/>
+      <w:lvlJc w:val="left"/>
+      <w:pPr>
+        <w:ind w:left="3667" w:hanging="360"/>
+      </w:pPr>
+      <w:rPr>
+        <w:rFonts w:ascii="Courier New" w:hAnsi="Courier New" w:cs="Courier New" w:hint="default"/>
+      </w:rPr>
+    </w:lvl>
+    <w:lvl w:ilvl="5" w:tplc="040C0005" w:tentative="1">
+      <w:start w:val="1"/>
+      <w:numFmt w:val="bullet"/>
+      <w:lvlText w:val=""/>
+      <w:lvlJc w:val="left"/>
+      <w:pPr>
+        <w:ind w:left="4387" w:hanging="360"/>
+      </w:pPr>
+      <w:rPr>
+        <w:rFonts w:ascii="Wingdings" w:hAnsi="Wingdings" w:hint="default"/>
+      </w:rPr>
+    </w:lvl>
+    <w:lvl w:ilvl="6" w:tplc="040C0001" w:tentative="1">
+      <w:start w:val="1"/>
+      <w:numFmt w:val="bullet"/>
+      <w:lvlText w:val=""/>
+      <w:lvlJc w:val="left"/>
+      <w:pPr>
+        <w:ind w:left="5107" w:hanging="360"/>
+      </w:pPr>
+      <w:rPr>
+        <w:rFonts w:ascii="Symbol" w:hAnsi="Symbol" w:hint="default"/>
+      </w:rPr>
+    </w:lvl>
+    <w:lvl w:ilvl="7" w:tplc="040C0003" w:tentative="1">
+      <w:start w:val="1"/>
+      <w:numFmt w:val="bullet"/>
+      <w:lvlText w:val="o"/>
+      <w:lvlJc w:val="left"/>
+      <w:pPr>
+        <w:ind w:left="5827" w:hanging="360"/>
+      </w:pPr>
+      <w:rPr>
+        <w:rFonts w:ascii="Courier New" w:hAnsi="Courier New" w:cs="Courier New" w:hint="default"/>
+      </w:rPr>
+    </w:lvl>
+    <w:lvl w:ilvl="8" w:tplc="040C0005" w:tentative="1">
+      <w:start w:val="1"/>
+      <w:numFmt w:val="bullet"/>
+      <w:lvlText w:val=""/>
+      <w:lvlJc w:val="left"/>
+      <w:pPr>
+        <w:ind w:left="6547" w:hanging="360"/>
+      </w:pPr>
+      <w:rPr>
+        <w:rFonts w:ascii="Wingdings" w:hAnsi="Wingdings" w:hint="default"/>
+      </w:rPr>
+    </w:lvl>
+  </w:abstractNum>
+  <w:abstractNum w:abstractNumId="2" w15:restartNumberingAfterBreak="0">
     <w:nsid w:val="0A7C7405"/>
     <w:multiLevelType w:val="singleLevel"/>
     <w:tmpl w:val="92869324"/>
@@ -7804,7 +8540,7 @@
       </w:rPr>
     </w:lvl>
   </w:abstractNum>
-  <w:abstractNum w:abstractNumId="2" w15:restartNumberingAfterBreak="0">
+  <w:abstractNum w:abstractNumId="3" w15:restartNumberingAfterBreak="0">
     <w:nsid w:val="16794E2B"/>
     <w:multiLevelType w:val="hybridMultilevel"/>
     <w:tmpl w:val="641AD2C2"/>
@@ -7944,7 +8680,7 @@
       </w:rPr>
     </w:lvl>
   </w:abstractNum>
-  <w:abstractNum w:abstractNumId="3" w15:restartNumberingAfterBreak="0">
+  <w:abstractNum w:abstractNumId="4" w15:restartNumberingAfterBreak="0">
     <w:nsid w:val="19FF01AE"/>
     <w:multiLevelType w:val="hybridMultilevel"/>
     <w:tmpl w:val="EC6A3956"/>
@@ -8084,7 +8820,7 @@
       </w:rPr>
     </w:lvl>
   </w:abstractNum>
-  <w:abstractNum w:abstractNumId="4" w15:restartNumberingAfterBreak="0">
+  <w:abstractNum w:abstractNumId="5" w15:restartNumberingAfterBreak="0">
     <w:nsid w:val="27A404D8"/>
     <w:multiLevelType w:val="hybridMultilevel"/>
     <w:tmpl w:val="E4483B56"/>
@@ -8224,7 +8960,7 @@
       </w:rPr>
     </w:lvl>
   </w:abstractNum>
-  <w:abstractNum w:abstractNumId="5" w15:restartNumberingAfterBreak="0">
+  <w:abstractNum w:abstractNumId="6" w15:restartNumberingAfterBreak="0">
     <w:nsid w:val="408C02FF"/>
     <w:multiLevelType w:val="hybridMultilevel"/>
     <w:tmpl w:val="1C925AC4"/>
@@ -8361,7 +9097,7 @@
       </w:rPr>
     </w:lvl>
   </w:abstractNum>
-  <w:abstractNum w:abstractNumId="6" w15:restartNumberingAfterBreak="0">
+  <w:abstractNum w:abstractNumId="7" w15:restartNumberingAfterBreak="0">
     <w:nsid w:val="42F31DAB"/>
     <w:multiLevelType w:val="hybridMultilevel"/>
     <w:tmpl w:val="A46C5D1C"/>
@@ -8501,7 +9237,7 @@
       </w:rPr>
     </w:lvl>
   </w:abstractNum>
-  <w:abstractNum w:abstractNumId="7" w15:restartNumberingAfterBreak="0">
+  <w:abstractNum w:abstractNumId="8" w15:restartNumberingAfterBreak="0">
     <w:nsid w:val="5082572C"/>
     <w:multiLevelType w:val="hybridMultilevel"/>
     <w:tmpl w:val="ED4ACFA4"/>
@@ -8641,7 +9377,7 @@
       </w:rPr>
     </w:lvl>
   </w:abstractNum>
-  <w:abstractNum w:abstractNumId="8" w15:restartNumberingAfterBreak="0">
+  <w:abstractNum w:abstractNumId="9" w15:restartNumberingAfterBreak="0">
     <w:nsid w:val="52B247CA"/>
     <w:multiLevelType w:val="hybridMultilevel"/>
     <w:tmpl w:val="B7D4D45A"/>
@@ -8781,7 +9517,7 @@
       </w:rPr>
     </w:lvl>
   </w:abstractNum>
-  <w:abstractNum w:abstractNumId="9" w15:restartNumberingAfterBreak="0">
+  <w:abstractNum w:abstractNumId="10" w15:restartNumberingAfterBreak="0">
     <w:nsid w:val="594C1361"/>
     <w:multiLevelType w:val="hybridMultilevel"/>
     <w:tmpl w:val="5C243628"/>
@@ -8921,7 +9657,7 @@
       </w:rPr>
     </w:lvl>
   </w:abstractNum>
-  <w:abstractNum w:abstractNumId="10" w15:restartNumberingAfterBreak="0">
+  <w:abstractNum w:abstractNumId="11" w15:restartNumberingAfterBreak="0">
     <w:nsid w:val="71E06583"/>
     <w:multiLevelType w:val="hybridMultilevel"/>
     <w:tmpl w:val="26C81FCE"/>
@@ -9061,7 +9797,7 @@
       </w:rPr>
     </w:lvl>
   </w:abstractNum>
-  <w:abstractNum w:abstractNumId="11" w15:restartNumberingAfterBreak="0">
+  <w:abstractNum w:abstractNumId="12" w15:restartNumberingAfterBreak="0">
     <w:nsid w:val="75A3529B"/>
     <w:multiLevelType w:val="hybridMultilevel"/>
     <w:tmpl w:val="819EEA64"/>
@@ -9201,7 +9937,7 @@
       </w:rPr>
     </w:lvl>
   </w:abstractNum>
-  <w:abstractNum w:abstractNumId="12" w15:restartNumberingAfterBreak="0">
+  <w:abstractNum w:abstractNumId="13" w15:restartNumberingAfterBreak="0">
     <w:nsid w:val="75F16095"/>
     <w:multiLevelType w:val="hybridMultilevel"/>
     <w:tmpl w:val="F392B39E"/>
@@ -9314,7 +10050,7 @@
       </w:rPr>
     </w:lvl>
   </w:abstractNum>
-  <w:abstractNum w:abstractNumId="13" w15:restartNumberingAfterBreak="0">
+  <w:abstractNum w:abstractNumId="14" w15:restartNumberingAfterBreak="0">
     <w:nsid w:val="7B193736"/>
     <w:multiLevelType w:val="multilevel"/>
     <w:tmpl w:val="3E0A631E"/>
@@ -9436,7 +10172,7 @@
       </w:pPr>
     </w:lvl>
   </w:abstractNum>
-  <w:abstractNum w:abstractNumId="14" w15:restartNumberingAfterBreak="0">
+  <w:abstractNum w:abstractNumId="15" w15:restartNumberingAfterBreak="0">
     <w:nsid w:val="7DD245F2"/>
     <w:multiLevelType w:val="hybridMultilevel"/>
     <w:tmpl w:val="3100450C"/>
@@ -9577,59 +10313,62 @@
     </w:lvl>
   </w:abstractNum>
   <w:num w:numId="1">
-    <w:abstractNumId w:val="13"/>
+    <w:abstractNumId w:val="14"/>
   </w:num>
   <w:num w:numId="2">
-    <w:abstractNumId w:val="1"/>
+    <w:abstractNumId w:val="2"/>
   </w:num>
   <w:num w:numId="3">
+    <w:abstractNumId w:val="4"/>
+  </w:num>
+  <w:num w:numId="4">
+    <w:abstractNumId w:val="12"/>
+  </w:num>
+  <w:num w:numId="5">
+    <w:abstractNumId w:val="9"/>
+  </w:num>
+  <w:num w:numId="6">
+    <w:abstractNumId w:val="5"/>
+  </w:num>
+  <w:num w:numId="7">
+    <w:abstractNumId w:val="10"/>
+  </w:num>
+  <w:num w:numId="8">
+    <w:abstractNumId w:val="15"/>
+  </w:num>
+  <w:num w:numId="9">
     <w:abstractNumId w:val="3"/>
   </w:num>
-  <w:num w:numId="4">
+  <w:num w:numId="10">
+    <w:abstractNumId w:val="6"/>
+  </w:num>
+  <w:num w:numId="11">
+    <w:abstractNumId w:val="8"/>
+  </w:num>
+  <w:num w:numId="12">
+    <w:abstractNumId w:val="7"/>
+  </w:num>
+  <w:num w:numId="13">
     <w:abstractNumId w:val="11"/>
   </w:num>
-  <w:num w:numId="5">
-    <w:abstractNumId w:val="8"/>
-  </w:num>
-  <w:num w:numId="6">
-    <w:abstractNumId w:val="4"/>
-  </w:num>
-  <w:num w:numId="7">
-    <w:abstractNumId w:val="9"/>
-  </w:num>
-  <w:num w:numId="8">
-    <w:abstractNumId w:val="14"/>
-  </w:num>
-  <w:num w:numId="9">
+  <w:num w:numId="14">
     <w:abstractNumId w:val="2"/>
-  </w:num>
-  <w:num w:numId="10">
-    <w:abstractNumId w:val="5"/>
-  </w:num>
-  <w:num w:numId="11">
-    <w:abstractNumId w:val="7"/>
-  </w:num>
-  <w:num w:numId="12">
-    <w:abstractNumId w:val="6"/>
-  </w:num>
-  <w:num w:numId="13">
-    <w:abstractNumId w:val="10"/>
-  </w:num>
-  <w:num w:numId="14">
-    <w:abstractNumId w:val="1"/>
   </w:num>
   <w:num w:numId="15">
     <w:abstractNumId w:val="0"/>
   </w:num>
   <w:num w:numId="16">
-    <w:abstractNumId w:val="12"/>
+    <w:abstractNumId w:val="13"/>
+  </w:num>
+  <w:num w:numId="17">
+    <w:abstractNumId w:val="1"/>
   </w:num>
   <w:numIdMacAtCleanup w:val="13"/>
 </w:numbering>
 </file>
 
 <file path=word/styles.xml><?xml version="1.0" encoding="utf-8"?>
-<w:styles xmlns:mc="http://schemas.openxmlformats.org/markup-compatibility/2006" xmlns:r="http://schemas.openxmlformats.org/officeDocument/2006/relationships" xmlns:w="http://schemas.openxmlformats.org/wordprocessingml/2006/main" xmlns:w14="http://schemas.microsoft.com/office/word/2010/wordml" xmlns:w15="http://schemas.microsoft.com/office/word/2012/wordml" xmlns:w16se="http://schemas.microsoft.com/office/word/2015/wordml/symex" mc:Ignorable="w14 w15 w16se">
+<w:styles xmlns:mc="http://schemas.openxmlformats.org/markup-compatibility/2006" xmlns:r="http://schemas.openxmlformats.org/officeDocument/2006/relationships" xmlns:w="http://schemas.openxmlformats.org/wordprocessingml/2006/main" xmlns:w14="http://schemas.microsoft.com/office/word/2010/wordml" xmlns:w15="http://schemas.microsoft.com/office/word/2012/wordml" xmlns:w16cid="http://schemas.microsoft.com/office/word/2016/wordml/cid" xmlns:w16se="http://schemas.microsoft.com/office/word/2015/wordml/symex" mc:Ignorable="w14 w15 w16se w16cid">
   <w:docDefaults>
     <w:rPrDefault>
       <w:rPr>
@@ -9639,7 +10378,7 @@
     </w:rPrDefault>
     <w:pPrDefault/>
   </w:docDefaults>
-  <w:latentStyles w:defLockedState="0" w:defUIPriority="0" w:defSemiHidden="0" w:defUnhideWhenUsed="0" w:defQFormat="0" w:count="371">
+  <w:latentStyles w:defLockedState="0" w:defUIPriority="0" w:defSemiHidden="0" w:defUnhideWhenUsed="0" w:defQFormat="0" w:count="375">
     <w:lsdException w:name="Normal" w:qFormat="1"/>
     <w:lsdException w:name="heading 1" w:qFormat="1"/>
     <w:lsdException w:name="heading 2" w:qFormat="1"/>
@@ -9658,7 +10397,11 @@
     <w:lsdException w:name="Hyperlink" w:uiPriority="99"/>
     <w:lsdException w:name="Strong" w:qFormat="1"/>
     <w:lsdException w:name="Emphasis" w:qFormat="1"/>
-    <w:lsdException w:name="Normal Table" w:semiHidden="1" w:unhideWhenUsed="1"/>
+    <w:lsdException w:name="HTML Preformatted" w:semiHidden="1" w:unhideWhenUsed="1"/>
+    <w:lsdException w:name="No List" w:semiHidden="1" w:unhideWhenUsed="1"/>
+    <w:lsdException w:name="Outline List 1" w:semiHidden="1" w:unhideWhenUsed="1"/>
+    <w:lsdException w:name="Outline List 2" w:semiHidden="1" w:unhideWhenUsed="1"/>
+    <w:lsdException w:name="Outline List 3" w:semiHidden="1" w:unhideWhenUsed="1"/>
     <w:lsdException w:name="Table Simple 1" w:semiHidden="1" w:unhideWhenUsed="1"/>
     <w:lsdException w:name="Table Simple 2" w:semiHidden="1" w:unhideWhenUsed="1"/>
     <w:lsdException w:name="Table Simple 3" w:semiHidden="1" w:unhideWhenUsed="1"/>
@@ -9697,10 +10440,8 @@
     <w:lsdException w:name="Table Elegant" w:semiHidden="1" w:unhideWhenUsed="1"/>
     <w:lsdException w:name="Table Professional" w:semiHidden="1" w:unhideWhenUsed="1"/>
     <w:lsdException w:name="Table Subtle 1" w:semiHidden="1" w:unhideWhenUsed="1"/>
-    <w:lsdException w:name="Table Subtle 2" w:semiHidden="1" w:unhideWhenUsed="1"/>
     <w:lsdException w:name="Table Web 1" w:semiHidden="1" w:unhideWhenUsed="1"/>
     <w:lsdException w:name="Table Web 2" w:semiHidden="1" w:unhideWhenUsed="1"/>
-    <w:lsdException w:name="Table Web 3" w:semiHidden="1" w:unhideWhenUsed="1"/>
     <w:lsdException w:name="Table Theme" w:semiHidden="1" w:unhideWhenUsed="1"/>
     <w:lsdException w:name="Placeholder Text" w:semiHidden="1" w:uiPriority="99"/>
     <w:lsdException w:name="No Spacing" w:uiPriority="1" w:qFormat="1"/>
@@ -9917,6 +10658,10 @@
     <w:lsdException w:name="List Table 5 Dark Accent 6" w:uiPriority="50"/>
     <w:lsdException w:name="List Table 6 Colorful Accent 6" w:uiPriority="51"/>
     <w:lsdException w:name="List Table 7 Colorful Accent 6" w:uiPriority="52"/>
+    <w:lsdException w:name="Mention" w:semiHidden="1" w:uiPriority="99" w:unhideWhenUsed="1"/>
+    <w:lsdException w:name="Smart Hyperlink" w:semiHidden="1" w:uiPriority="99" w:unhideWhenUsed="1"/>
+    <w:lsdException w:name="Hashtag" w:semiHidden="1" w:uiPriority="99" w:unhideWhenUsed="1"/>
+    <w:lsdException w:name="Unresolved Mention" w:semiHidden="1" w:uiPriority="99" w:unhideWhenUsed="1"/>
   </w:latentStyles>
   <w:style w:type="paragraph" w:default="1" w:styleId="Normal">
     <w:name w:val="Normal"/>
@@ -10753,7 +11498,7 @@
 </file>
 
 <file path=customXml/itemProps1.xml><?xml version="1.0" encoding="utf-8"?>
-<ds:datastoreItem xmlns:ds="http://schemas.openxmlformats.org/officeDocument/2006/customXml" ds:itemID="{61E90616-8B27-41BA-97BB-6721C5562DEA}">
+<ds:datastoreItem xmlns:ds="http://schemas.openxmlformats.org/officeDocument/2006/customXml" ds:itemID="{D51650AA-1A5D-AA4C-B06B-302B130C5CB4}">
   <ds:schemaRefs>
     <ds:schemaRef ds:uri="http://schemas.openxmlformats.org/officeDocument/2006/bibliography"/>
   </ds:schemaRefs>

</xml_diff>

<commit_message>
Ajout de choses dans la doc et de l'activité d'aujourd'hui dans le journal de travail
</commit_message>
<xml_diff>
--- a/Documentation/Documentation_du_projet.docx
+++ b/Documentation/Documentation_du_projet.docx
@@ -1,6 +1,6 @@
 
 <file path=word/document.xml><?xml version="1.0" encoding="utf-8"?>
-<w:document xmlns:wpc="http://schemas.microsoft.com/office/word/2010/wordprocessingCanvas" xmlns:cx="http://schemas.microsoft.com/office/drawing/2014/chartex" xmlns:cx1="http://schemas.microsoft.com/office/drawing/2015/9/8/chartex" xmlns:cx2="http://schemas.microsoft.com/office/drawing/2015/10/21/chartex" xmlns:cx3="http://schemas.microsoft.com/office/drawing/2016/5/9/chartex" xmlns:cx4="http://schemas.microsoft.com/office/drawing/2016/5/10/chartex" xmlns:cx5="http://schemas.microsoft.com/office/drawing/2016/5/11/chartex" xmlns:cx6="http://schemas.microsoft.com/office/drawing/2016/5/12/chartex" xmlns:cx7="http://schemas.microsoft.com/office/drawing/2016/5/13/chartex" xmlns:cx8="http://schemas.microsoft.com/office/drawing/2016/5/14/chartex" xmlns:mc="http://schemas.openxmlformats.org/markup-compatibility/2006" xmlns:aink="http://schemas.microsoft.com/office/drawing/2016/ink" xmlns:am3d="http://schemas.microsoft.com/office/drawing/2017/model3d" xmlns:o="urn:schemas-microsoft-com:office:office" xmlns:r="http://schemas.openxmlformats.org/officeDocument/2006/relationships" xmlns:m="http://schemas.openxmlformats.org/officeDocument/2006/math" xmlns:v="urn:schemas-microsoft-com:vml" xmlns:wp14="http://schemas.microsoft.com/office/word/2010/wordprocessingDrawing" xmlns:wp="http://schemas.openxmlformats.org/drawingml/2006/wordprocessingDrawing" xmlns:w10="urn:schemas-microsoft-com:office:word" xmlns:w="http://schemas.openxmlformats.org/wordprocessingml/2006/main" xmlns:w14="http://schemas.microsoft.com/office/word/2010/wordml" xmlns:w15="http://schemas.microsoft.com/office/word/2012/wordml" xmlns:w16cid="http://schemas.microsoft.com/office/word/2016/wordml/cid" xmlns:w16se="http://schemas.microsoft.com/office/word/2015/wordml/symex" xmlns:wpg="http://schemas.microsoft.com/office/word/2010/wordprocessingGroup" xmlns:wpi="http://schemas.microsoft.com/office/word/2010/wordprocessingInk" xmlns:wne="http://schemas.microsoft.com/office/word/2006/wordml" xmlns:wps="http://schemas.microsoft.com/office/word/2010/wordprocessingShape" mc:Ignorable="w14 w15 w16se w16cid wp14">
+<w:document xmlns:wpc="http://schemas.microsoft.com/office/word/2010/wordprocessingCanvas" xmlns:cx="http://schemas.microsoft.com/office/drawing/2014/chartex" xmlns:cx1="http://schemas.microsoft.com/office/drawing/2015/9/8/chartex" xmlns:mc="http://schemas.openxmlformats.org/markup-compatibility/2006" xmlns:o="urn:schemas-microsoft-com:office:office" xmlns:r="http://schemas.openxmlformats.org/officeDocument/2006/relationships" xmlns:m="http://schemas.openxmlformats.org/officeDocument/2006/math" xmlns:v="urn:schemas-microsoft-com:vml" xmlns:wp14="http://schemas.microsoft.com/office/word/2010/wordprocessingDrawing" xmlns:wp="http://schemas.openxmlformats.org/drawingml/2006/wordprocessingDrawing" xmlns:w10="urn:schemas-microsoft-com:office:word" xmlns:w="http://schemas.openxmlformats.org/wordprocessingml/2006/main" xmlns:w14="http://schemas.microsoft.com/office/word/2010/wordml" xmlns:w15="http://schemas.microsoft.com/office/word/2012/wordml" xmlns:w16se="http://schemas.microsoft.com/office/word/2015/wordml/symex" xmlns:wpg="http://schemas.microsoft.com/office/word/2010/wordprocessingGroup" xmlns:wpi="http://schemas.microsoft.com/office/word/2010/wordprocessingInk" xmlns:wne="http://schemas.microsoft.com/office/word/2006/wordml" xmlns:wps="http://schemas.microsoft.com/office/word/2010/wordprocessingShape" mc:Ignorable="w14 w15 w16se wp14">
   <w:body>
     <w:p>
       <w:pPr>
@@ -115,19 +115,11 @@
       </w:r>
     </w:p>
     <w:p>
-      <w:proofErr w:type="spellStart"/>
       <w:r>
         <w:rPr>
           <w:highlight w:val="yellow"/>
         </w:rPr>
-        <w:t>Echéance</w:t>
-      </w:r>
-      <w:proofErr w:type="spellEnd"/>
-      <w:r>
-        <w:rPr>
-          <w:highlight w:val="yellow"/>
-        </w:rPr>
-        <w:t xml:space="preserve"> 1</w:t>
+        <w:t>Echéance 1</w:t>
       </w:r>
     </w:p>
     <w:p/>
@@ -2258,14 +2250,13 @@
       <w:pPr>
         <w:pStyle w:val="Titre2"/>
         <w:rPr>
-          <w:i w:val="0"/>
+          <w:i/>
           <w:iCs/>
         </w:rPr>
       </w:pPr>
       <w:bookmarkStart w:id="1" w:name="_Toc499021833"/>
       <w:r>
         <w:rPr>
-          <w:i w:val="0"/>
           <w:iCs/>
         </w:rPr>
         <w:t>Introduction</w:t>
@@ -2273,7 +2264,6 @@
       <w:bookmarkEnd w:id="1"/>
       <w:r>
         <w:rPr>
-          <w:i w:val="0"/>
           <w:iCs/>
         </w:rPr>
         <w:t xml:space="preserve"> </w:t>
@@ -2458,81 +2448,51 @@
           <w:szCs w:val="14"/>
           <w:highlight w:val="yellow"/>
         </w:rPr>
-        <w:t>(=</w:t>
-      </w:r>
-      <w:proofErr w:type="spellStart"/>
+        <w:t>(=pre-TPI)</w:t>
+      </w:r>
       <w:r>
         <w:rPr>
           <w:i/>
           <w:iCs/>
           <w:color w:val="FF0000"/>
           <w:szCs w:val="14"/>
+        </w:rPr>
+        <w:t xml:space="preserve"> pour ce projet.</w:t>
+      </w:r>
+    </w:p>
+    <w:p>
+      <w:pPr>
+        <w:rPr>
+          <w:color w:val="FF0000"/>
+          <w:szCs w:val="14"/>
+        </w:rPr>
+      </w:pPr>
+    </w:p>
+    <w:p>
+      <w:pPr>
+        <w:rPr>
+          <w:i/>
+          <w:iCs/>
+          <w:color w:val="FF0000"/>
+          <w:szCs w:val="14"/>
+        </w:rPr>
+      </w:pPr>
+      <w:r>
+        <w:rPr>
+          <w:i/>
+          <w:iCs/>
+          <w:color w:val="FF0000"/>
+          <w:szCs w:val="14"/>
+        </w:rPr>
+        <w:t>Ces éléments peuvent être repris des spécifications de départ.</w:t>
+      </w:r>
+    </w:p>
+    <w:p>
+      <w:r>
+        <w:rPr>
           <w:highlight w:val="yellow"/>
         </w:rPr>
-        <w:t>pre</w:t>
-      </w:r>
-      <w:proofErr w:type="spellEnd"/>
-      <w:r>
-        <w:rPr>
-          <w:i/>
-          <w:iCs/>
-          <w:color w:val="FF0000"/>
-          <w:szCs w:val="14"/>
-          <w:highlight w:val="yellow"/>
-        </w:rPr>
-        <w:t>-TPI)</w:t>
-      </w:r>
-      <w:r>
-        <w:rPr>
-          <w:i/>
-          <w:iCs/>
-          <w:color w:val="FF0000"/>
-          <w:szCs w:val="14"/>
-        </w:rPr>
-        <w:t xml:space="preserve"> pour ce projet.</w:t>
-      </w:r>
-    </w:p>
-    <w:p>
-      <w:pPr>
-        <w:rPr>
-          <w:color w:val="FF0000"/>
-          <w:szCs w:val="14"/>
-        </w:rPr>
-      </w:pPr>
-    </w:p>
-    <w:p>
-      <w:pPr>
-        <w:rPr>
-          <w:i/>
-          <w:iCs/>
-          <w:color w:val="FF0000"/>
-          <w:szCs w:val="14"/>
-        </w:rPr>
-      </w:pPr>
-      <w:r>
-        <w:rPr>
-          <w:i/>
-          <w:iCs/>
-          <w:color w:val="FF0000"/>
-          <w:szCs w:val="14"/>
-        </w:rPr>
-        <w:t>Ces éléments peuvent être repris des spécifications de départ.</w:t>
-      </w:r>
-    </w:p>
-    <w:p>
-      <w:proofErr w:type="spellStart"/>
-      <w:r>
-        <w:rPr>
-          <w:highlight w:val="yellow"/>
-        </w:rPr>
-        <w:t>Echéance</w:t>
-      </w:r>
-      <w:proofErr w:type="spellEnd"/>
-      <w:r>
-        <w:rPr>
-          <w:highlight w:val="yellow"/>
-        </w:rPr>
-        <w:t xml:space="preserve"> 1</w:t>
+        <w:t>Echéance 1</w:t>
       </w:r>
     </w:p>
     <w:p>
@@ -2546,14 +2506,13 @@
       <w:pPr>
         <w:pStyle w:val="Titre2"/>
         <w:rPr>
-          <w:i w:val="0"/>
+          <w:i/>
           <w:iCs/>
         </w:rPr>
       </w:pPr>
       <w:bookmarkStart w:id="2" w:name="_Toc499021834"/>
       <w:r>
         <w:rPr>
-          <w:i w:val="0"/>
           <w:iCs/>
         </w:rPr>
         <w:t>Objectifs</w:t>
@@ -2935,19 +2894,11 @@
       </w:r>
     </w:p>
     <w:p>
-      <w:proofErr w:type="spellStart"/>
       <w:r>
         <w:rPr>
           <w:highlight w:val="yellow"/>
         </w:rPr>
-        <w:t>Echéance</w:t>
-      </w:r>
-      <w:proofErr w:type="spellEnd"/>
-      <w:r>
-        <w:rPr>
-          <w:highlight w:val="yellow"/>
-        </w:rPr>
-        <w:t xml:space="preserve"> 1</w:t>
+        <w:t>Echéance 1</w:t>
       </w:r>
     </w:p>
     <w:p>
@@ -2970,7 +2921,7 @@
       <w:pPr>
         <w:pStyle w:val="Titre2"/>
         <w:rPr>
-          <w:i w:val="0"/>
+          <w:i/>
           <w:iCs/>
         </w:rPr>
       </w:pPr>
@@ -2983,7 +2934,6 @@
       <w:bookmarkStart w:id="3" w:name="_Toc499021835"/>
       <w:r>
         <w:rPr>
-          <w:i w:val="0"/>
           <w:iCs/>
         </w:rPr>
         <w:lastRenderedPageBreak/>
@@ -2991,7 +2941,6 @@
       </w:r>
       <w:r>
         <w:rPr>
-          <w:i w:val="0"/>
           <w:iCs/>
         </w:rPr>
         <w:t xml:space="preserve"> initiale</w:t>
@@ -3052,7 +3001,6 @@
           <w:szCs w:val="14"/>
         </w:rPr>
       </w:pPr>
-      <w:bookmarkStart w:id="4" w:name="_GoBack"/>
       <w:r>
         <w:rPr>
           <w:i/>
@@ -3135,7 +3083,6 @@
         <w:t xml:space="preserve"> spécifications de départ.</w:t>
       </w:r>
     </w:p>
-    <w:bookmarkEnd w:id="4"/>
     <w:p>
       <w:pPr>
         <w:rPr>
@@ -3197,34 +3144,15 @@
           <w:szCs w:val="14"/>
           <w:highlight w:val="yellow"/>
         </w:rPr>
-        <w:t xml:space="preserve">Les détails seront dans </w:t>
-      </w:r>
-      <w:proofErr w:type="spellStart"/>
-      <w:r>
-        <w:rPr>
-          <w:i/>
-          <w:iCs/>
-          <w:szCs w:val="14"/>
+        <w:t>Les détails seront dans Trello</w:t>
+      </w:r>
+    </w:p>
+    <w:p>
+      <w:r>
+        <w:rPr>
           <w:highlight w:val="yellow"/>
         </w:rPr>
-        <w:t>Trello</w:t>
-      </w:r>
-      <w:proofErr w:type="spellEnd"/>
-    </w:p>
-    <w:p>
-      <w:proofErr w:type="spellStart"/>
-      <w:r>
-        <w:rPr>
-          <w:highlight w:val="yellow"/>
-        </w:rPr>
-        <w:t>Echéance</w:t>
-      </w:r>
-      <w:proofErr w:type="spellEnd"/>
-      <w:r>
-        <w:rPr>
-          <w:highlight w:val="yellow"/>
-        </w:rPr>
-        <w:t xml:space="preserve"> 1</w:t>
+        <w:t>Echéance 1</w:t>
       </w:r>
     </w:p>
     <w:p>
@@ -3247,32 +3175,31 @@
       <w:pPr>
         <w:pStyle w:val="Titre1"/>
       </w:pPr>
-      <w:bookmarkStart w:id="5" w:name="_Toc499021836"/>
+      <w:bookmarkStart w:id="4" w:name="_Toc499021836"/>
       <w:r>
         <w:t>Analyse</w:t>
       </w:r>
       <w:r>
         <w:t xml:space="preserve"> / Conception</w:t>
       </w:r>
+      <w:bookmarkEnd w:id="4"/>
+    </w:p>
+    <w:p>
+      <w:pPr>
+        <w:pStyle w:val="Titre2"/>
+        <w:rPr>
+          <w:i/>
+          <w:iCs/>
+        </w:rPr>
+      </w:pPr>
+      <w:bookmarkStart w:id="5" w:name="_Toc499021837"/>
+      <w:r>
+        <w:rPr>
+          <w:iCs/>
+        </w:rPr>
+        <w:t>Concept</w:t>
+      </w:r>
       <w:bookmarkEnd w:id="5"/>
-    </w:p>
-    <w:p>
-      <w:pPr>
-        <w:pStyle w:val="Titre2"/>
-        <w:rPr>
-          <w:i w:val="0"/>
-          <w:iCs/>
-        </w:rPr>
-      </w:pPr>
-      <w:bookmarkStart w:id="6" w:name="_Toc499021837"/>
-      <w:r>
-        <w:rPr>
-          <w:i w:val="0"/>
-          <w:iCs/>
-        </w:rPr>
-        <w:t>Concept</w:t>
-      </w:r>
-      <w:bookmarkEnd w:id="6"/>
     </w:p>
     <w:p>
       <w:pPr>
@@ -3413,31 +3340,7 @@
           <w:szCs w:val="14"/>
           <w:lang w:eastAsia="fr-FR"/>
         </w:rPr>
-        <w:t xml:space="preserve">ultimédia: carte de site, maquettes papier, story </w:t>
-      </w:r>
-      <w:proofErr w:type="spellStart"/>
-      <w:r>
-        <w:rPr>
-          <w:rFonts w:ascii="Arial" w:hAnsi="Arial"/>
-          <w:i/>
-          <w:iCs/>
-          <w:sz w:val="24"/>
-          <w:szCs w:val="14"/>
-          <w:lang w:eastAsia="fr-FR"/>
-        </w:rPr>
-        <w:t>board</w:t>
-      </w:r>
-      <w:proofErr w:type="spellEnd"/>
-      <w:r>
-        <w:rPr>
-          <w:rFonts w:ascii="Arial" w:hAnsi="Arial"/>
-          <w:i/>
-          <w:iCs/>
-          <w:sz w:val="24"/>
-          <w:szCs w:val="14"/>
-          <w:lang w:eastAsia="fr-FR"/>
-        </w:rPr>
-        <w:t xml:space="preserve"> préliminaire, …</w:t>
+        <w:t>ultimédia: carte de site, maquettes papier, story board préliminaire, …</w:t>
       </w:r>
     </w:p>
     <w:p>
@@ -3590,7 +3493,6 @@
       </w:r>
     </w:p>
     <w:p>
-      <w:proofErr w:type="spellStart"/>
       <w:r>
         <w:rPr>
           <w:highlight w:val="yellow"/>
@@ -3601,57 +3503,42 @@
         <w:rPr>
           <w:highlight w:val="yellow"/>
         </w:rPr>
-        <w:t>ance</w:t>
-      </w:r>
-      <w:proofErr w:type="spellEnd"/>
-      <w:r>
+        <w:t>ance 2</w:t>
+      </w:r>
+    </w:p>
+    <w:p>
+      <w:pPr>
         <w:rPr>
           <w:highlight w:val="yellow"/>
         </w:rPr>
-        <w:t xml:space="preserve"> 2</w:t>
-      </w:r>
-    </w:p>
-    <w:p>
-      <w:pPr>
+      </w:pPr>
+    </w:p>
+    <w:p>
+      <w:pPr>
+        <w:pStyle w:val="Titre3"/>
         <w:rPr>
           <w:highlight w:val="yellow"/>
         </w:rPr>
       </w:pPr>
-    </w:p>
-    <w:p>
-      <w:pPr>
-        <w:pStyle w:val="Titre3"/>
+      <w:r>
         <w:rPr>
           <w:highlight w:val="yellow"/>
         </w:rPr>
-      </w:pPr>
+        <w:t>MCD</w:t>
+      </w:r>
+    </w:p>
+    <w:p>
       <w:r>
         <w:rPr>
           <w:highlight w:val="yellow"/>
         </w:rPr>
-        <w:t>MCD</w:t>
-      </w:r>
-    </w:p>
-    <w:p>
-      <w:proofErr w:type="spellStart"/>
+        <w:t>Eché</w:t>
+      </w:r>
       <w:r>
         <w:rPr>
           <w:highlight w:val="yellow"/>
         </w:rPr>
-        <w:t>Eché</w:t>
-      </w:r>
-      <w:r>
-        <w:rPr>
-          <w:highlight w:val="yellow"/>
-        </w:rPr>
-        <w:t>ance</w:t>
-      </w:r>
-      <w:proofErr w:type="spellEnd"/>
-      <w:r>
-        <w:rPr>
-          <w:highlight w:val="yellow"/>
-        </w:rPr>
-        <w:t xml:space="preserve"> 2</w:t>
+        <w:t>ance 2</w:t>
       </w:r>
     </w:p>
     <w:p>
@@ -3674,21 +3561,20 @@
       <w:pPr>
         <w:pStyle w:val="Titre2"/>
         <w:rPr>
-          <w:i w:val="0"/>
-          <w:iCs/>
-        </w:rPr>
-      </w:pPr>
-      <w:bookmarkStart w:id="7" w:name="_Toc71691012"/>
-      <w:bookmarkStart w:id="8" w:name="_Toc499021838"/>
-      <w:r>
-        <w:rPr>
-          <w:i w:val="0"/>
+          <w:i/>
+          <w:iCs/>
+        </w:rPr>
+      </w:pPr>
+      <w:bookmarkStart w:id="6" w:name="_Toc71691012"/>
+      <w:bookmarkStart w:id="7" w:name="_Toc499021838"/>
+      <w:r>
+        <w:rPr>
           <w:iCs/>
         </w:rPr>
         <w:t>Stratégie de test</w:t>
       </w:r>
+      <w:bookmarkEnd w:id="6"/>
       <w:bookmarkEnd w:id="7"/>
-      <w:bookmarkEnd w:id="8"/>
     </w:p>
     <w:p/>
     <w:p>
@@ -3921,7 +3807,6 @@
       </w:pPr>
     </w:p>
     <w:p>
-      <w:proofErr w:type="spellStart"/>
       <w:r>
         <w:rPr>
           <w:highlight w:val="yellow"/>
@@ -3932,14 +3817,7 @@
         <w:rPr>
           <w:highlight w:val="yellow"/>
         </w:rPr>
-        <w:t>ance</w:t>
-      </w:r>
-      <w:proofErr w:type="spellEnd"/>
-      <w:r>
-        <w:rPr>
-          <w:highlight w:val="yellow"/>
-        </w:rPr>
-        <w:t xml:space="preserve"> 3</w:t>
+        <w:t>ance 3</w:t>
       </w:r>
     </w:p>
     <w:p>
@@ -3962,13 +3840,13 @@
       <w:pPr>
         <w:pStyle w:val="Titre2"/>
         <w:rPr>
-          <w:i w:val="0"/>
-          <w:iCs/>
-        </w:rPr>
-      </w:pPr>
-      <w:bookmarkStart w:id="9" w:name="_Toc25553310"/>
-      <w:bookmarkStart w:id="10" w:name="_Toc71691015"/>
-      <w:bookmarkStart w:id="11" w:name="_Toc499021839"/>
+          <w:i/>
+          <w:iCs/>
+        </w:rPr>
+      </w:pPr>
+      <w:bookmarkStart w:id="8" w:name="_Toc25553310"/>
+      <w:bookmarkStart w:id="9" w:name="_Toc71691015"/>
+      <w:bookmarkStart w:id="10" w:name="_Toc499021839"/>
       <w:r>
         <w:rPr>
           <w:rFonts w:cs="Arial"/>
@@ -3981,9 +3859,9 @@
         </w:rPr>
         <w:t>isques techniques</w:t>
       </w:r>
+      <w:bookmarkEnd w:id="8"/>
       <w:bookmarkEnd w:id="9"/>
       <w:bookmarkEnd w:id="10"/>
-      <w:bookmarkEnd w:id="11"/>
     </w:p>
     <w:p>
       <w:pPr>
@@ -4077,7 +3955,6 @@
       </w:r>
     </w:p>
     <w:p>
-      <w:proofErr w:type="spellStart"/>
       <w:r>
         <w:rPr>
           <w:highlight w:val="yellow"/>
@@ -4088,14 +3965,7 @@
         <w:rPr>
           <w:highlight w:val="yellow"/>
         </w:rPr>
-        <w:t>ance</w:t>
-      </w:r>
-      <w:proofErr w:type="spellEnd"/>
-      <w:r>
-        <w:rPr>
-          <w:highlight w:val="yellow"/>
-        </w:rPr>
-        <w:t xml:space="preserve"> 3</w:t>
+        <w:t>ance 3</w:t>
       </w:r>
     </w:p>
     <w:p>
@@ -4117,19 +3987,18 @@
       <w:pPr>
         <w:pStyle w:val="Titre2"/>
         <w:rPr>
-          <w:i w:val="0"/>
-          <w:iCs/>
-        </w:rPr>
-      </w:pPr>
-      <w:bookmarkStart w:id="12" w:name="_Toc499021840"/>
-      <w:r>
-        <w:rPr>
-          <w:i w:val="0"/>
+          <w:i/>
+          <w:iCs/>
+        </w:rPr>
+      </w:pPr>
+      <w:bookmarkStart w:id="11" w:name="_Toc499021840"/>
+      <w:r>
+        <w:rPr>
           <w:iCs/>
         </w:rPr>
         <w:t>Planification</w:t>
       </w:r>
-      <w:bookmarkEnd w:id="12"/>
+      <w:bookmarkEnd w:id="11"/>
     </w:p>
     <w:p/>
     <w:p>
@@ -4352,22 +4221,8 @@
           <w:highlight w:val="yellow"/>
           <w:lang w:eastAsia="fr-FR"/>
         </w:rPr>
-        <w:t xml:space="preserve">=résumé du </w:t>
-      </w:r>
-      <w:proofErr w:type="spellStart"/>
-      <w:r>
-        <w:rPr>
-          <w:rFonts w:ascii="Arial" w:hAnsi="Arial"/>
-          <w:i/>
-          <w:iCs/>
-          <w:sz w:val="24"/>
-          <w:szCs w:val="14"/>
-          <w:highlight w:val="yellow"/>
-          <w:lang w:eastAsia="fr-FR"/>
-        </w:rPr>
-        <w:t>Trello</w:t>
-      </w:r>
-      <w:proofErr w:type="spellEnd"/>
+        <w:t>=résumé du Trello</w:t>
+      </w:r>
     </w:p>
     <w:tbl>
       <w:tblPr>
@@ -4557,7 +4412,6 @@
       </w:tr>
     </w:tbl>
     <w:p>
-      <w:proofErr w:type="spellStart"/>
       <w:r>
         <w:rPr>
           <w:highlight w:val="yellow"/>
@@ -4568,80 +4422,49 @@
         <w:rPr>
           <w:highlight w:val="yellow"/>
         </w:rPr>
-        <w:t>ance</w:t>
-      </w:r>
-      <w:proofErr w:type="spellEnd"/>
+        <w:t>ance 2</w:t>
+      </w:r>
+    </w:p>
+    <w:p>
       <w:r>
         <w:rPr>
           <w:highlight w:val="yellow"/>
         </w:rPr>
-        <w:t xml:space="preserve"> 2</w:t>
-      </w:r>
-    </w:p>
-    <w:p>
-      <w:proofErr w:type="spellStart"/>
+        <w:t>Eché</w:t>
+      </w:r>
       <w:r>
         <w:rPr>
           <w:highlight w:val="yellow"/>
         </w:rPr>
+        <w:t>ance 3</w:t>
+      </w:r>
+    </w:p>
+    <w:p>
+      <w:r>
+        <w:rPr>
+          <w:highlight w:val="yellow"/>
+        </w:rPr>
         <w:t>Eché</w:t>
       </w:r>
       <w:r>
         <w:rPr>
           <w:highlight w:val="yellow"/>
         </w:rPr>
-        <w:t>ance</w:t>
-      </w:r>
-      <w:proofErr w:type="spellEnd"/>
+        <w:t>ance 4</w:t>
+      </w:r>
+    </w:p>
+    <w:p>
       <w:r>
         <w:rPr>
           <w:highlight w:val="yellow"/>
         </w:rPr>
-        <w:t xml:space="preserve"> 3</w:t>
-      </w:r>
-    </w:p>
-    <w:p>
-      <w:proofErr w:type="spellStart"/>
+        <w:t>Eché</w:t>
+      </w:r>
       <w:r>
         <w:rPr>
           <w:highlight w:val="yellow"/>
         </w:rPr>
-        <w:t>Eché</w:t>
-      </w:r>
-      <w:r>
-        <w:rPr>
-          <w:highlight w:val="yellow"/>
-        </w:rPr>
-        <w:t>ance</w:t>
-      </w:r>
-      <w:proofErr w:type="spellEnd"/>
-      <w:r>
-        <w:rPr>
-          <w:highlight w:val="yellow"/>
-        </w:rPr>
-        <w:t xml:space="preserve"> 4</w:t>
-      </w:r>
-    </w:p>
-    <w:p>
-      <w:proofErr w:type="spellStart"/>
-      <w:r>
-        <w:rPr>
-          <w:highlight w:val="yellow"/>
-        </w:rPr>
-        <w:t>Eché</w:t>
-      </w:r>
-      <w:r>
-        <w:rPr>
-          <w:highlight w:val="yellow"/>
-        </w:rPr>
-        <w:t>ance</w:t>
-      </w:r>
-      <w:proofErr w:type="spellEnd"/>
-      <w:r>
-        <w:rPr>
-          <w:highlight w:val="yellow"/>
-        </w:rPr>
-        <w:t xml:space="preserve"> 5</w:t>
+        <w:t>ance 5</w:t>
       </w:r>
     </w:p>
     <w:p>
@@ -4666,23 +4489,22 @@
       <w:pPr>
         <w:pStyle w:val="Titre2"/>
         <w:rPr>
-          <w:i w:val="0"/>
-          <w:iCs/>
-        </w:rPr>
-      </w:pPr>
-      <w:bookmarkStart w:id="13" w:name="_Toc25553314"/>
-      <w:bookmarkStart w:id="14" w:name="_Toc71691019"/>
-      <w:bookmarkStart w:id="15" w:name="_Toc499021841"/>
-      <w:r>
-        <w:rPr>
-          <w:i w:val="0"/>
+          <w:i/>
+          <w:iCs/>
+        </w:rPr>
+      </w:pPr>
+      <w:bookmarkStart w:id="12" w:name="_Toc25553314"/>
+      <w:bookmarkStart w:id="13" w:name="_Toc71691019"/>
+      <w:bookmarkStart w:id="14" w:name="_Toc499021841"/>
+      <w:r>
+        <w:rPr>
           <w:iCs/>
         </w:rPr>
         <w:t>Dossier de conception</w:t>
       </w:r>
+      <w:bookmarkEnd w:id="12"/>
       <w:bookmarkEnd w:id="13"/>
       <w:bookmarkEnd w:id="14"/>
-      <w:bookmarkEnd w:id="15"/>
     </w:p>
     <w:p>
       <w:pPr>
@@ -4907,24 +4729,30 @@
           <w:i/>
           <w:sz w:val="24"/>
         </w:rPr>
-        <w:t xml:space="preserve">programmation et scripts: organigramme, architecture du programme, découpage modulaire, entrées-sorties des modules, </w:t>
-      </w:r>
-      <w:proofErr w:type="spellStart"/>
+        <w:t>programmation et scripts: organigramme, architecture du programme, découpage modulaire, entrées-sorties des modules, pseudo-code</w:t>
+      </w:r>
       <w:r>
         <w:rPr>
           <w:rFonts w:ascii="Arial" w:hAnsi="Arial" w:cs="Arial"/>
           <w:i/>
           <w:sz w:val="24"/>
         </w:rPr>
-        <w:t>pseudo-code</w:t>
-      </w:r>
-      <w:proofErr w:type="spellEnd"/>
+        <w:t xml:space="preserve"> </w:t>
+      </w:r>
       <w:r>
         <w:rPr>
           <w:rFonts w:ascii="Arial" w:hAnsi="Arial" w:cs="Arial"/>
           <w:i/>
           <w:sz w:val="24"/>
         </w:rPr>
+        <w:t>/</w:t>
+      </w:r>
+      <w:r>
+        <w:rPr>
+          <w:rFonts w:ascii="Arial" w:hAnsi="Arial" w:cs="Arial"/>
+          <w:i/>
+          <w:sz w:val="24"/>
+        </w:rPr>
         <w:t xml:space="preserve"> </w:t>
       </w:r>
       <w:r>
@@ -4933,33 +4761,7 @@
           <w:i/>
           <w:sz w:val="24"/>
         </w:rPr>
-        <w:t>/</w:t>
-      </w:r>
-      <w:r>
-        <w:rPr>
-          <w:rFonts w:ascii="Arial" w:hAnsi="Arial" w:cs="Arial"/>
-          <w:i/>
-          <w:sz w:val="24"/>
-        </w:rPr>
-        <w:t xml:space="preserve"> </w:t>
-      </w:r>
-      <w:proofErr w:type="spellStart"/>
-      <w:r>
-        <w:rPr>
-          <w:rFonts w:ascii="Arial" w:hAnsi="Arial" w:cs="Arial"/>
-          <w:i/>
-          <w:sz w:val="24"/>
-        </w:rPr>
-        <w:t>structogramme</w:t>
-      </w:r>
-      <w:proofErr w:type="spellEnd"/>
-      <w:r>
-        <w:rPr>
-          <w:rFonts w:ascii="Arial" w:hAnsi="Arial" w:cs="Arial"/>
-          <w:i/>
-          <w:sz w:val="24"/>
-        </w:rPr>
-        <w:t>…</w:t>
+        <w:t>structogramme…</w:t>
       </w:r>
     </w:p>
     <w:p>
@@ -5042,7 +4844,6 @@
       </w:r>
     </w:p>
     <w:p>
-      <w:proofErr w:type="spellStart"/>
       <w:r>
         <w:rPr>
           <w:highlight w:val="yellow"/>
@@ -5053,14 +4854,7 @@
         <w:rPr>
           <w:highlight w:val="yellow"/>
         </w:rPr>
-        <w:t>ance</w:t>
-      </w:r>
-      <w:proofErr w:type="spellEnd"/>
-      <w:r>
-        <w:rPr>
-          <w:highlight w:val="yellow"/>
-        </w:rPr>
-        <w:t xml:space="preserve"> 2</w:t>
+        <w:t>ance 2</w:t>
       </w:r>
     </w:p>
     <w:p>
@@ -5309,109 +5103,77 @@
           <w:highlight w:val="yellow"/>
         </w:rPr>
       </w:pPr>
-      <w:proofErr w:type="spellStart"/>
       <w:r>
         <w:rPr>
           <w:highlight w:val="yellow"/>
         </w:rPr>
-        <w:t>mwb</w:t>
-      </w:r>
-      <w:proofErr w:type="spellEnd"/>
+        <w:t>mwb ou diagramme de classe</w:t>
+      </w:r>
+    </w:p>
+    <w:p>
       <w:r>
         <w:rPr>
           <w:highlight w:val="yellow"/>
         </w:rPr>
-        <w:t xml:space="preserve"> ou diagramme de classe</w:t>
-      </w:r>
-    </w:p>
-    <w:p>
-      <w:proofErr w:type="spellStart"/>
+        <w:t>Eché</w:t>
+      </w:r>
       <w:r>
         <w:rPr>
           <w:highlight w:val="yellow"/>
         </w:rPr>
+        <w:t>ance 3</w:t>
+      </w:r>
+    </w:p>
+    <w:p>
+      <w:pPr>
+        <w:pStyle w:val="Titre3"/>
+      </w:pPr>
+      <w:bookmarkStart w:id="15" w:name="_Toc71703259"/>
+      <w:bookmarkStart w:id="16" w:name="_Toc499021842"/>
+      <w:r>
+        <w:t>(Particularité 1)</w:t>
+      </w:r>
+    </w:p>
+    <w:p>
+      <w:r>
+        <w:rPr>
+          <w:highlight w:val="yellow"/>
+        </w:rPr>
         <w:t>Eché</w:t>
       </w:r>
       <w:r>
         <w:rPr>
           <w:highlight w:val="yellow"/>
         </w:rPr>
-        <w:t>ance</w:t>
-      </w:r>
-      <w:proofErr w:type="spellEnd"/>
+        <w:t>ance 3</w:t>
+      </w:r>
+    </w:p>
+    <w:p/>
+    <w:p>
+      <w:pPr>
+        <w:pStyle w:val="Titre3"/>
+      </w:pPr>
+      <w:r>
+        <w:t>(Particularité 2)</w:t>
+      </w:r>
+    </w:p>
+    <w:p>
       <w:r>
         <w:rPr>
           <w:highlight w:val="yellow"/>
         </w:rPr>
-        <w:t xml:space="preserve"> 3</w:t>
-      </w:r>
-    </w:p>
-    <w:p>
-      <w:pPr>
-        <w:pStyle w:val="Titre3"/>
-      </w:pPr>
-      <w:bookmarkStart w:id="16" w:name="_Toc71703259"/>
-      <w:bookmarkStart w:id="17" w:name="_Toc499021842"/>
-      <w:r>
-        <w:t>(Particularité 1)</w:t>
-      </w:r>
-    </w:p>
-    <w:p>
-      <w:proofErr w:type="spellStart"/>
+        <w:t>Eché</w:t>
+      </w:r>
       <w:r>
         <w:rPr>
           <w:highlight w:val="yellow"/>
         </w:rPr>
-        <w:t>Eché</w:t>
-      </w:r>
-      <w:r>
-        <w:rPr>
-          <w:highlight w:val="yellow"/>
-        </w:rPr>
-        <w:t>ance</w:t>
-      </w:r>
-      <w:proofErr w:type="spellEnd"/>
-      <w:r>
-        <w:rPr>
-          <w:highlight w:val="yellow"/>
-        </w:rPr>
-        <w:t xml:space="preserve"> 3</w:t>
+        <w:t>ance 4</w:t>
       </w:r>
     </w:p>
     <w:p/>
     <w:p>
       <w:pPr>
-        <w:pStyle w:val="Titre3"/>
-      </w:pPr>
-      <w:r>
-        <w:t>(Particularité 2)</w:t>
-      </w:r>
-    </w:p>
-    <w:p>
-      <w:proofErr w:type="spellStart"/>
-      <w:r>
-        <w:rPr>
-          <w:highlight w:val="yellow"/>
-        </w:rPr>
-        <w:t>Eché</w:t>
-      </w:r>
-      <w:r>
-        <w:rPr>
-          <w:highlight w:val="yellow"/>
-        </w:rPr>
-        <w:t>ance</w:t>
-      </w:r>
-      <w:proofErr w:type="spellEnd"/>
-      <w:r>
-        <w:rPr>
-          <w:highlight w:val="yellow"/>
-        </w:rPr>
-        <w:t xml:space="preserve"> 4</w:t>
-      </w:r>
-    </w:p>
-    <w:p/>
-    <w:p>
-      <w:pPr>
         <w:pStyle w:val="Titre1"/>
         <w:tabs>
           <w:tab w:val="num" w:pos="360"/>
@@ -5420,36 +5182,35 @@
       <w:r>
         <w:t>R</w:t>
       </w:r>
+      <w:bookmarkEnd w:id="15"/>
+      <w:r>
+        <w:t>éalisation</w:t>
+      </w:r>
       <w:bookmarkEnd w:id="16"/>
-      <w:r>
-        <w:t>éalisation</w:t>
-      </w:r>
+    </w:p>
+    <w:p>
+      <w:pPr>
+        <w:pStyle w:val="Titre2"/>
+        <w:rPr>
+          <w:i/>
+          <w:iCs/>
+        </w:rPr>
+      </w:pPr>
+      <w:bookmarkStart w:id="17" w:name="_Toc25553317"/>
+      <w:bookmarkStart w:id="18" w:name="_Toc71691022"/>
+      <w:bookmarkStart w:id="19" w:name="_Toc499021843"/>
+      <w:r>
+        <w:rPr>
+          <w:iCs/>
+        </w:rPr>
+        <w:t>Dossier de réalisation</w:t>
+      </w:r>
+      <w:bookmarkStart w:id="20" w:name="_Toc25553318"/>
       <w:bookmarkEnd w:id="17"/>
-    </w:p>
-    <w:p>
-      <w:pPr>
-        <w:pStyle w:val="Titre2"/>
-        <w:rPr>
-          <w:i w:val="0"/>
-          <w:iCs/>
-        </w:rPr>
-      </w:pPr>
-      <w:bookmarkStart w:id="18" w:name="_Toc25553317"/>
-      <w:bookmarkStart w:id="19" w:name="_Toc71691022"/>
-      <w:bookmarkStart w:id="20" w:name="_Toc499021843"/>
-      <w:r>
-        <w:rPr>
-          <w:i w:val="0"/>
-          <w:iCs/>
-        </w:rPr>
-        <w:t>Dossier de réalisation</w:t>
-      </w:r>
-      <w:bookmarkStart w:id="21" w:name="_Toc25553318"/>
       <w:bookmarkEnd w:id="18"/>
       <w:bookmarkEnd w:id="19"/>
-      <w:bookmarkEnd w:id="20"/>
-    </w:p>
-    <w:bookmarkEnd w:id="21"/>
+    </w:p>
+    <w:bookmarkEnd w:id="20"/>
     <w:p>
       <w:pPr>
         <w:ind w:firstLine="360"/>
@@ -5696,23 +5457,13 @@
         </w:rPr>
         <w:t xml:space="preserve">NOTE : </w:t>
       </w:r>
-      <w:proofErr w:type="spellStart"/>
       <w:r>
         <w:rPr>
           <w:i/>
           <w:iCs/>
           <w:u w:val="single"/>
         </w:rPr>
-        <w:t>Evitez</w:t>
-      </w:r>
-      <w:proofErr w:type="spellEnd"/>
-      <w:r>
-        <w:rPr>
-          <w:i/>
-          <w:iCs/>
-          <w:u w:val="single"/>
-        </w:rPr>
-        <w:t xml:space="preserve"> d’inclure les listings des sources</w:t>
+        <w:t>Evitez d’inclure les listings des sources</w:t>
       </w:r>
       <w:r>
         <w:rPr>
@@ -5766,7 +5517,6 @@
       </w:r>
     </w:p>
     <w:p>
-      <w:proofErr w:type="spellStart"/>
       <w:r>
         <w:rPr>
           <w:highlight w:val="yellow"/>
@@ -5777,14 +5527,7 @@
         <w:rPr>
           <w:highlight w:val="yellow"/>
         </w:rPr>
-        <w:t>ance</w:t>
-      </w:r>
-      <w:proofErr w:type="spellEnd"/>
-      <w:r>
-        <w:rPr>
-          <w:highlight w:val="yellow"/>
-        </w:rPr>
-        <w:t xml:space="preserve"> 3</w:t>
+        <w:t>ance 3</w:t>
       </w:r>
     </w:p>
     <w:p>
@@ -5800,31 +5543,29 @@
       <w:pPr>
         <w:pStyle w:val="Titre2"/>
         <w:rPr>
-          <w:i w:val="0"/>
-          <w:iCs/>
-        </w:rPr>
-      </w:pPr>
-      <w:bookmarkStart w:id="22" w:name="_Toc25553321"/>
-      <w:bookmarkStart w:id="23" w:name="_Toc71691025"/>
-      <w:bookmarkStart w:id="24" w:name="_Toc499021844"/>
-      <w:r>
-        <w:rPr>
-          <w:i w:val="0"/>
+          <w:i/>
+          <w:iCs/>
+        </w:rPr>
+      </w:pPr>
+      <w:bookmarkStart w:id="21" w:name="_Toc25553321"/>
+      <w:bookmarkStart w:id="22" w:name="_Toc71691025"/>
+      <w:bookmarkStart w:id="23" w:name="_Toc499021844"/>
+      <w:r>
+        <w:rPr>
           <w:iCs/>
         </w:rPr>
         <w:lastRenderedPageBreak/>
         <w:t>Description des test</w:t>
       </w:r>
+      <w:bookmarkEnd w:id="21"/>
+      <w:r>
+        <w:rPr>
+          <w:iCs/>
+        </w:rPr>
+        <w:t>s effectués</w:t>
+      </w:r>
       <w:bookmarkEnd w:id="22"/>
-      <w:r>
-        <w:rPr>
-          <w:i w:val="0"/>
-          <w:iCs/>
-        </w:rPr>
-        <w:t>s effectués</w:t>
-      </w:r>
       <w:bookmarkEnd w:id="23"/>
-      <w:bookmarkEnd w:id="24"/>
     </w:p>
     <w:p>
       <w:pPr>
@@ -6100,21 +5841,12 @@
                 <w:highlight w:val="yellow"/>
               </w:rPr>
             </w:pPr>
-            <w:proofErr w:type="spellStart"/>
             <w:r>
               <w:rPr>
                 <w:i/>
                 <w:highlight w:val="yellow"/>
               </w:rPr>
-              <w:t>Dév</w:t>
-            </w:r>
-            <w:proofErr w:type="spellEnd"/>
-            <w:r>
-              <w:rPr>
-                <w:i/>
-                <w:highlight w:val="yellow"/>
-              </w:rPr>
-              <w:t xml:space="preserve"> </w:t>
+              <w:t xml:space="preserve">Dév </w:t>
             </w:r>
             <w:r>
               <w:rPr>
@@ -6144,21 +5876,12 @@
                 <w:highlight w:val="yellow"/>
               </w:rPr>
             </w:pPr>
-            <w:proofErr w:type="spellStart"/>
             <w:r>
               <w:rPr>
                 <w:i/>
                 <w:highlight w:val="yellow"/>
               </w:rPr>
-              <w:t>CdP</w:t>
-            </w:r>
-            <w:proofErr w:type="spellEnd"/>
-            <w:r>
-              <w:rPr>
-                <w:i/>
-                <w:highlight w:val="yellow"/>
-              </w:rPr>
-              <w:t xml:space="preserve"> </w:t>
+              <w:t xml:space="preserve">CdP </w:t>
             </w:r>
             <w:r>
               <w:rPr>
@@ -6188,21 +5911,12 @@
                 <w:highlight w:val="yellow"/>
               </w:rPr>
             </w:pPr>
-            <w:proofErr w:type="spellStart"/>
             <w:r>
               <w:rPr>
                 <w:i/>
                 <w:highlight w:val="yellow"/>
               </w:rPr>
-              <w:t>CdP</w:t>
-            </w:r>
-            <w:proofErr w:type="spellEnd"/>
-            <w:r>
-              <w:rPr>
-                <w:i/>
-                <w:highlight w:val="yellow"/>
-              </w:rPr>
-              <w:t xml:space="preserve"> </w:t>
+              <w:t xml:space="preserve">CdP </w:t>
             </w:r>
             <w:r>
               <w:rPr>
@@ -6232,21 +5946,12 @@
                 <w:highlight w:val="yellow"/>
               </w:rPr>
             </w:pPr>
-            <w:proofErr w:type="spellStart"/>
             <w:r>
               <w:rPr>
                 <w:i/>
                 <w:highlight w:val="yellow"/>
               </w:rPr>
-              <w:t>Dév</w:t>
-            </w:r>
-            <w:proofErr w:type="spellEnd"/>
-            <w:r>
-              <w:rPr>
-                <w:i/>
-                <w:highlight w:val="yellow"/>
-              </w:rPr>
-              <w:t xml:space="preserve"> </w:t>
+              <w:t xml:space="preserve">Dév </w:t>
             </w:r>
             <w:r>
               <w:rPr>
@@ -6298,21 +6003,12 @@
                 <w:highlight w:val="yellow"/>
               </w:rPr>
             </w:pPr>
-            <w:proofErr w:type="spellStart"/>
             <w:r>
               <w:rPr>
                 <w:i/>
                 <w:highlight w:val="yellow"/>
               </w:rPr>
-              <w:t>Dév</w:t>
-            </w:r>
-            <w:proofErr w:type="spellEnd"/>
-            <w:r>
-              <w:rPr>
-                <w:i/>
-                <w:highlight w:val="yellow"/>
-              </w:rPr>
-              <w:t xml:space="preserve"> </w:t>
+              <w:t xml:space="preserve">Dév </w:t>
             </w:r>
             <w:r>
               <w:rPr>
@@ -6350,21 +6046,12 @@
                 <w:highlight w:val="yellow"/>
               </w:rPr>
             </w:pPr>
-            <w:proofErr w:type="spellStart"/>
             <w:r>
               <w:rPr>
                 <w:i/>
                 <w:highlight w:val="yellow"/>
               </w:rPr>
-              <w:t>CdP</w:t>
-            </w:r>
-            <w:proofErr w:type="spellEnd"/>
-            <w:r>
-              <w:rPr>
-                <w:i/>
-                <w:highlight w:val="yellow"/>
-              </w:rPr>
-              <w:t xml:space="preserve"> </w:t>
+              <w:t xml:space="preserve">CdP </w:t>
             </w:r>
             <w:r>
               <w:rPr>
@@ -6397,21 +6084,12 @@
                 <w:highlight w:val="yellow"/>
               </w:rPr>
             </w:pPr>
-            <w:proofErr w:type="spellStart"/>
             <w:r>
               <w:rPr>
                 <w:i/>
                 <w:highlight w:val="yellow"/>
               </w:rPr>
-              <w:t>CdP</w:t>
-            </w:r>
-            <w:proofErr w:type="spellEnd"/>
-            <w:r>
-              <w:rPr>
-                <w:i/>
-                <w:highlight w:val="yellow"/>
-              </w:rPr>
-              <w:t xml:space="preserve"> </w:t>
+              <w:t xml:space="preserve">CdP </w:t>
             </w:r>
             <w:r>
               <w:rPr>
@@ -6444,21 +6122,12 @@
                 <w:highlight w:val="yellow"/>
               </w:rPr>
             </w:pPr>
-            <w:proofErr w:type="spellStart"/>
             <w:r>
               <w:rPr>
                 <w:i/>
                 <w:highlight w:val="yellow"/>
               </w:rPr>
-              <w:t>Dév</w:t>
-            </w:r>
-            <w:proofErr w:type="spellEnd"/>
-            <w:r>
-              <w:rPr>
-                <w:i/>
-                <w:highlight w:val="yellow"/>
-              </w:rPr>
-              <w:t xml:space="preserve"> </w:t>
+              <w:t xml:space="preserve">Dév </w:t>
             </w:r>
             <w:r>
               <w:rPr>
@@ -6510,21 +6179,12 @@
                 <w:highlight w:val="yellow"/>
               </w:rPr>
             </w:pPr>
-            <w:proofErr w:type="spellStart"/>
             <w:r>
               <w:rPr>
                 <w:i/>
                 <w:highlight w:val="yellow"/>
               </w:rPr>
-              <w:t>Dév</w:t>
-            </w:r>
-            <w:proofErr w:type="spellEnd"/>
-            <w:r>
-              <w:rPr>
-                <w:i/>
-                <w:highlight w:val="yellow"/>
-              </w:rPr>
-              <w:t xml:space="preserve"> </w:t>
+              <w:t xml:space="preserve">Dév </w:t>
             </w:r>
             <w:r>
               <w:rPr>
@@ -6567,21 +6227,12 @@
                 <w:highlight w:val="yellow"/>
               </w:rPr>
             </w:pPr>
-            <w:proofErr w:type="spellStart"/>
             <w:r>
               <w:rPr>
                 <w:i/>
                 <w:highlight w:val="yellow"/>
               </w:rPr>
-              <w:t>CdP</w:t>
-            </w:r>
-            <w:proofErr w:type="spellEnd"/>
-            <w:r>
-              <w:rPr>
-                <w:i/>
-                <w:highlight w:val="yellow"/>
-              </w:rPr>
-              <w:t xml:space="preserve"> </w:t>
+              <w:t xml:space="preserve">CdP </w:t>
             </w:r>
             <w:r>
               <w:rPr>
@@ -6611,21 +6262,12 @@
                 <w:highlight w:val="yellow"/>
               </w:rPr>
             </w:pPr>
-            <w:proofErr w:type="spellStart"/>
             <w:r>
               <w:rPr>
                 <w:i/>
                 <w:highlight w:val="yellow"/>
               </w:rPr>
-              <w:t>Dév</w:t>
-            </w:r>
-            <w:proofErr w:type="spellEnd"/>
-            <w:r>
-              <w:rPr>
-                <w:i/>
-                <w:highlight w:val="yellow"/>
-              </w:rPr>
-              <w:t xml:space="preserve"> </w:t>
+              <w:t xml:space="preserve">Dév </w:t>
             </w:r>
             <w:r>
               <w:rPr>
@@ -6703,21 +6345,12 @@
                 <w:highlight w:val="yellow"/>
               </w:rPr>
             </w:pPr>
-            <w:proofErr w:type="spellStart"/>
             <w:r>
               <w:rPr>
                 <w:i/>
                 <w:highlight w:val="yellow"/>
               </w:rPr>
-              <w:t>CdP</w:t>
-            </w:r>
-            <w:proofErr w:type="spellEnd"/>
-            <w:r>
-              <w:rPr>
-                <w:i/>
-                <w:highlight w:val="yellow"/>
-              </w:rPr>
-              <w:t xml:space="preserve"> </w:t>
+              <w:t xml:space="preserve">CdP </w:t>
             </w:r>
             <w:r>
               <w:rPr>
@@ -6747,21 +6380,12 @@
                 <w:highlight w:val="yellow"/>
               </w:rPr>
             </w:pPr>
-            <w:proofErr w:type="spellStart"/>
             <w:r>
               <w:rPr>
                 <w:i/>
                 <w:highlight w:val="yellow"/>
               </w:rPr>
-              <w:t>Dév</w:t>
-            </w:r>
-            <w:proofErr w:type="spellEnd"/>
-            <w:r>
-              <w:rPr>
-                <w:i/>
-                <w:highlight w:val="yellow"/>
-              </w:rPr>
-              <w:t xml:space="preserve"> </w:t>
+              <w:t xml:space="preserve">Dév </w:t>
             </w:r>
             <w:r>
               <w:rPr>
@@ -6839,21 +6463,12 @@
                 <w:highlight w:val="yellow"/>
               </w:rPr>
             </w:pPr>
-            <w:proofErr w:type="spellStart"/>
             <w:r>
               <w:rPr>
                 <w:i/>
                 <w:highlight w:val="yellow"/>
               </w:rPr>
-              <w:t>CdP</w:t>
-            </w:r>
-            <w:proofErr w:type="spellEnd"/>
-            <w:r>
-              <w:rPr>
-                <w:i/>
-                <w:highlight w:val="yellow"/>
-              </w:rPr>
-              <w:t xml:space="preserve"> </w:t>
+              <w:t xml:space="preserve">CdP </w:t>
             </w:r>
             <w:r>
               <w:rPr>
@@ -6882,21 +6497,12 @@
                 <w:i/>
               </w:rPr>
             </w:pPr>
-            <w:proofErr w:type="spellStart"/>
             <w:r>
               <w:rPr>
                 <w:i/>
                 <w:highlight w:val="yellow"/>
               </w:rPr>
-              <w:t>Dév</w:t>
-            </w:r>
-            <w:proofErr w:type="spellEnd"/>
-            <w:r>
-              <w:rPr>
-                <w:i/>
-                <w:highlight w:val="yellow"/>
-              </w:rPr>
-              <w:t xml:space="preserve"> </w:t>
+              <w:t xml:space="preserve">Dév </w:t>
             </w:r>
             <w:r>
               <w:rPr>
@@ -6917,10 +6523,9 @@
       </w:tr>
     </w:tbl>
     <w:p>
-      <w:bookmarkStart w:id="25" w:name="_Toc25553322"/>
-      <w:bookmarkStart w:id="26" w:name="_Toc71691026"/>
-      <w:bookmarkStart w:id="27" w:name="_Toc499021845"/>
-      <w:proofErr w:type="spellStart"/>
+      <w:bookmarkStart w:id="24" w:name="_Toc25553322"/>
+      <w:bookmarkStart w:id="25" w:name="_Toc71691026"/>
+      <w:bookmarkStart w:id="26" w:name="_Toc499021845"/>
       <w:r>
         <w:rPr>
           <w:highlight w:val="yellow"/>
@@ -6931,36 +6536,21 @@
         <w:rPr>
           <w:highlight w:val="yellow"/>
         </w:rPr>
-        <w:t>ance</w:t>
-      </w:r>
-      <w:proofErr w:type="spellEnd"/>
+        <w:t>ance 4</w:t>
+      </w:r>
+    </w:p>
+    <w:p>
       <w:r>
         <w:rPr>
           <w:highlight w:val="yellow"/>
         </w:rPr>
-        <w:t xml:space="preserve"> 4</w:t>
-      </w:r>
-    </w:p>
-    <w:p>
-      <w:proofErr w:type="spellStart"/>
+        <w:t>Eché</w:t>
+      </w:r>
       <w:r>
         <w:rPr>
           <w:highlight w:val="yellow"/>
         </w:rPr>
-        <w:t>Eché</w:t>
-      </w:r>
-      <w:r>
-        <w:rPr>
-          <w:highlight w:val="yellow"/>
-        </w:rPr>
-        <w:t>ance</w:t>
-      </w:r>
-      <w:proofErr w:type="spellEnd"/>
-      <w:r>
-        <w:rPr>
-          <w:highlight w:val="yellow"/>
-        </w:rPr>
-        <w:t xml:space="preserve"> 5</w:t>
+        <w:t>ance 5</w:t>
       </w:r>
     </w:p>
     <w:p/>
@@ -6968,30 +6558,27 @@
       <w:pPr>
         <w:pStyle w:val="Titre2"/>
         <w:rPr>
-          <w:i w:val="0"/>
-          <w:iCs/>
-        </w:rPr>
-      </w:pPr>
-      <w:r>
-        <w:rPr>
-          <w:i w:val="0"/>
+          <w:i/>
+          <w:iCs/>
+        </w:rPr>
+      </w:pPr>
+      <w:r>
+        <w:rPr>
           <w:iCs/>
         </w:rPr>
         <w:t xml:space="preserve">Erreurs </w:t>
       </w:r>
+      <w:bookmarkEnd w:id="24"/>
+      <w:r>
+        <w:rPr>
+          <w:iCs/>
+        </w:rPr>
+        <w:t>restantes</w:t>
+      </w:r>
       <w:bookmarkEnd w:id="25"/>
-      <w:r>
-        <w:rPr>
-          <w:i w:val="0"/>
-          <w:iCs/>
-        </w:rPr>
-        <w:t>restantes</w:t>
-      </w:r>
       <w:bookmarkEnd w:id="26"/>
-      <w:bookmarkEnd w:id="27"/>
-      <w:r>
-        <w:rPr>
-          <w:i w:val="0"/>
+      <w:r>
+        <w:rPr>
           <w:iCs/>
         </w:rPr>
         <w:t xml:space="preserve">  </w:t>
@@ -7004,7 +6591,7 @@
           <w:i/>
         </w:rPr>
       </w:pPr>
-      <w:bookmarkStart w:id="28" w:name="_Toc25553323"/>
+      <w:bookmarkStart w:id="27" w:name="_Toc25553323"/>
     </w:p>
     <w:p>
       <w:pPr>
@@ -7061,7 +6648,7 @@
         </w:rPr>
         <w:t>Conséquences sur l'utilisation du produit</w:t>
       </w:r>
-      <w:bookmarkEnd w:id="28"/>
+      <w:bookmarkEnd w:id="27"/>
     </w:p>
     <w:p>
       <w:pPr>
@@ -7090,7 +6677,6 @@
       </w:pPr>
     </w:p>
     <w:p>
-      <w:proofErr w:type="spellStart"/>
       <w:r>
         <w:rPr>
           <w:highlight w:val="yellow"/>
@@ -7101,14 +6687,7 @@
         <w:rPr>
           <w:highlight w:val="yellow"/>
         </w:rPr>
-        <w:t>ance</w:t>
-      </w:r>
-      <w:proofErr w:type="spellEnd"/>
-      <w:r>
-        <w:rPr>
-          <w:highlight w:val="yellow"/>
-        </w:rPr>
-        <w:t xml:space="preserve"> 5</w:t>
+        <w:t>ance 5</w:t>
       </w:r>
     </w:p>
     <w:p>
@@ -7124,30 +6703,28 @@
       <w:pPr>
         <w:pStyle w:val="Titre2"/>
         <w:rPr>
-          <w:i w:val="0"/>
-          <w:iCs/>
-        </w:rPr>
-      </w:pPr>
-      <w:bookmarkStart w:id="29" w:name="_Toc25553326"/>
-      <w:bookmarkStart w:id="30" w:name="_Toc71691029"/>
-      <w:bookmarkStart w:id="31" w:name="_Toc499021846"/>
-      <w:r>
-        <w:rPr>
-          <w:i w:val="0"/>
+          <w:i/>
+          <w:iCs/>
+        </w:rPr>
+      </w:pPr>
+      <w:bookmarkStart w:id="28" w:name="_Toc25553326"/>
+      <w:bookmarkStart w:id="29" w:name="_Toc71691029"/>
+      <w:bookmarkStart w:id="30" w:name="_Toc499021846"/>
+      <w:r>
+        <w:rPr>
           <w:iCs/>
         </w:rPr>
         <w:t>Liste des documents</w:t>
       </w:r>
+      <w:bookmarkEnd w:id="28"/>
+      <w:r>
+        <w:rPr>
+          <w:iCs/>
+        </w:rPr>
+        <w:t xml:space="preserve"> fournis</w:t>
+      </w:r>
       <w:bookmarkEnd w:id="29"/>
-      <w:r>
-        <w:rPr>
-          <w:i w:val="0"/>
-          <w:iCs/>
-        </w:rPr>
-        <w:t xml:space="preserve"> fournis</w:t>
-      </w:r>
       <w:bookmarkEnd w:id="30"/>
-      <w:bookmarkEnd w:id="31"/>
     </w:p>
     <w:p>
       <w:pPr>
@@ -7281,7 +6858,6 @@
       </w:pPr>
     </w:p>
     <w:p>
-      <w:proofErr w:type="spellStart"/>
       <w:r>
         <w:rPr>
           <w:highlight w:val="yellow"/>
@@ -7292,14 +6868,7 @@
         <w:rPr>
           <w:highlight w:val="yellow"/>
         </w:rPr>
-        <w:t>ance</w:t>
-      </w:r>
-      <w:proofErr w:type="spellEnd"/>
-      <w:r>
-        <w:rPr>
-          <w:highlight w:val="yellow"/>
-        </w:rPr>
-        <w:t xml:space="preserve"> 5</w:t>
+        <w:t>ance 5</w:t>
       </w:r>
     </w:p>
     <w:p>
@@ -7316,18 +6885,18 @@
           <w:tab w:val="num" w:pos="360"/>
         </w:tabs>
       </w:pPr>
-      <w:bookmarkStart w:id="32" w:name="_Toc25553328"/>
-      <w:bookmarkStart w:id="33" w:name="_Toc71703263"/>
-      <w:bookmarkStart w:id="34" w:name="_Toc499021847"/>
+      <w:bookmarkStart w:id="31" w:name="_Toc25553328"/>
+      <w:bookmarkStart w:id="32" w:name="_Toc71703263"/>
+      <w:bookmarkStart w:id="33" w:name="_Toc499021847"/>
       <w:r>
         <w:t>C</w:t>
       </w:r>
+      <w:bookmarkEnd w:id="31"/>
       <w:bookmarkEnd w:id="32"/>
+      <w:r>
+        <w:t>onclusions</w:t>
+      </w:r>
       <w:bookmarkEnd w:id="33"/>
-      <w:r>
-        <w:t>onclusions</w:t>
-      </w:r>
-      <w:bookmarkEnd w:id="34"/>
     </w:p>
     <w:p>
       <w:pPr>
@@ -7463,7 +7032,6 @@
         </w:rPr>
         <w:br w:type="page"/>
       </w:r>
-      <w:proofErr w:type="spellStart"/>
       <w:r>
         <w:rPr>
           <w:highlight w:val="yellow"/>
@@ -7475,141 +7043,130 @@
         <w:rPr>
           <w:highlight w:val="yellow"/>
         </w:rPr>
-        <w:t>ance</w:t>
-      </w:r>
-      <w:proofErr w:type="spellEnd"/>
-      <w:r>
-        <w:rPr>
+        <w:t>ance 5</w:t>
+      </w:r>
+    </w:p>
+    <w:p>
+      <w:pPr>
+        <w:rPr>
+          <w:szCs w:val="14"/>
+        </w:rPr>
+      </w:pPr>
+    </w:p>
+    <w:p>
+      <w:pPr>
+        <w:pStyle w:val="Titre1"/>
+        <w:tabs>
+          <w:tab w:val="num" w:pos="360"/>
+        </w:tabs>
+      </w:pPr>
+      <w:bookmarkStart w:id="34" w:name="_Toc71703264"/>
+      <w:bookmarkStart w:id="35" w:name="_Toc499021848"/>
+      <w:r>
+        <w:t>A</w:t>
+      </w:r>
+      <w:bookmarkEnd w:id="34"/>
+      <w:r>
+        <w:t>nnexes</w:t>
+      </w:r>
+      <w:bookmarkEnd w:id="35"/>
+    </w:p>
+    <w:p/>
+    <w:p>
+      <w:pPr>
+        <w:pStyle w:val="Titre2"/>
+        <w:rPr>
+          <w:i/>
+          <w:iCs/>
+        </w:rPr>
+      </w:pPr>
+      <w:bookmarkStart w:id="36" w:name="_Toc499021849"/>
+      <w:r>
+        <w:rPr>
+          <w:iCs/>
+        </w:rPr>
+        <w:t>Résumé du rapport du TPI / version succincte de la documentation</w:t>
+      </w:r>
+      <w:bookmarkEnd w:id="36"/>
+    </w:p>
+    <w:p/>
+    <w:p>
+      <w:pPr>
+        <w:pStyle w:val="Titre2"/>
+        <w:rPr>
+          <w:i/>
+          <w:iCs/>
+        </w:rPr>
+      </w:pPr>
+      <w:bookmarkStart w:id="37" w:name="_Toc71703265"/>
+      <w:bookmarkStart w:id="38" w:name="_Toc499021850"/>
+      <w:r>
+        <w:rPr>
+          <w:iCs/>
+        </w:rPr>
+        <w:t>Sources – Bibliographie</w:t>
+      </w:r>
+      <w:bookmarkEnd w:id="37"/>
+      <w:bookmarkEnd w:id="38"/>
+    </w:p>
+    <w:p>
+      <w:pPr>
+        <w:ind w:left="426"/>
+        <w:rPr>
+          <w:iCs/>
+        </w:rPr>
+      </w:pPr>
+    </w:p>
+    <w:p>
+      <w:pPr>
+        <w:ind w:left="426"/>
+        <w:rPr>
+          <w:i/>
+        </w:rPr>
+      </w:pPr>
+      <w:r>
+        <w:rPr>
+          <w:i/>
+        </w:rPr>
+        <w:t>Liste des livres utilisé</w:t>
+      </w:r>
+      <w:r>
+        <w:rPr>
+          <w:i/>
+        </w:rPr>
+        <w:t>s</w:t>
+      </w:r>
+      <w:r>
+        <w:rPr>
+          <w:i/>
+        </w:rPr>
+        <w:t xml:space="preserve"> (Titre, auteur, date), des sites Internet (URL) consultés, des articles (Revue, date, titre, auteur)… Et de toutes les aides externes (noms)   </w:t>
+      </w:r>
+    </w:p>
+    <w:p>
+      <w:pPr>
+        <w:pStyle w:val="Titre2"/>
+        <w:rPr>
+          <w:i/>
+          <w:iCs/>
           <w:highlight w:val="yellow"/>
         </w:rPr>
-        <w:t xml:space="preserve"> 5</w:t>
-      </w:r>
-    </w:p>
-    <w:p>
-      <w:pPr>
-        <w:rPr>
-          <w:szCs w:val="14"/>
-        </w:rPr>
-      </w:pPr>
-    </w:p>
-    <w:p>
-      <w:pPr>
-        <w:pStyle w:val="Titre1"/>
-        <w:tabs>
-          <w:tab w:val="num" w:pos="360"/>
-        </w:tabs>
-      </w:pPr>
-      <w:bookmarkStart w:id="35" w:name="_Toc71703264"/>
-      <w:bookmarkStart w:id="36" w:name="_Toc499021848"/>
-      <w:r>
-        <w:t>A</w:t>
-      </w:r>
-      <w:bookmarkEnd w:id="35"/>
-      <w:r>
-        <w:t>nnexes</w:t>
-      </w:r>
-      <w:bookmarkEnd w:id="36"/>
-    </w:p>
-    <w:p/>
-    <w:p>
-      <w:pPr>
-        <w:pStyle w:val="Titre2"/>
-        <w:rPr>
-          <w:i w:val="0"/>
-          <w:iCs/>
-        </w:rPr>
-      </w:pPr>
-      <w:bookmarkStart w:id="37" w:name="_Toc499021849"/>
-      <w:r>
-        <w:rPr>
-          <w:i w:val="0"/>
-          <w:iCs/>
-        </w:rPr>
-        <w:t>Résumé du rapport du TPI / version succincte de la documentation</w:t>
-      </w:r>
-      <w:bookmarkEnd w:id="37"/>
-    </w:p>
-    <w:p/>
-    <w:p>
-      <w:pPr>
-        <w:pStyle w:val="Titre2"/>
-        <w:rPr>
-          <w:i w:val="0"/>
-          <w:iCs/>
-        </w:rPr>
-      </w:pPr>
-      <w:bookmarkStart w:id="38" w:name="_Toc71703265"/>
-      <w:bookmarkStart w:id="39" w:name="_Toc499021850"/>
-      <w:r>
-        <w:rPr>
-          <w:i w:val="0"/>
-          <w:iCs/>
-        </w:rPr>
-        <w:t>Sources – Bibliographie</w:t>
-      </w:r>
-      <w:bookmarkEnd w:id="38"/>
+      </w:pPr>
+      <w:bookmarkStart w:id="39" w:name="_Toc25553330"/>
+      <w:bookmarkStart w:id="40" w:name="_Toc71703266"/>
+      <w:bookmarkStart w:id="41" w:name="_Toc499021851"/>
+      <w:r>
+        <w:rPr>
+          <w:iCs/>
+          <w:highlight w:val="yellow"/>
+        </w:rPr>
+        <w:t xml:space="preserve">Journal de </w:t>
+      </w:r>
       <w:bookmarkEnd w:id="39"/>
-    </w:p>
-    <w:p>
-      <w:pPr>
-        <w:ind w:left="426"/>
-        <w:rPr>
-          <w:iCs/>
-        </w:rPr>
-      </w:pPr>
-    </w:p>
-    <w:p>
-      <w:pPr>
-        <w:ind w:left="426"/>
-        <w:rPr>
-          <w:i/>
-        </w:rPr>
-      </w:pPr>
-      <w:r>
-        <w:rPr>
-          <w:i/>
-        </w:rPr>
-        <w:t>Liste des livres utilisé</w:t>
-      </w:r>
-      <w:r>
-        <w:rPr>
-          <w:i/>
-        </w:rPr>
-        <w:t>s</w:t>
-      </w:r>
-      <w:r>
-        <w:rPr>
-          <w:i/>
-        </w:rPr>
-        <w:t xml:space="preserve"> (Titre, auteur, date), des sites Internet (URL) consultés, des articles (Revue, date, titre, auteur)… Et de toutes les aides externes (noms)   </w:t>
-      </w:r>
-    </w:p>
-    <w:p>
-      <w:pPr>
-        <w:pStyle w:val="Titre2"/>
-        <w:rPr>
-          <w:i w:val="0"/>
-          <w:iCs/>
-          <w:highlight w:val="yellow"/>
-        </w:rPr>
-      </w:pPr>
-      <w:bookmarkStart w:id="40" w:name="_Toc25553330"/>
-      <w:bookmarkStart w:id="41" w:name="_Toc71703266"/>
-      <w:bookmarkStart w:id="42" w:name="_Toc499021851"/>
-      <w:r>
-        <w:rPr>
-          <w:i w:val="0"/>
-          <w:iCs/>
-          <w:highlight w:val="yellow"/>
-        </w:rPr>
-        <w:t xml:space="preserve">Journal de </w:t>
-      </w:r>
       <w:bookmarkEnd w:id="40"/>
       <w:bookmarkEnd w:id="41"/>
-      <w:bookmarkEnd w:id="42"/>
-      <w:r>
-        <w:rPr>
-          <w:i w:val="0"/>
+      <w:r>
+        <w:rPr>
           <w:iCs/>
           <w:highlight w:val="yellow"/>
         </w:rPr>
@@ -7673,7 +7230,6 @@
                 <w:highlight w:val="yellow"/>
               </w:rPr>
             </w:pPr>
-            <w:proofErr w:type="spellStart"/>
             <w:r>
               <w:rPr>
                 <w:b/>
@@ -7681,7 +7237,6 @@
               </w:rPr>
               <w:t>Evénement</w:t>
             </w:r>
-            <w:proofErr w:type="spellEnd"/>
           </w:p>
         </w:tc>
       </w:tr>
@@ -7746,7 +7301,7 @@
           <w:highlight w:val="yellow"/>
         </w:rPr>
       </w:pPr>
-      <w:bookmarkStart w:id="43" w:name="_Toc25553331"/>
+      <w:bookmarkStart w:id="42" w:name="_Toc25553331"/>
     </w:p>
     <w:p>
       <w:pPr>
@@ -7771,113 +7326,73 @@
       </w:r>
     </w:p>
     <w:p>
-      <w:proofErr w:type="spellStart"/>
       <w:r>
         <w:rPr>
           <w:highlight w:val="yellow"/>
         </w:rPr>
-        <w:t>Echéance</w:t>
-      </w:r>
-      <w:proofErr w:type="spellEnd"/>
+        <w:t xml:space="preserve">Echéance </w:t>
+      </w:r>
       <w:r>
         <w:rPr>
           <w:highlight w:val="yellow"/>
         </w:rPr>
-        <w:t xml:space="preserve"> </w:t>
-      </w:r>
+        <w:t>1</w:t>
+      </w:r>
+    </w:p>
+    <w:p>
       <w:r>
         <w:rPr>
           <w:highlight w:val="yellow"/>
         </w:rPr>
-        <w:t>1</w:t>
-      </w:r>
-    </w:p>
-    <w:p>
-      <w:proofErr w:type="spellStart"/>
+        <w:t>Eché</w:t>
+      </w:r>
       <w:r>
         <w:rPr>
           <w:highlight w:val="yellow"/>
         </w:rPr>
+        <w:t>ance 2</w:t>
+      </w:r>
+    </w:p>
+    <w:p>
+      <w:r>
+        <w:rPr>
+          <w:highlight w:val="yellow"/>
+        </w:rPr>
         <w:t>Eché</w:t>
       </w:r>
       <w:r>
         <w:rPr>
           <w:highlight w:val="yellow"/>
         </w:rPr>
-        <w:t>ance</w:t>
-      </w:r>
-      <w:proofErr w:type="spellEnd"/>
+        <w:t>ance 3</w:t>
+      </w:r>
+    </w:p>
+    <w:p>
       <w:r>
         <w:rPr>
           <w:highlight w:val="yellow"/>
         </w:rPr>
-        <w:t xml:space="preserve"> 2</w:t>
-      </w:r>
-    </w:p>
-    <w:p>
-      <w:proofErr w:type="spellStart"/>
+        <w:t>Eché</w:t>
+      </w:r>
       <w:r>
         <w:rPr>
           <w:highlight w:val="yellow"/>
         </w:rPr>
+        <w:t>ance 4</w:t>
+      </w:r>
+    </w:p>
+    <w:p>
+      <w:r>
+        <w:rPr>
+          <w:highlight w:val="yellow"/>
+        </w:rPr>
         <w:t>Eché</w:t>
       </w:r>
       <w:r>
         <w:rPr>
           <w:highlight w:val="yellow"/>
         </w:rPr>
-        <w:t>ance</w:t>
-      </w:r>
-      <w:proofErr w:type="spellEnd"/>
-      <w:r>
-        <w:rPr>
-          <w:highlight w:val="yellow"/>
-        </w:rPr>
-        <w:t xml:space="preserve"> 3</w:t>
-      </w:r>
-    </w:p>
-    <w:p>
-      <w:proofErr w:type="spellStart"/>
-      <w:r>
-        <w:rPr>
-          <w:highlight w:val="yellow"/>
-        </w:rPr>
-        <w:t>Eché</w:t>
-      </w:r>
-      <w:r>
-        <w:rPr>
-          <w:highlight w:val="yellow"/>
-        </w:rPr>
-        <w:t>ance</w:t>
-      </w:r>
-      <w:proofErr w:type="spellEnd"/>
-      <w:r>
-        <w:rPr>
-          <w:highlight w:val="yellow"/>
-        </w:rPr>
-        <w:t xml:space="preserve"> 4</w:t>
-      </w:r>
-    </w:p>
-    <w:p>
-      <w:proofErr w:type="spellStart"/>
-      <w:r>
-        <w:rPr>
-          <w:highlight w:val="yellow"/>
-        </w:rPr>
-        <w:t>Eché</w:t>
-      </w:r>
-      <w:r>
-        <w:rPr>
-          <w:highlight w:val="yellow"/>
-        </w:rPr>
-        <w:t>ance</w:t>
-      </w:r>
-      <w:proofErr w:type="spellEnd"/>
-      <w:r>
-        <w:rPr>
-          <w:highlight w:val="yellow"/>
-        </w:rPr>
-        <w:t xml:space="preserve"> 5</w:t>
+        <w:t>ance 5</w:t>
       </w:r>
     </w:p>
     <w:p>
@@ -7892,172 +7407,159 @@
       <w:pPr>
         <w:pStyle w:val="Titre2"/>
         <w:rPr>
-          <w:i w:val="0"/>
-          <w:iCs/>
-        </w:rPr>
-      </w:pPr>
-      <w:bookmarkStart w:id="44" w:name="_Toc71703267"/>
-      <w:bookmarkStart w:id="45" w:name="_Toc499021852"/>
-      <w:r>
-        <w:rPr>
-          <w:i w:val="0"/>
+          <w:i/>
+          <w:iCs/>
+        </w:rPr>
+      </w:pPr>
+      <w:bookmarkStart w:id="43" w:name="_Toc71703267"/>
+      <w:bookmarkStart w:id="44" w:name="_Toc499021852"/>
+      <w:r>
+        <w:rPr>
           <w:iCs/>
         </w:rPr>
         <w:t>Manuel d'Installation</w:t>
       </w:r>
+      <w:bookmarkEnd w:id="42"/>
       <w:bookmarkEnd w:id="43"/>
       <w:bookmarkEnd w:id="44"/>
+    </w:p>
+    <w:p>
+      <w:r>
+        <w:rPr>
+          <w:highlight w:val="yellow"/>
+        </w:rPr>
+        <w:t>Important !</w:t>
+      </w:r>
+    </w:p>
+    <w:p>
+      <w:r>
+        <w:rPr>
+          <w:highlight w:val="yellow"/>
+        </w:rPr>
+        <w:t>Eché</w:t>
+      </w:r>
+      <w:r>
+        <w:rPr>
+          <w:highlight w:val="yellow"/>
+        </w:rPr>
+        <w:t>ance 4</w:t>
+      </w:r>
+      <w:r>
+        <w:rPr>
+          <w:highlight w:val="yellow"/>
+        </w:rPr>
+        <w:t xml:space="preserve"> (Readme dans Git</w:t>
+      </w:r>
+      <w:r>
+        <w:t>)</w:t>
+      </w:r>
+    </w:p>
+    <w:p/>
+    <w:p>
+      <w:pPr>
+        <w:pStyle w:val="Titre2"/>
+        <w:rPr>
+          <w:i/>
+          <w:iCs/>
+        </w:rPr>
+      </w:pPr>
+      <w:bookmarkStart w:id="45" w:name="_Toc25553332"/>
+      <w:bookmarkStart w:id="46" w:name="_Toc71703268"/>
+      <w:bookmarkStart w:id="47" w:name="_Toc499021853"/>
+      <w:r>
+        <w:rPr>
+          <w:iCs/>
+        </w:rPr>
+        <w:t>Manuel d'Utilisation</w:t>
+      </w:r>
       <w:bookmarkEnd w:id="45"/>
-    </w:p>
-    <w:p>
-      <w:r>
-        <w:rPr>
-          <w:highlight w:val="yellow"/>
-        </w:rPr>
-        <w:t>Important !</w:t>
-      </w:r>
-    </w:p>
-    <w:p>
-      <w:proofErr w:type="spellStart"/>
-      <w:r>
-        <w:rPr>
-          <w:highlight w:val="yellow"/>
-        </w:rPr>
-        <w:t>Eché</w:t>
-      </w:r>
-      <w:r>
-        <w:rPr>
-          <w:highlight w:val="yellow"/>
-        </w:rPr>
-        <w:t>ance</w:t>
-      </w:r>
-      <w:proofErr w:type="spellEnd"/>
-      <w:r>
-        <w:rPr>
-          <w:highlight w:val="yellow"/>
-        </w:rPr>
-        <w:t xml:space="preserve"> 4</w:t>
-      </w:r>
-      <w:r>
-        <w:rPr>
-          <w:highlight w:val="yellow"/>
-        </w:rPr>
-        <w:t xml:space="preserve"> (</w:t>
-      </w:r>
-      <w:proofErr w:type="spellStart"/>
-      <w:r>
-        <w:rPr>
-          <w:highlight w:val="yellow"/>
-        </w:rPr>
-        <w:t>Readme</w:t>
-      </w:r>
-      <w:proofErr w:type="spellEnd"/>
-      <w:r>
-        <w:rPr>
-          <w:highlight w:val="yellow"/>
-        </w:rPr>
-        <w:t xml:space="preserve"> dans Git</w:t>
-      </w:r>
-      <w:r>
-        <w:t>)</w:t>
-      </w:r>
-    </w:p>
-    <w:p/>
-    <w:p>
-      <w:pPr>
-        <w:pStyle w:val="Titre2"/>
-        <w:rPr>
-          <w:i w:val="0"/>
-          <w:iCs/>
-        </w:rPr>
-      </w:pPr>
-      <w:bookmarkStart w:id="46" w:name="_Toc25553332"/>
-      <w:bookmarkStart w:id="47" w:name="_Toc71703268"/>
-      <w:bookmarkStart w:id="48" w:name="_Toc499021853"/>
-      <w:r>
-        <w:rPr>
-          <w:i w:val="0"/>
-          <w:iCs/>
-        </w:rPr>
-        <w:t>Manuel d'Utilisation</w:t>
-      </w:r>
       <w:bookmarkEnd w:id="46"/>
       <w:bookmarkEnd w:id="47"/>
+    </w:p>
+    <w:p>
+      <w:r>
+        <w:rPr>
+          <w:highlight w:val="yellow"/>
+        </w:rPr>
+        <w:t>Pas important (pour XCL). Ou plutôt : pas prioritaire</w:t>
+      </w:r>
+    </w:p>
+    <w:p/>
+    <w:p>
+      <w:pPr>
+        <w:pStyle w:val="Titre2"/>
+        <w:rPr>
+          <w:i/>
+          <w:iCs/>
+        </w:rPr>
+      </w:pPr>
+      <w:bookmarkStart w:id="48" w:name="_Toc71703270"/>
+      <w:bookmarkStart w:id="49" w:name="_Toc499021854"/>
+      <w:bookmarkStart w:id="50" w:name="_Toc25553334"/>
+      <w:r>
+        <w:rPr>
+          <w:iCs/>
+        </w:rPr>
+        <w:t>A</w:t>
+      </w:r>
+      <w:r>
+        <w:rPr>
+          <w:iCs/>
+        </w:rPr>
+        <w:t>rchives du projet</w:t>
+      </w:r>
       <w:bookmarkEnd w:id="48"/>
-    </w:p>
-    <w:p>
-      <w:r>
-        <w:rPr>
-          <w:highlight w:val="yellow"/>
-        </w:rPr>
-        <w:t>Pas important (pour XCL). Ou plutôt : pas prioritaire</w:t>
-      </w:r>
+      <w:bookmarkEnd w:id="49"/>
+      <w:r>
+        <w:rPr>
+          <w:iCs/>
+        </w:rPr>
+        <w:t xml:space="preserve"> </w:t>
+      </w:r>
+      <w:bookmarkEnd w:id="50"/>
     </w:p>
     <w:p/>
     <w:p>
       <w:pPr>
+        <w:ind w:left="426"/>
+        <w:rPr>
+          <w:i/>
+        </w:rPr>
+      </w:pPr>
+      <w:r>
+        <w:rPr>
+          <w:i/>
+        </w:rPr>
+        <w:t>Media</w:t>
+      </w:r>
+      <w:r>
+        <w:rPr>
+          <w:i/>
+        </w:rPr>
+        <w:t xml:space="preserve">, … dans une fourre en plastique </w:t>
+      </w:r>
+    </w:p>
+    <w:p/>
+    <w:p>
+      <w:pPr>
         <w:pStyle w:val="Titre2"/>
-        <w:rPr>
-          <w:i w:val="0"/>
-          <w:iCs/>
-        </w:rPr>
-      </w:pPr>
-      <w:bookmarkStart w:id="49" w:name="_Toc71703270"/>
-      <w:bookmarkStart w:id="50" w:name="_Toc499021854"/>
-      <w:bookmarkStart w:id="51" w:name="_Toc25553334"/>
-      <w:r>
-        <w:rPr>
-          <w:i w:val="0"/>
-          <w:iCs/>
-        </w:rPr>
-        <w:t>A</w:t>
-      </w:r>
-      <w:r>
-        <w:rPr>
-          <w:i w:val="0"/>
-          <w:iCs/>
-        </w:rPr>
-        <w:t>rchives du projet</w:t>
-      </w:r>
-      <w:bookmarkEnd w:id="49"/>
-      <w:bookmarkEnd w:id="50"/>
-      <w:r>
-        <w:rPr>
-          <w:i w:val="0"/>
-          <w:iCs/>
-        </w:rPr>
-        <w:t xml:space="preserve"> </w:t>
-      </w:r>
+      </w:pPr>
+      <w:r>
+        <w:t xml:space="preserve">Journal de bord </w:t>
+      </w:r>
+    </w:p>
+    <w:p/>
+    <w:p>
+      <w:r>
+        <w:t>09.05.2018 : Faire le point avec M. Chavey pour la partie analyse, je lui ai montré mes maquettes ainsi que mon MLD et mon MCD.</w:t>
+      </w:r>
+      <w:r>
+        <w:t xml:space="preserve"> On a fait quelques modifications pour la base de données.</w:t>
+      </w:r>
+    </w:p>
+    <w:p>
+      <w:bookmarkStart w:id="51" w:name="_GoBack"/>
       <w:bookmarkEnd w:id="51"/>
-    </w:p>
-    <w:p/>
-    <w:p>
-      <w:pPr>
-        <w:ind w:left="426"/>
-        <w:rPr>
-          <w:i/>
-        </w:rPr>
-      </w:pPr>
-      <w:r>
-        <w:rPr>
-          <w:i/>
-        </w:rPr>
-        <w:t>Media</w:t>
-      </w:r>
-      <w:r>
-        <w:rPr>
-          <w:i/>
-        </w:rPr>
-        <w:t xml:space="preserve">, … dans une fourre en plastique </w:t>
-      </w:r>
-    </w:p>
-    <w:p/>
-    <w:p>
-      <w:pPr>
-        <w:rPr>
-          <w:szCs w:val="14"/>
-        </w:rPr>
-      </w:pPr>
     </w:p>
     <w:sectPr>
       <w:headerReference w:type="default" r:id="rId10"/>
@@ -8072,7 +7574,7 @@
 </file>
 
 <file path=word/endnotes.xml><?xml version="1.0" encoding="utf-8"?>
-<w:endnotes xmlns:wpc="http://schemas.microsoft.com/office/word/2010/wordprocessingCanvas" xmlns:cx="http://schemas.microsoft.com/office/drawing/2014/chartex" xmlns:cx1="http://schemas.microsoft.com/office/drawing/2015/9/8/chartex" xmlns:cx2="http://schemas.microsoft.com/office/drawing/2015/10/21/chartex" xmlns:cx3="http://schemas.microsoft.com/office/drawing/2016/5/9/chartex" xmlns:cx4="http://schemas.microsoft.com/office/drawing/2016/5/10/chartex" xmlns:cx5="http://schemas.microsoft.com/office/drawing/2016/5/11/chartex" xmlns:cx6="http://schemas.microsoft.com/office/drawing/2016/5/12/chartex" xmlns:cx7="http://schemas.microsoft.com/office/drawing/2016/5/13/chartex" xmlns:cx8="http://schemas.microsoft.com/office/drawing/2016/5/14/chartex" xmlns:mc="http://schemas.openxmlformats.org/markup-compatibility/2006" xmlns:aink="http://schemas.microsoft.com/office/drawing/2016/ink" xmlns:am3d="http://schemas.microsoft.com/office/drawing/2017/model3d" xmlns:o="urn:schemas-microsoft-com:office:office" xmlns:r="http://schemas.openxmlformats.org/officeDocument/2006/relationships" xmlns:m="http://schemas.openxmlformats.org/officeDocument/2006/math" xmlns:v="urn:schemas-microsoft-com:vml" xmlns:wp14="http://schemas.microsoft.com/office/word/2010/wordprocessingDrawing" xmlns:wp="http://schemas.openxmlformats.org/drawingml/2006/wordprocessingDrawing" xmlns:w10="urn:schemas-microsoft-com:office:word" xmlns:w="http://schemas.openxmlformats.org/wordprocessingml/2006/main" xmlns:w14="http://schemas.microsoft.com/office/word/2010/wordml" xmlns:w15="http://schemas.microsoft.com/office/word/2012/wordml" xmlns:w16cid="http://schemas.microsoft.com/office/word/2016/wordml/cid" xmlns:w16se="http://schemas.microsoft.com/office/word/2015/wordml/symex" xmlns:wpg="http://schemas.microsoft.com/office/word/2010/wordprocessingGroup" xmlns:wpi="http://schemas.microsoft.com/office/word/2010/wordprocessingInk" xmlns:wne="http://schemas.microsoft.com/office/word/2006/wordml" xmlns:wps="http://schemas.microsoft.com/office/word/2010/wordprocessingShape" mc:Ignorable="w14 w15 w16se w16cid wp14">
+<w:endnotes xmlns:wpc="http://schemas.microsoft.com/office/word/2010/wordprocessingCanvas" xmlns:cx="http://schemas.microsoft.com/office/drawing/2014/chartex" xmlns:cx1="http://schemas.microsoft.com/office/drawing/2015/9/8/chartex" xmlns:mc="http://schemas.openxmlformats.org/markup-compatibility/2006" xmlns:o="urn:schemas-microsoft-com:office:office" xmlns:r="http://schemas.openxmlformats.org/officeDocument/2006/relationships" xmlns:m="http://schemas.openxmlformats.org/officeDocument/2006/math" xmlns:v="urn:schemas-microsoft-com:vml" xmlns:wp14="http://schemas.microsoft.com/office/word/2010/wordprocessingDrawing" xmlns:wp="http://schemas.openxmlformats.org/drawingml/2006/wordprocessingDrawing" xmlns:w10="urn:schemas-microsoft-com:office:word" xmlns:w="http://schemas.openxmlformats.org/wordprocessingml/2006/main" xmlns:w14="http://schemas.microsoft.com/office/word/2010/wordml" xmlns:w15="http://schemas.microsoft.com/office/word/2012/wordml" xmlns:w16se="http://schemas.microsoft.com/office/word/2015/wordml/symex" xmlns:wpg="http://schemas.microsoft.com/office/word/2010/wordprocessingGroup" xmlns:wpi="http://schemas.microsoft.com/office/word/2010/wordprocessingInk" xmlns:wne="http://schemas.microsoft.com/office/word/2006/wordml" xmlns:wps="http://schemas.microsoft.com/office/word/2010/wordprocessingShape" mc:Ignorable="w14 w15 w16se wp14">
   <w:endnote w:type="separator" w:id="-1">
     <w:p>
       <w:r>
@@ -8091,7 +7593,7 @@
 </file>
 
 <file path=word/footer1.xml><?xml version="1.0" encoding="utf-8"?>
-<w:ftr xmlns:wpc="http://schemas.microsoft.com/office/word/2010/wordprocessingCanvas" xmlns:cx="http://schemas.microsoft.com/office/drawing/2014/chartex" xmlns:cx1="http://schemas.microsoft.com/office/drawing/2015/9/8/chartex" xmlns:cx2="http://schemas.microsoft.com/office/drawing/2015/10/21/chartex" xmlns:cx3="http://schemas.microsoft.com/office/drawing/2016/5/9/chartex" xmlns:cx4="http://schemas.microsoft.com/office/drawing/2016/5/10/chartex" xmlns:cx5="http://schemas.microsoft.com/office/drawing/2016/5/11/chartex" xmlns:cx6="http://schemas.microsoft.com/office/drawing/2016/5/12/chartex" xmlns:cx7="http://schemas.microsoft.com/office/drawing/2016/5/13/chartex" xmlns:cx8="http://schemas.microsoft.com/office/drawing/2016/5/14/chartex" xmlns:mc="http://schemas.openxmlformats.org/markup-compatibility/2006" xmlns:aink="http://schemas.microsoft.com/office/drawing/2016/ink" xmlns:am3d="http://schemas.microsoft.com/office/drawing/2017/model3d" xmlns:o="urn:schemas-microsoft-com:office:office" xmlns:r="http://schemas.openxmlformats.org/officeDocument/2006/relationships" xmlns:m="http://schemas.openxmlformats.org/officeDocument/2006/math" xmlns:v="urn:schemas-microsoft-com:vml" xmlns:wp14="http://schemas.microsoft.com/office/word/2010/wordprocessingDrawing" xmlns:wp="http://schemas.openxmlformats.org/drawingml/2006/wordprocessingDrawing" xmlns:w10="urn:schemas-microsoft-com:office:word" xmlns:w="http://schemas.openxmlformats.org/wordprocessingml/2006/main" xmlns:w14="http://schemas.microsoft.com/office/word/2010/wordml" xmlns:w15="http://schemas.microsoft.com/office/word/2012/wordml" xmlns:w16cid="http://schemas.microsoft.com/office/word/2016/wordml/cid" xmlns:w16se="http://schemas.microsoft.com/office/word/2015/wordml/symex" xmlns:wpg="http://schemas.microsoft.com/office/word/2010/wordprocessingGroup" xmlns:wpi="http://schemas.microsoft.com/office/word/2010/wordprocessingInk" xmlns:wne="http://schemas.microsoft.com/office/word/2006/wordml" xmlns:wps="http://schemas.microsoft.com/office/word/2010/wordprocessingShape" mc:Ignorable="w14 w15 w16se w16cid wp14">
+<w:ftr xmlns:wpc="http://schemas.microsoft.com/office/word/2010/wordprocessingCanvas" xmlns:cx="http://schemas.microsoft.com/office/drawing/2014/chartex" xmlns:cx1="http://schemas.microsoft.com/office/drawing/2015/9/8/chartex" xmlns:mc="http://schemas.openxmlformats.org/markup-compatibility/2006" xmlns:o="urn:schemas-microsoft-com:office:office" xmlns:r="http://schemas.openxmlformats.org/officeDocument/2006/relationships" xmlns:m="http://schemas.openxmlformats.org/officeDocument/2006/math" xmlns:v="urn:schemas-microsoft-com:vml" xmlns:wp14="http://schemas.microsoft.com/office/word/2010/wordprocessingDrawing" xmlns:wp="http://schemas.openxmlformats.org/drawingml/2006/wordprocessingDrawing" xmlns:w10="urn:schemas-microsoft-com:office:word" xmlns:w="http://schemas.openxmlformats.org/wordprocessingml/2006/main" xmlns:w14="http://schemas.microsoft.com/office/word/2010/wordml" xmlns:w15="http://schemas.microsoft.com/office/word/2012/wordml" xmlns:w16se="http://schemas.microsoft.com/office/word/2015/wordml/symex" xmlns:wpg="http://schemas.microsoft.com/office/word/2010/wordprocessingGroup" xmlns:wpi="http://schemas.microsoft.com/office/word/2010/wordprocessingInk" xmlns:wne="http://schemas.microsoft.com/office/word/2006/wordml" xmlns:wps="http://schemas.microsoft.com/office/word/2010/wordprocessingShape" mc:Ignorable="w14 w15 w16se wp14">
   <w:p>
     <w:pPr>
       <w:pStyle w:val="Pieddepage"/>
@@ -8148,7 +7650,7 @@
         <w:sz w:val="16"/>
         <w:szCs w:val="16"/>
       </w:rPr>
-      <w:t>3</w:t>
+      <w:t>11</w:t>
     </w:r>
     <w:r>
       <w:rPr>
@@ -8170,23 +7672,7 @@
         <w:sz w:val="16"/>
         <w:szCs w:val="16"/>
       </w:rPr>
-      <w:t xml:space="preserve">Dernière </w:t>
-    </w:r>
-    <w:proofErr w:type="spellStart"/>
-    <w:r>
-      <w:rPr>
-        <w:sz w:val="16"/>
-        <w:szCs w:val="16"/>
-      </w:rPr>
-      <w:t>modif</w:t>
-    </w:r>
-    <w:proofErr w:type="spellEnd"/>
-    <w:r>
-      <w:rPr>
-        <w:sz w:val="16"/>
-        <w:szCs w:val="16"/>
-      </w:rPr>
-      <w:t> : 02.12.2010</w:t>
+      <w:t>Dernière modif : 02.12.2010</w:t>
     </w:r>
     <w:r>
       <w:rPr>
@@ -8201,7 +7687,7 @@
 </file>
 
 <file path=word/footnotes.xml><?xml version="1.0" encoding="utf-8"?>
-<w:footnotes xmlns:wpc="http://schemas.microsoft.com/office/word/2010/wordprocessingCanvas" xmlns:cx="http://schemas.microsoft.com/office/drawing/2014/chartex" xmlns:cx1="http://schemas.microsoft.com/office/drawing/2015/9/8/chartex" xmlns:cx2="http://schemas.microsoft.com/office/drawing/2015/10/21/chartex" xmlns:cx3="http://schemas.microsoft.com/office/drawing/2016/5/9/chartex" xmlns:cx4="http://schemas.microsoft.com/office/drawing/2016/5/10/chartex" xmlns:cx5="http://schemas.microsoft.com/office/drawing/2016/5/11/chartex" xmlns:cx6="http://schemas.microsoft.com/office/drawing/2016/5/12/chartex" xmlns:cx7="http://schemas.microsoft.com/office/drawing/2016/5/13/chartex" xmlns:cx8="http://schemas.microsoft.com/office/drawing/2016/5/14/chartex" xmlns:mc="http://schemas.openxmlformats.org/markup-compatibility/2006" xmlns:aink="http://schemas.microsoft.com/office/drawing/2016/ink" xmlns:am3d="http://schemas.microsoft.com/office/drawing/2017/model3d" xmlns:o="urn:schemas-microsoft-com:office:office" xmlns:r="http://schemas.openxmlformats.org/officeDocument/2006/relationships" xmlns:m="http://schemas.openxmlformats.org/officeDocument/2006/math" xmlns:v="urn:schemas-microsoft-com:vml" xmlns:wp14="http://schemas.microsoft.com/office/word/2010/wordprocessingDrawing" xmlns:wp="http://schemas.openxmlformats.org/drawingml/2006/wordprocessingDrawing" xmlns:w10="urn:schemas-microsoft-com:office:word" xmlns:w="http://schemas.openxmlformats.org/wordprocessingml/2006/main" xmlns:w14="http://schemas.microsoft.com/office/word/2010/wordml" xmlns:w15="http://schemas.microsoft.com/office/word/2012/wordml" xmlns:w16cid="http://schemas.microsoft.com/office/word/2016/wordml/cid" xmlns:w16se="http://schemas.microsoft.com/office/word/2015/wordml/symex" xmlns:wpg="http://schemas.microsoft.com/office/word/2010/wordprocessingGroup" xmlns:wpi="http://schemas.microsoft.com/office/word/2010/wordprocessingInk" xmlns:wne="http://schemas.microsoft.com/office/word/2006/wordml" xmlns:wps="http://schemas.microsoft.com/office/word/2010/wordprocessingShape" mc:Ignorable="w14 w15 w16se w16cid wp14">
+<w:footnotes xmlns:wpc="http://schemas.microsoft.com/office/word/2010/wordprocessingCanvas" xmlns:cx="http://schemas.microsoft.com/office/drawing/2014/chartex" xmlns:cx1="http://schemas.microsoft.com/office/drawing/2015/9/8/chartex" xmlns:mc="http://schemas.openxmlformats.org/markup-compatibility/2006" xmlns:o="urn:schemas-microsoft-com:office:office" xmlns:r="http://schemas.openxmlformats.org/officeDocument/2006/relationships" xmlns:m="http://schemas.openxmlformats.org/officeDocument/2006/math" xmlns:v="urn:schemas-microsoft-com:vml" xmlns:wp14="http://schemas.microsoft.com/office/word/2010/wordprocessingDrawing" xmlns:wp="http://schemas.openxmlformats.org/drawingml/2006/wordprocessingDrawing" xmlns:w10="urn:schemas-microsoft-com:office:word" xmlns:w="http://schemas.openxmlformats.org/wordprocessingml/2006/main" xmlns:w14="http://schemas.microsoft.com/office/word/2010/wordml" xmlns:w15="http://schemas.microsoft.com/office/word/2012/wordml" xmlns:w16se="http://schemas.microsoft.com/office/word/2015/wordml/symex" xmlns:wpg="http://schemas.microsoft.com/office/word/2010/wordprocessingGroup" xmlns:wpi="http://schemas.microsoft.com/office/word/2010/wordprocessingInk" xmlns:wne="http://schemas.microsoft.com/office/word/2006/wordml" xmlns:wps="http://schemas.microsoft.com/office/word/2010/wordprocessingShape" mc:Ignorable="w14 w15 w16se wp14">
   <w:footnote w:type="separator" w:id="-1">
     <w:p>
       <w:r>
@@ -8220,7 +7706,7 @@
 </file>
 
 <file path=word/header1.xml><?xml version="1.0" encoding="utf-8"?>
-<w:hdr xmlns:wpc="http://schemas.microsoft.com/office/word/2010/wordprocessingCanvas" xmlns:cx="http://schemas.microsoft.com/office/drawing/2014/chartex" xmlns:cx1="http://schemas.microsoft.com/office/drawing/2015/9/8/chartex" xmlns:cx2="http://schemas.microsoft.com/office/drawing/2015/10/21/chartex" xmlns:cx3="http://schemas.microsoft.com/office/drawing/2016/5/9/chartex" xmlns:cx4="http://schemas.microsoft.com/office/drawing/2016/5/10/chartex" xmlns:cx5="http://schemas.microsoft.com/office/drawing/2016/5/11/chartex" xmlns:cx6="http://schemas.microsoft.com/office/drawing/2016/5/12/chartex" xmlns:cx7="http://schemas.microsoft.com/office/drawing/2016/5/13/chartex" xmlns:cx8="http://schemas.microsoft.com/office/drawing/2016/5/14/chartex" xmlns:mc="http://schemas.openxmlformats.org/markup-compatibility/2006" xmlns:aink="http://schemas.microsoft.com/office/drawing/2016/ink" xmlns:am3d="http://schemas.microsoft.com/office/drawing/2017/model3d" xmlns:o="urn:schemas-microsoft-com:office:office" xmlns:r="http://schemas.openxmlformats.org/officeDocument/2006/relationships" xmlns:m="http://schemas.openxmlformats.org/officeDocument/2006/math" xmlns:v="urn:schemas-microsoft-com:vml" xmlns:wp14="http://schemas.microsoft.com/office/word/2010/wordprocessingDrawing" xmlns:wp="http://schemas.openxmlformats.org/drawingml/2006/wordprocessingDrawing" xmlns:w10="urn:schemas-microsoft-com:office:word" xmlns:w="http://schemas.openxmlformats.org/wordprocessingml/2006/main" xmlns:w14="http://schemas.microsoft.com/office/word/2010/wordml" xmlns:w15="http://schemas.microsoft.com/office/word/2012/wordml" xmlns:w16cid="http://schemas.microsoft.com/office/word/2016/wordml/cid" xmlns:w16se="http://schemas.microsoft.com/office/word/2015/wordml/symex" xmlns:wpg="http://schemas.microsoft.com/office/word/2010/wordprocessingGroup" xmlns:wpi="http://schemas.microsoft.com/office/word/2010/wordprocessingInk" xmlns:wne="http://schemas.microsoft.com/office/word/2006/wordml" xmlns:wps="http://schemas.microsoft.com/office/word/2010/wordprocessingShape" mc:Ignorable="w14 w15 w16se w16cid wp14">
+<w:hdr xmlns:wpc="http://schemas.microsoft.com/office/word/2010/wordprocessingCanvas" xmlns:cx="http://schemas.microsoft.com/office/drawing/2014/chartex" xmlns:cx1="http://schemas.microsoft.com/office/drawing/2015/9/8/chartex" xmlns:mc="http://schemas.openxmlformats.org/markup-compatibility/2006" xmlns:o="urn:schemas-microsoft-com:office:office" xmlns:r="http://schemas.openxmlformats.org/officeDocument/2006/relationships" xmlns:m="http://schemas.openxmlformats.org/officeDocument/2006/math" xmlns:v="urn:schemas-microsoft-com:vml" xmlns:wp14="http://schemas.microsoft.com/office/word/2010/wordprocessingDrawing" xmlns:wp="http://schemas.openxmlformats.org/drawingml/2006/wordprocessingDrawing" xmlns:w10="urn:schemas-microsoft-com:office:word" xmlns:w="http://schemas.openxmlformats.org/wordprocessingml/2006/main" xmlns:w14="http://schemas.microsoft.com/office/word/2010/wordml" xmlns:w15="http://schemas.microsoft.com/office/word/2012/wordml" xmlns:w16se="http://schemas.microsoft.com/office/word/2015/wordml/symex" xmlns:wpg="http://schemas.microsoft.com/office/word/2010/wordprocessingGroup" xmlns:wpi="http://schemas.microsoft.com/office/word/2010/wordprocessingInk" xmlns:wne="http://schemas.microsoft.com/office/word/2006/wordml" xmlns:wps="http://schemas.microsoft.com/office/word/2010/wordprocessingShape" mc:Ignorable="w14 w15 w16se wp14">
   <w:p>
     <w:pPr>
       <w:pStyle w:val="En-tte"/>
@@ -8292,7 +7778,7 @@
 </file>
 
 <file path=word/numbering.xml><?xml version="1.0" encoding="utf-8"?>
-<w:numbering xmlns:wpc="http://schemas.microsoft.com/office/word/2010/wordprocessingCanvas" xmlns:cx="http://schemas.microsoft.com/office/drawing/2014/chartex" xmlns:cx1="http://schemas.microsoft.com/office/drawing/2015/9/8/chartex" xmlns:cx2="http://schemas.microsoft.com/office/drawing/2015/10/21/chartex" xmlns:cx3="http://schemas.microsoft.com/office/drawing/2016/5/9/chartex" xmlns:cx4="http://schemas.microsoft.com/office/drawing/2016/5/10/chartex" xmlns:cx5="http://schemas.microsoft.com/office/drawing/2016/5/11/chartex" xmlns:cx6="http://schemas.microsoft.com/office/drawing/2016/5/12/chartex" xmlns:cx7="http://schemas.microsoft.com/office/drawing/2016/5/13/chartex" xmlns:cx8="http://schemas.microsoft.com/office/drawing/2016/5/14/chartex" xmlns:mc="http://schemas.openxmlformats.org/markup-compatibility/2006" xmlns:aink="http://schemas.microsoft.com/office/drawing/2016/ink" xmlns:am3d="http://schemas.microsoft.com/office/drawing/2017/model3d" xmlns:o="urn:schemas-microsoft-com:office:office" xmlns:r="http://schemas.openxmlformats.org/officeDocument/2006/relationships" xmlns:m="http://schemas.openxmlformats.org/officeDocument/2006/math" xmlns:v="urn:schemas-microsoft-com:vml" xmlns:wp14="http://schemas.microsoft.com/office/word/2010/wordprocessingDrawing" xmlns:wp="http://schemas.openxmlformats.org/drawingml/2006/wordprocessingDrawing" xmlns:w10="urn:schemas-microsoft-com:office:word" xmlns:w="http://schemas.openxmlformats.org/wordprocessingml/2006/main" xmlns:w14="http://schemas.microsoft.com/office/word/2010/wordml" xmlns:w15="http://schemas.microsoft.com/office/word/2012/wordml" xmlns:w16cid="http://schemas.microsoft.com/office/word/2016/wordml/cid" xmlns:w16se="http://schemas.microsoft.com/office/word/2015/wordml/symex" xmlns:wpg="http://schemas.microsoft.com/office/word/2010/wordprocessingGroup" xmlns:wpi="http://schemas.microsoft.com/office/word/2010/wordprocessingInk" xmlns:wne="http://schemas.microsoft.com/office/word/2006/wordml" xmlns:wps="http://schemas.microsoft.com/office/word/2010/wordprocessingShape" mc:Ignorable="w14 w15 w16se w16cid wp14">
+<w:numbering xmlns:wpc="http://schemas.microsoft.com/office/word/2010/wordprocessingCanvas" xmlns:cx="http://schemas.microsoft.com/office/drawing/2014/chartex" xmlns:cx1="http://schemas.microsoft.com/office/drawing/2015/9/8/chartex" xmlns:mc="http://schemas.openxmlformats.org/markup-compatibility/2006" xmlns:o="urn:schemas-microsoft-com:office:office" xmlns:r="http://schemas.openxmlformats.org/officeDocument/2006/relationships" xmlns:m="http://schemas.openxmlformats.org/officeDocument/2006/math" xmlns:v="urn:schemas-microsoft-com:vml" xmlns:wp14="http://schemas.microsoft.com/office/word/2010/wordprocessingDrawing" xmlns:wp="http://schemas.openxmlformats.org/drawingml/2006/wordprocessingDrawing" xmlns:w10="urn:schemas-microsoft-com:office:word" xmlns:w="http://schemas.openxmlformats.org/wordprocessingml/2006/main" xmlns:w14="http://schemas.microsoft.com/office/word/2010/wordml" xmlns:w15="http://schemas.microsoft.com/office/word/2012/wordml" xmlns:w16se="http://schemas.microsoft.com/office/word/2015/wordml/symex" xmlns:wpg="http://schemas.microsoft.com/office/word/2010/wordprocessingGroup" xmlns:wpi="http://schemas.microsoft.com/office/word/2010/wordprocessingInk" xmlns:wne="http://schemas.microsoft.com/office/word/2006/wordml" xmlns:wps="http://schemas.microsoft.com/office/word/2010/wordprocessingShape" mc:Ignorable="w14 w15 w16se wp14">
   <w:abstractNum w:abstractNumId="0" w15:restartNumberingAfterBreak="0">
     <w:nsid w:val="05B927CC"/>
     <w:multiLevelType w:val="hybridMultilevel"/>
@@ -10368,7 +9854,7 @@
 </file>
 
 <file path=word/styles.xml><?xml version="1.0" encoding="utf-8"?>
-<w:styles xmlns:mc="http://schemas.openxmlformats.org/markup-compatibility/2006" xmlns:r="http://schemas.openxmlformats.org/officeDocument/2006/relationships" xmlns:w="http://schemas.openxmlformats.org/wordprocessingml/2006/main" xmlns:w14="http://schemas.microsoft.com/office/word/2010/wordml" xmlns:w15="http://schemas.microsoft.com/office/word/2012/wordml" xmlns:w16cid="http://schemas.microsoft.com/office/word/2016/wordml/cid" xmlns:w16se="http://schemas.microsoft.com/office/word/2015/wordml/symex" mc:Ignorable="w14 w15 w16se w16cid">
+<w:styles xmlns:mc="http://schemas.openxmlformats.org/markup-compatibility/2006" xmlns:r="http://schemas.openxmlformats.org/officeDocument/2006/relationships" xmlns:w="http://schemas.openxmlformats.org/wordprocessingml/2006/main" xmlns:w14="http://schemas.microsoft.com/office/word/2010/wordml" xmlns:w15="http://schemas.microsoft.com/office/word/2012/wordml" xmlns:w16se="http://schemas.microsoft.com/office/word/2015/wordml/symex" mc:Ignorable="w14 w15 w16se">
   <w:docDefaults>
     <w:rPrDefault>
       <w:rPr>
@@ -10378,7 +9864,7 @@
     </w:rPrDefault>
     <w:pPrDefault/>
   </w:docDefaults>
-  <w:latentStyles w:defLockedState="0" w:defUIPriority="0" w:defSemiHidden="0" w:defUnhideWhenUsed="0" w:defQFormat="0" w:count="375">
+  <w:latentStyles w:defLockedState="0" w:defUIPriority="0" w:defSemiHidden="0" w:defUnhideWhenUsed="0" w:defQFormat="0" w:count="371">
     <w:lsdException w:name="Normal" w:qFormat="1"/>
     <w:lsdException w:name="heading 1" w:qFormat="1"/>
     <w:lsdException w:name="heading 2" w:qFormat="1"/>
@@ -10398,6 +9884,7 @@
     <w:lsdException w:name="Strong" w:qFormat="1"/>
     <w:lsdException w:name="Emphasis" w:qFormat="1"/>
     <w:lsdException w:name="HTML Preformatted" w:semiHidden="1" w:unhideWhenUsed="1"/>
+    <w:lsdException w:name="Normal Table" w:semiHidden="1" w:unhideWhenUsed="1"/>
     <w:lsdException w:name="No List" w:semiHidden="1" w:unhideWhenUsed="1"/>
     <w:lsdException w:name="Outline List 1" w:semiHidden="1" w:unhideWhenUsed="1"/>
     <w:lsdException w:name="Outline List 2" w:semiHidden="1" w:unhideWhenUsed="1"/>
@@ -10440,8 +9927,10 @@
     <w:lsdException w:name="Table Elegant" w:semiHidden="1" w:unhideWhenUsed="1"/>
     <w:lsdException w:name="Table Professional" w:semiHidden="1" w:unhideWhenUsed="1"/>
     <w:lsdException w:name="Table Subtle 1" w:semiHidden="1" w:unhideWhenUsed="1"/>
+    <w:lsdException w:name="Table Subtle 2" w:semiHidden="1" w:unhideWhenUsed="1"/>
     <w:lsdException w:name="Table Web 1" w:semiHidden="1" w:unhideWhenUsed="1"/>
     <w:lsdException w:name="Table Web 2" w:semiHidden="1" w:unhideWhenUsed="1"/>
+    <w:lsdException w:name="Table Web 3" w:semiHidden="1" w:unhideWhenUsed="1"/>
     <w:lsdException w:name="Table Theme" w:semiHidden="1" w:unhideWhenUsed="1"/>
     <w:lsdException w:name="Placeholder Text" w:semiHidden="1" w:uiPriority="99"/>
     <w:lsdException w:name="No Spacing" w:uiPriority="1" w:qFormat="1"/>
@@ -10658,10 +10147,6 @@
     <w:lsdException w:name="List Table 5 Dark Accent 6" w:uiPriority="50"/>
     <w:lsdException w:name="List Table 6 Colorful Accent 6" w:uiPriority="51"/>
     <w:lsdException w:name="List Table 7 Colorful Accent 6" w:uiPriority="52"/>
-    <w:lsdException w:name="Mention" w:semiHidden="1" w:uiPriority="99" w:unhideWhenUsed="1"/>
-    <w:lsdException w:name="Smart Hyperlink" w:semiHidden="1" w:uiPriority="99" w:unhideWhenUsed="1"/>
-    <w:lsdException w:name="Hashtag" w:semiHidden="1" w:uiPriority="99" w:unhideWhenUsed="1"/>
-    <w:lsdException w:name="Unresolved Mention" w:semiHidden="1" w:uiPriority="99" w:unhideWhenUsed="1"/>
   </w:latentStyles>
   <w:style w:type="paragraph" w:default="1" w:styleId="Normal">
     <w:name w:val="Normal"/>
@@ -10697,6 +10182,7 @@
     <w:basedOn w:val="Normal"/>
     <w:next w:val="Normal"/>
     <w:qFormat/>
+    <w:rsid w:val="004449E8"/>
     <w:pPr>
       <w:keepNext/>
       <w:numPr>
@@ -10708,7 +10194,6 @@
     </w:pPr>
     <w:rPr>
       <w:b/>
-      <w:i/>
       <w:u w:val="single"/>
     </w:rPr>
   </w:style>
@@ -11498,7 +10983,7 @@
 </file>
 
 <file path=customXml/itemProps1.xml><?xml version="1.0" encoding="utf-8"?>
-<ds:datastoreItem xmlns:ds="http://schemas.openxmlformats.org/officeDocument/2006/customXml" ds:itemID="{D51650AA-1A5D-AA4C-B06B-302B130C5CB4}">
+<ds:datastoreItem xmlns:ds="http://schemas.openxmlformats.org/officeDocument/2006/customXml" ds:itemID="{F54AE1B5-A6D8-47B6-A3EF-203B7E3B2042}">
   <ds:schemaRefs>
     <ds:schemaRef ds:uri="http://schemas.openxmlformats.org/officeDocument/2006/bibliography"/>
   </ds:schemaRefs>

</xml_diff>

<commit_message>
Modifications de la doc
</commit_message>
<xml_diff>
--- a/Documentation/Documentation_du_projet.docx
+++ b/Documentation/Documentation_du_projet.docx
@@ -171,7 +171,7 @@
       <w:r>
         <w:fldChar w:fldCharType="separate"/>
       </w:r>
-      <w:hyperlink w:anchor="_Toc499021832" w:history="1">
+      <w:hyperlink w:anchor="_Toc513637831" w:history="1">
         <w:r>
           <w:rPr>
             <w:rStyle w:val="Lienhypertexte"/>
@@ -209,7 +209,7 @@
           <w:rPr>
             <w:webHidden/>
           </w:rPr>
-          <w:instrText xml:space="preserve"> PAGEREF _Toc499021832 \h </w:instrText>
+          <w:instrText xml:space="preserve"> PAGEREF _Toc513637831 \h </w:instrText>
         </w:r>
         <w:r>
           <w:rPr>
@@ -251,10 +251,12 @@
           <w:lang w:val="fr-CH" w:eastAsia="fr-CH"/>
         </w:rPr>
       </w:pPr>
-      <w:hyperlink w:anchor="_Toc499021833" w:history="1">
+      <w:hyperlink w:anchor="_Toc513637832" w:history="1">
         <w:r>
           <w:rPr>
             <w:rStyle w:val="Lienhypertexte"/>
+            <w:i/>
+            <w:iCs/>
             <w:noProof/>
           </w:rPr>
           <w:t>1.1</w:t>
@@ -272,6 +274,7 @@
         <w:r>
           <w:rPr>
             <w:rStyle w:val="Lienhypertexte"/>
+            <w:iCs/>
             <w:noProof/>
           </w:rPr>
           <w:t>Introduction</w:t>
@@ -295,7 +298,7 @@
             <w:noProof/>
             <w:webHidden/>
           </w:rPr>
-          <w:instrText xml:space="preserve"> PAGEREF _Toc499021833 \h </w:instrText>
+          <w:instrText xml:space="preserve"> PAGEREF _Toc513637832 \h </w:instrText>
         </w:r>
         <w:r>
           <w:rPr>
@@ -341,10 +344,12 @@
           <w:lang w:val="fr-CH" w:eastAsia="fr-CH"/>
         </w:rPr>
       </w:pPr>
-      <w:hyperlink w:anchor="_Toc499021834" w:history="1">
+      <w:hyperlink w:anchor="_Toc513637833" w:history="1">
         <w:r>
           <w:rPr>
             <w:rStyle w:val="Lienhypertexte"/>
+            <w:i/>
+            <w:iCs/>
             <w:noProof/>
           </w:rPr>
           <w:t>1.2</w:t>
@@ -362,6 +367,7 @@
         <w:r>
           <w:rPr>
             <w:rStyle w:val="Lienhypertexte"/>
+            <w:iCs/>
             <w:noProof/>
           </w:rPr>
           <w:t>Objectifs</w:t>
@@ -385,7 +391,7 @@
             <w:noProof/>
             <w:webHidden/>
           </w:rPr>
-          <w:instrText xml:space="preserve"> PAGEREF _Toc499021834 \h </w:instrText>
+          <w:instrText xml:space="preserve"> PAGEREF _Toc513637833 \h </w:instrText>
         </w:r>
         <w:r>
           <w:rPr>
@@ -431,10 +437,12 @@
           <w:lang w:val="fr-CH" w:eastAsia="fr-CH"/>
         </w:rPr>
       </w:pPr>
-      <w:hyperlink w:anchor="_Toc499021835" w:history="1">
+      <w:hyperlink w:anchor="_Toc513637834" w:history="1">
         <w:r>
           <w:rPr>
             <w:rStyle w:val="Lienhypertexte"/>
+            <w:i/>
+            <w:iCs/>
             <w:noProof/>
           </w:rPr>
           <w:t>1.3</w:t>
@@ -452,6 +460,7 @@
         <w:r>
           <w:rPr>
             <w:rStyle w:val="Lienhypertexte"/>
+            <w:iCs/>
             <w:noProof/>
           </w:rPr>
           <w:t>Planification initiale</w:t>
@@ -475,7 +484,7 @@
             <w:noProof/>
             <w:webHidden/>
           </w:rPr>
-          <w:instrText xml:space="preserve"> PAGEREF _Toc499021835 \h </w:instrText>
+          <w:instrText xml:space="preserve"> PAGEREF _Toc513637834 \h </w:instrText>
         </w:r>
         <w:r>
           <w:rPr>
@@ -495,7 +504,7 @@
             <w:noProof/>
             <w:webHidden/>
           </w:rPr>
-          <w:t>4</w:t>
+          <w:t>5</w:t>
         </w:r>
         <w:r>
           <w:rPr>
@@ -516,7 +525,7 @@
           <w:lang w:val="fr-CH" w:eastAsia="fr-CH"/>
         </w:rPr>
       </w:pPr>
-      <w:hyperlink w:anchor="_Toc499021836" w:history="1">
+      <w:hyperlink w:anchor="_Toc513637835" w:history="1">
         <w:r>
           <w:rPr>
             <w:rStyle w:val="Lienhypertexte"/>
@@ -554,7 +563,7 @@
           <w:rPr>
             <w:webHidden/>
           </w:rPr>
-          <w:instrText xml:space="preserve"> PAGEREF _Toc499021836 \h </w:instrText>
+          <w:instrText xml:space="preserve"> PAGEREF _Toc513637835 \h </w:instrText>
         </w:r>
         <w:r>
           <w:rPr>
@@ -571,7 +580,7 @@
           <w:rPr>
             <w:webHidden/>
           </w:rPr>
-          <w:t>4</w:t>
+          <w:t>5</w:t>
         </w:r>
         <w:r>
           <w:rPr>
@@ -596,10 +605,12 @@
           <w:lang w:val="fr-CH" w:eastAsia="fr-CH"/>
         </w:rPr>
       </w:pPr>
-      <w:hyperlink w:anchor="_Toc499021837" w:history="1">
+      <w:hyperlink w:anchor="_Toc513637836" w:history="1">
         <w:r>
           <w:rPr>
             <w:rStyle w:val="Lienhypertexte"/>
+            <w:i/>
+            <w:iCs/>
             <w:noProof/>
           </w:rPr>
           <w:t>2.1</w:t>
@@ -617,6 +628,7 @@
         <w:r>
           <w:rPr>
             <w:rStyle w:val="Lienhypertexte"/>
+            <w:iCs/>
             <w:noProof/>
           </w:rPr>
           <w:t>Concept</w:t>
@@ -640,7 +652,7 @@
             <w:noProof/>
             <w:webHidden/>
           </w:rPr>
-          <w:instrText xml:space="preserve"> PAGEREF _Toc499021837 \h </w:instrText>
+          <w:instrText xml:space="preserve"> PAGEREF _Toc513637836 \h </w:instrText>
         </w:r>
         <w:r>
           <w:rPr>
@@ -660,7 +672,7 @@
             <w:noProof/>
             <w:webHidden/>
           </w:rPr>
-          <w:t>4</w:t>
+          <w:t>5</w:t>
         </w:r>
         <w:r>
           <w:rPr>
@@ -673,9 +685,9 @@
     </w:p>
     <w:p>
       <w:pPr>
-        <w:pStyle w:val="TM2"/>
-        <w:tabs>
-          <w:tab w:val="left" w:pos="800"/>
+        <w:pStyle w:val="TM3"/>
+        <w:tabs>
+          <w:tab w:val="left" w:pos="1200"/>
           <w:tab w:val="right" w:leader="dot" w:pos="9060"/>
         </w:tabs>
         <w:rPr>
@@ -686,13 +698,14 @@
           <w:lang w:val="fr-CH" w:eastAsia="fr-CH"/>
         </w:rPr>
       </w:pPr>
-      <w:hyperlink w:anchor="_Toc499021838" w:history="1">
+      <w:hyperlink w:anchor="_Toc513637837" w:history="1">
         <w:r>
           <w:rPr>
             <w:rStyle w:val="Lienhypertexte"/>
             <w:noProof/>
-          </w:rPr>
-          <w:t>2.2</w:t>
+            <w:highlight w:val="yellow"/>
+          </w:rPr>
+          <w:t>2.1.1</w:t>
         </w:r>
         <w:r>
           <w:rPr>
@@ -708,8 +721,9 @@
           <w:rPr>
             <w:rStyle w:val="Lienhypertexte"/>
             <w:noProof/>
-          </w:rPr>
-          <w:t>Stratégie de test</w:t>
+            <w:highlight w:val="yellow"/>
+          </w:rPr>
+          <w:t>Vue d’ensemble</w:t>
         </w:r>
         <w:r>
           <w:rPr>
@@ -730,7 +744,7 @@
             <w:noProof/>
             <w:webHidden/>
           </w:rPr>
-          <w:instrText xml:space="preserve"> PAGEREF _Toc499021838 \h </w:instrText>
+          <w:instrText xml:space="preserve"> PAGEREF _Toc513637837 \h </w:instrText>
         </w:r>
         <w:r>
           <w:rPr>
@@ -750,7 +764,7 @@
             <w:noProof/>
             <w:webHidden/>
           </w:rPr>
-          <w:t>4</w:t>
+          <w:t>5</w:t>
         </w:r>
         <w:r>
           <w:rPr>
@@ -763,9 +777,9 @@
     </w:p>
     <w:p>
       <w:pPr>
-        <w:pStyle w:val="TM2"/>
-        <w:tabs>
-          <w:tab w:val="left" w:pos="800"/>
+        <w:pStyle w:val="TM3"/>
+        <w:tabs>
+          <w:tab w:val="left" w:pos="1200"/>
           <w:tab w:val="right" w:leader="dot" w:pos="9060"/>
         </w:tabs>
         <w:rPr>
@@ -776,13 +790,14 @@
           <w:lang w:val="fr-CH" w:eastAsia="fr-CH"/>
         </w:rPr>
       </w:pPr>
-      <w:hyperlink w:anchor="_Toc499021839" w:history="1">
+      <w:hyperlink w:anchor="_Toc513637838" w:history="1">
         <w:r>
           <w:rPr>
             <w:rStyle w:val="Lienhypertexte"/>
             <w:noProof/>
-          </w:rPr>
-          <w:t>2.3</w:t>
+            <w:highlight w:val="yellow"/>
+          </w:rPr>
+          <w:t>2.1.2</w:t>
         </w:r>
         <w:r>
           <w:rPr>
@@ -797,10 +812,10 @@
         <w:r>
           <w:rPr>
             <w:rStyle w:val="Lienhypertexte"/>
-            <w:rFonts w:cs="Arial"/>
-            <w:noProof/>
-          </w:rPr>
-          <w:t>Risques techniques</w:t>
+            <w:noProof/>
+            <w:highlight w:val="yellow"/>
+          </w:rPr>
+          <w:t>MCD</w:t>
         </w:r>
         <w:r>
           <w:rPr>
@@ -821,7 +836,7 @@
             <w:noProof/>
             <w:webHidden/>
           </w:rPr>
-          <w:instrText xml:space="preserve"> PAGEREF _Toc499021839 \h </w:instrText>
+          <w:instrText xml:space="preserve"> PAGEREF _Toc513637838 \h </w:instrText>
         </w:r>
         <w:r>
           <w:rPr>
@@ -841,7 +856,7 @@
             <w:noProof/>
             <w:webHidden/>
           </w:rPr>
-          <w:t>4</w:t>
+          <w:t>5</w:t>
         </w:r>
         <w:r>
           <w:rPr>
@@ -867,13 +882,15 @@
           <w:lang w:val="fr-CH" w:eastAsia="fr-CH"/>
         </w:rPr>
       </w:pPr>
-      <w:hyperlink w:anchor="_Toc499021840" w:history="1">
+      <w:hyperlink w:anchor="_Toc513637839" w:history="1">
         <w:r>
           <w:rPr>
             <w:rStyle w:val="Lienhypertexte"/>
-            <w:noProof/>
-          </w:rPr>
-          <w:t>2.4</w:t>
+            <w:i/>
+            <w:iCs/>
+            <w:noProof/>
+          </w:rPr>
+          <w:t>2.2</w:t>
         </w:r>
         <w:r>
           <w:rPr>
@@ -888,9 +905,10 @@
         <w:r>
           <w:rPr>
             <w:rStyle w:val="Lienhypertexte"/>
-            <w:noProof/>
-          </w:rPr>
-          <w:t>Planification</w:t>
+            <w:iCs/>
+            <w:noProof/>
+          </w:rPr>
+          <w:t>Stratégie de test</w:t>
         </w:r>
         <w:r>
           <w:rPr>
@@ -911,7 +929,7 @@
             <w:noProof/>
             <w:webHidden/>
           </w:rPr>
-          <w:instrText xml:space="preserve"> PAGEREF _Toc499021840 \h </w:instrText>
+          <w:instrText xml:space="preserve"> PAGEREF _Toc513637839 \h </w:instrText>
         </w:r>
         <w:r>
           <w:rPr>
@@ -931,7 +949,7 @@
             <w:noProof/>
             <w:webHidden/>
           </w:rPr>
-          <w:t>4</w:t>
+          <w:t>5</w:t>
         </w:r>
         <w:r>
           <w:rPr>
@@ -957,13 +975,15 @@
           <w:lang w:val="fr-CH" w:eastAsia="fr-CH"/>
         </w:rPr>
       </w:pPr>
-      <w:hyperlink w:anchor="_Toc499021841" w:history="1">
+      <w:hyperlink w:anchor="_Toc513637840" w:history="1">
         <w:r>
           <w:rPr>
             <w:rStyle w:val="Lienhypertexte"/>
-            <w:noProof/>
-          </w:rPr>
-          <w:t>2.5</w:t>
+            <w:i/>
+            <w:iCs/>
+            <w:noProof/>
+          </w:rPr>
+          <w:t>2.3</w:t>
         </w:r>
         <w:r>
           <w:rPr>
@@ -978,9 +998,10 @@
         <w:r>
           <w:rPr>
             <w:rStyle w:val="Lienhypertexte"/>
-            <w:noProof/>
-          </w:rPr>
-          <w:t>Dossier de conception</w:t>
+            <w:rFonts w:cs="Arial"/>
+            <w:noProof/>
+          </w:rPr>
+          <w:t>Risques techniques</w:t>
         </w:r>
         <w:r>
           <w:rPr>
@@ -1001,7 +1022,7 @@
             <w:noProof/>
             <w:webHidden/>
           </w:rPr>
-          <w:instrText xml:space="preserve"> PAGEREF _Toc499021841 \h </w:instrText>
+          <w:instrText xml:space="preserve"> PAGEREF _Toc513637840 \h </w:instrText>
         </w:r>
         <w:r>
           <w:rPr>
@@ -1021,86 +1042,11 @@
             <w:noProof/>
             <w:webHidden/>
           </w:rPr>
-          <w:t>5</w:t>
-        </w:r>
-        <w:r>
-          <w:rPr>
-            <w:noProof/>
-            <w:webHidden/>
-          </w:rPr>
-          <w:fldChar w:fldCharType="end"/>
-        </w:r>
-      </w:hyperlink>
-    </w:p>
-    <w:p>
-      <w:pPr>
-        <w:pStyle w:val="TM1"/>
-        <w:rPr>
-          <w:rFonts w:asciiTheme="minorHAnsi" w:eastAsiaTheme="minorEastAsia" w:hAnsiTheme="minorHAnsi" w:cstheme="minorBidi"/>
-          <w:sz w:val="22"/>
-          <w:szCs w:val="22"/>
-          <w:lang w:val="fr-CH" w:eastAsia="fr-CH"/>
-        </w:rPr>
-      </w:pPr>
-      <w:hyperlink w:anchor="_Toc499021842" w:history="1">
-        <w:r>
-          <w:rPr>
-            <w:rStyle w:val="Lienhypertexte"/>
-          </w:rPr>
-          <w:t>3</w:t>
-        </w:r>
-        <w:r>
-          <w:rPr>
-            <w:rFonts w:asciiTheme="minorHAnsi" w:eastAsiaTheme="minorEastAsia" w:hAnsiTheme="minorHAnsi" w:cstheme="minorBidi"/>
-            <w:sz w:val="22"/>
-            <w:szCs w:val="22"/>
-            <w:lang w:val="fr-CH" w:eastAsia="fr-CH"/>
-          </w:rPr>
-          <w:tab/>
-        </w:r>
-        <w:r>
-          <w:rPr>
-            <w:rStyle w:val="Lienhypertexte"/>
-          </w:rPr>
-          <w:t>Réalisation</w:t>
-        </w:r>
-        <w:r>
-          <w:rPr>
-            <w:webHidden/>
-          </w:rPr>
-          <w:tab/>
-        </w:r>
-        <w:r>
-          <w:rPr>
-            <w:webHidden/>
-          </w:rPr>
-          <w:fldChar w:fldCharType="begin"/>
-        </w:r>
-        <w:r>
-          <w:rPr>
-            <w:webHidden/>
-          </w:rPr>
-          <w:instrText xml:space="preserve"> PAGEREF _Toc499021842 \h </w:instrText>
-        </w:r>
-        <w:r>
-          <w:rPr>
-            <w:webHidden/>
-          </w:rPr>
-        </w:r>
-        <w:r>
-          <w:rPr>
-            <w:webHidden/>
-          </w:rPr>
-          <w:fldChar w:fldCharType="separate"/>
-        </w:r>
-        <w:r>
-          <w:rPr>
-            <w:webHidden/>
-          </w:rPr>
-          <w:t>5</w:t>
-        </w:r>
-        <w:r>
-          <w:rPr>
+          <w:t>6</w:t>
+        </w:r>
+        <w:r>
+          <w:rPr>
+            <w:noProof/>
             <w:webHidden/>
           </w:rPr>
           <w:fldChar w:fldCharType="end"/>
@@ -1122,13 +1068,15 @@
           <w:lang w:val="fr-CH" w:eastAsia="fr-CH"/>
         </w:rPr>
       </w:pPr>
-      <w:hyperlink w:anchor="_Toc499021843" w:history="1">
+      <w:hyperlink w:anchor="_Toc513637841" w:history="1">
         <w:r>
           <w:rPr>
             <w:rStyle w:val="Lienhypertexte"/>
-            <w:noProof/>
-          </w:rPr>
-          <w:t>3.1</w:t>
+            <w:i/>
+            <w:iCs/>
+            <w:noProof/>
+          </w:rPr>
+          <w:t>2.4</w:t>
         </w:r>
         <w:r>
           <w:rPr>
@@ -1143,9 +1091,10 @@
         <w:r>
           <w:rPr>
             <w:rStyle w:val="Lienhypertexte"/>
-            <w:noProof/>
-          </w:rPr>
-          <w:t>Dossier de réalisation</w:t>
+            <w:iCs/>
+            <w:noProof/>
+          </w:rPr>
+          <w:t>Planification</w:t>
         </w:r>
         <w:r>
           <w:rPr>
@@ -1166,7 +1115,7 @@
             <w:noProof/>
             <w:webHidden/>
           </w:rPr>
-          <w:instrText xml:space="preserve"> PAGEREF _Toc499021843 \h </w:instrText>
+          <w:instrText xml:space="preserve"> PAGEREF _Toc513637841 \h </w:instrText>
         </w:r>
         <w:r>
           <w:rPr>
@@ -1186,7 +1135,7 @@
             <w:noProof/>
             <w:webHidden/>
           </w:rPr>
-          <w:t>5</w:t>
+          <w:t>6</w:t>
         </w:r>
         <w:r>
           <w:rPr>
@@ -1212,13 +1161,15 @@
           <w:lang w:val="fr-CH" w:eastAsia="fr-CH"/>
         </w:rPr>
       </w:pPr>
-      <w:hyperlink w:anchor="_Toc499021844" w:history="1">
+      <w:hyperlink w:anchor="_Toc513637842" w:history="1">
         <w:r>
           <w:rPr>
             <w:rStyle w:val="Lienhypertexte"/>
-            <w:noProof/>
-          </w:rPr>
-          <w:t>3.2</w:t>
+            <w:i/>
+            <w:iCs/>
+            <w:noProof/>
+          </w:rPr>
+          <w:t>2.5</w:t>
         </w:r>
         <w:r>
           <w:rPr>
@@ -1233,9 +1184,10 @@
         <w:r>
           <w:rPr>
             <w:rStyle w:val="Lienhypertexte"/>
-            <w:noProof/>
-          </w:rPr>
-          <w:t>Description des tests effectués</w:t>
+            <w:iCs/>
+            <w:noProof/>
+          </w:rPr>
+          <w:t>Dossier de conception</w:t>
         </w:r>
         <w:r>
           <w:rPr>
@@ -1256,7 +1208,7 @@
             <w:noProof/>
             <w:webHidden/>
           </w:rPr>
-          <w:instrText xml:space="preserve"> PAGEREF _Toc499021844 \h </w:instrText>
+          <w:instrText xml:space="preserve"> PAGEREF _Toc513637842 \h </w:instrText>
         </w:r>
         <w:r>
           <w:rPr>
@@ -1289,9 +1241,9 @@
     </w:p>
     <w:p>
       <w:pPr>
-        <w:pStyle w:val="TM2"/>
-        <w:tabs>
-          <w:tab w:val="left" w:pos="800"/>
+        <w:pStyle w:val="TM3"/>
+        <w:tabs>
+          <w:tab w:val="left" w:pos="1200"/>
           <w:tab w:val="right" w:leader="dot" w:pos="9060"/>
         </w:tabs>
         <w:rPr>
@@ -1302,13 +1254,14 @@
           <w:lang w:val="fr-CH" w:eastAsia="fr-CH"/>
         </w:rPr>
       </w:pPr>
-      <w:hyperlink w:anchor="_Toc499021845" w:history="1">
+      <w:hyperlink w:anchor="_Toc513637843" w:history="1">
         <w:r>
           <w:rPr>
             <w:rStyle w:val="Lienhypertexte"/>
             <w:noProof/>
-          </w:rPr>
-          <w:t>3.3</w:t>
+            <w:highlight w:val="yellow"/>
+          </w:rPr>
+          <w:t>2.5.1</w:t>
         </w:r>
         <w:r>
           <w:rPr>
@@ -1324,8 +1277,9 @@
           <w:rPr>
             <w:rStyle w:val="Lienhypertexte"/>
             <w:noProof/>
-          </w:rPr>
-          <w:t>Erreurs restantes</w:t>
+            <w:highlight w:val="yellow"/>
+          </w:rPr>
+          <w:t>Maquettes / Use cases / Scénarios</w:t>
         </w:r>
         <w:r>
           <w:rPr>
@@ -1346,7 +1300,7 @@
             <w:noProof/>
             <w:webHidden/>
           </w:rPr>
-          <w:instrText xml:space="preserve"> PAGEREF _Toc499021845 \h </w:instrText>
+          <w:instrText xml:space="preserve"> PAGEREF _Toc513637843 \h </w:instrText>
         </w:r>
         <w:r>
           <w:rPr>
@@ -1366,7 +1320,7 @@
             <w:noProof/>
             <w:webHidden/>
           </w:rPr>
-          <w:t>6</w:t>
+          <w:t>7</w:t>
         </w:r>
         <w:r>
           <w:rPr>
@@ -1379,9 +1333,9 @@
     </w:p>
     <w:p>
       <w:pPr>
-        <w:pStyle w:val="TM2"/>
-        <w:tabs>
-          <w:tab w:val="left" w:pos="800"/>
+        <w:pStyle w:val="TM3"/>
+        <w:tabs>
+          <w:tab w:val="left" w:pos="1200"/>
           <w:tab w:val="right" w:leader="dot" w:pos="9060"/>
         </w:tabs>
         <w:rPr>
@@ -1392,13 +1346,14 @@
           <w:lang w:val="fr-CH" w:eastAsia="fr-CH"/>
         </w:rPr>
       </w:pPr>
-      <w:hyperlink w:anchor="_Toc499021846" w:history="1">
+      <w:hyperlink w:anchor="_Toc513637844" w:history="1">
         <w:r>
           <w:rPr>
             <w:rStyle w:val="Lienhypertexte"/>
             <w:noProof/>
-          </w:rPr>
-          <w:t>3.4</w:t>
+            <w:highlight w:val="yellow"/>
+          </w:rPr>
+          <w:t>2.5.2</w:t>
         </w:r>
         <w:r>
           <w:rPr>
@@ -1414,8 +1369,9 @@
           <w:rPr>
             <w:rStyle w:val="Lienhypertexte"/>
             <w:noProof/>
-          </w:rPr>
-          <w:t>Liste des documents fournis</w:t>
+            <w:highlight w:val="yellow"/>
+          </w:rPr>
+          <w:t>MLD</w:t>
         </w:r>
         <w:r>
           <w:rPr>
@@ -1436,7 +1392,7 @@
             <w:noProof/>
             <w:webHidden/>
           </w:rPr>
-          <w:instrText xml:space="preserve"> PAGEREF _Toc499021846 \h </w:instrText>
+          <w:instrText xml:space="preserve"> PAGEREF _Toc513637844 \h </w:instrText>
         </w:r>
         <w:r>
           <w:rPr>
@@ -1456,7 +1412,7 @@
             <w:noProof/>
             <w:webHidden/>
           </w:rPr>
-          <w:t>6</w:t>
+          <w:t>7</w:t>
         </w:r>
         <w:r>
           <w:rPr>
@@ -1469,159 +1425,9 @@
     </w:p>
     <w:p>
       <w:pPr>
-        <w:pStyle w:val="TM1"/>
-        <w:rPr>
-          <w:rFonts w:asciiTheme="minorHAnsi" w:eastAsiaTheme="minorEastAsia" w:hAnsiTheme="minorHAnsi" w:cstheme="minorBidi"/>
-          <w:sz w:val="22"/>
-          <w:szCs w:val="22"/>
-          <w:lang w:val="fr-CH" w:eastAsia="fr-CH"/>
-        </w:rPr>
-      </w:pPr>
-      <w:hyperlink w:anchor="_Toc499021847" w:history="1">
-        <w:r>
-          <w:rPr>
-            <w:rStyle w:val="Lienhypertexte"/>
-          </w:rPr>
-          <w:t>4</w:t>
-        </w:r>
-        <w:r>
-          <w:rPr>
-            <w:rFonts w:asciiTheme="minorHAnsi" w:eastAsiaTheme="minorEastAsia" w:hAnsiTheme="minorHAnsi" w:cstheme="minorBidi"/>
-            <w:sz w:val="22"/>
-            <w:szCs w:val="22"/>
-            <w:lang w:val="fr-CH" w:eastAsia="fr-CH"/>
-          </w:rPr>
-          <w:tab/>
-        </w:r>
-        <w:r>
-          <w:rPr>
-            <w:rStyle w:val="Lienhypertexte"/>
-          </w:rPr>
-          <w:t>Conclusions</w:t>
-        </w:r>
-        <w:r>
-          <w:rPr>
-            <w:webHidden/>
-          </w:rPr>
-          <w:tab/>
-        </w:r>
-        <w:r>
-          <w:rPr>
-            <w:webHidden/>
-          </w:rPr>
-          <w:fldChar w:fldCharType="begin"/>
-        </w:r>
-        <w:r>
-          <w:rPr>
-            <w:webHidden/>
-          </w:rPr>
-          <w:instrText xml:space="preserve"> PAGEREF _Toc499021847 \h </w:instrText>
-        </w:r>
-        <w:r>
-          <w:rPr>
-            <w:webHidden/>
-          </w:rPr>
-        </w:r>
-        <w:r>
-          <w:rPr>
-            <w:webHidden/>
-          </w:rPr>
-          <w:fldChar w:fldCharType="separate"/>
-        </w:r>
-        <w:r>
-          <w:rPr>
-            <w:webHidden/>
-          </w:rPr>
-          <w:t>6</w:t>
-        </w:r>
-        <w:r>
-          <w:rPr>
-            <w:webHidden/>
-          </w:rPr>
-          <w:fldChar w:fldCharType="end"/>
-        </w:r>
-      </w:hyperlink>
-    </w:p>
-    <w:p>
-      <w:pPr>
-        <w:pStyle w:val="TM1"/>
-        <w:rPr>
-          <w:rFonts w:asciiTheme="minorHAnsi" w:eastAsiaTheme="minorEastAsia" w:hAnsiTheme="minorHAnsi" w:cstheme="minorBidi"/>
-          <w:sz w:val="22"/>
-          <w:szCs w:val="22"/>
-          <w:lang w:val="fr-CH" w:eastAsia="fr-CH"/>
-        </w:rPr>
-      </w:pPr>
-      <w:hyperlink w:anchor="_Toc499021848" w:history="1">
-        <w:r>
-          <w:rPr>
-            <w:rStyle w:val="Lienhypertexte"/>
-          </w:rPr>
-          <w:t>5</w:t>
-        </w:r>
-        <w:r>
-          <w:rPr>
-            <w:rFonts w:asciiTheme="minorHAnsi" w:eastAsiaTheme="minorEastAsia" w:hAnsiTheme="minorHAnsi" w:cstheme="minorBidi"/>
-            <w:sz w:val="22"/>
-            <w:szCs w:val="22"/>
-            <w:lang w:val="fr-CH" w:eastAsia="fr-CH"/>
-          </w:rPr>
-          <w:tab/>
-        </w:r>
-        <w:r>
-          <w:rPr>
-            <w:rStyle w:val="Lienhypertexte"/>
-          </w:rPr>
-          <w:t>Annexes</w:t>
-        </w:r>
-        <w:r>
-          <w:rPr>
-            <w:webHidden/>
-          </w:rPr>
-          <w:tab/>
-        </w:r>
-        <w:r>
-          <w:rPr>
-            <w:webHidden/>
-          </w:rPr>
-          <w:fldChar w:fldCharType="begin"/>
-        </w:r>
-        <w:r>
-          <w:rPr>
-            <w:webHidden/>
-          </w:rPr>
-          <w:instrText xml:space="preserve"> PAGEREF _Toc499021848 \h </w:instrText>
-        </w:r>
-        <w:r>
-          <w:rPr>
-            <w:webHidden/>
-          </w:rPr>
-        </w:r>
-        <w:r>
-          <w:rPr>
-            <w:webHidden/>
-          </w:rPr>
-          <w:fldChar w:fldCharType="separate"/>
-        </w:r>
-        <w:r>
-          <w:rPr>
-            <w:webHidden/>
-          </w:rPr>
-          <w:t>7</w:t>
-        </w:r>
-        <w:r>
-          <w:rPr>
-            <w:webHidden/>
-          </w:rPr>
-          <w:fldChar w:fldCharType="end"/>
-        </w:r>
-      </w:hyperlink>
-    </w:p>
-    <w:p>
-      <w:pPr>
-        <w:pStyle w:val="TM2"/>
-        <w:tabs>
-          <w:tab w:val="left" w:pos="800"/>
+        <w:pStyle w:val="TM3"/>
+        <w:tabs>
+          <w:tab w:val="left" w:pos="1200"/>
           <w:tab w:val="right" w:leader="dot" w:pos="9060"/>
         </w:tabs>
         <w:rPr>
@@ -1632,13 +1438,13 @@
           <w:lang w:val="fr-CH" w:eastAsia="fr-CH"/>
         </w:rPr>
       </w:pPr>
-      <w:hyperlink w:anchor="_Toc499021849" w:history="1">
+      <w:hyperlink w:anchor="_Toc513637845" w:history="1">
         <w:r>
           <w:rPr>
             <w:rStyle w:val="Lienhypertexte"/>
             <w:noProof/>
           </w:rPr>
-          <w:t>5.1</w:t>
+          <w:t>2.5.3</w:t>
         </w:r>
         <w:r>
           <w:rPr>
@@ -1655,7 +1461,7 @@
             <w:rStyle w:val="Lienhypertexte"/>
             <w:noProof/>
           </w:rPr>
-          <w:t>Résumé du rapport du TPI / version succincte de la documentation</w:t>
+          <w:t>(Particularité 1)</w:t>
         </w:r>
         <w:r>
           <w:rPr>
@@ -1676,7 +1482,7 @@
             <w:noProof/>
             <w:webHidden/>
           </w:rPr>
-          <w:instrText xml:space="preserve"> PAGEREF _Toc499021849 \h </w:instrText>
+          <w:instrText xml:space="preserve"> PAGEREF _Toc513637845 \h </w:instrText>
         </w:r>
         <w:r>
           <w:rPr>
@@ -1709,9 +1515,9 @@
     </w:p>
     <w:p>
       <w:pPr>
-        <w:pStyle w:val="TM2"/>
-        <w:tabs>
-          <w:tab w:val="left" w:pos="800"/>
+        <w:pStyle w:val="TM3"/>
+        <w:tabs>
+          <w:tab w:val="left" w:pos="1200"/>
           <w:tab w:val="right" w:leader="dot" w:pos="9060"/>
         </w:tabs>
         <w:rPr>
@@ -1722,13 +1528,13 @@
           <w:lang w:val="fr-CH" w:eastAsia="fr-CH"/>
         </w:rPr>
       </w:pPr>
-      <w:hyperlink w:anchor="_Toc499021850" w:history="1">
+      <w:hyperlink w:anchor="_Toc513637846" w:history="1">
         <w:r>
           <w:rPr>
             <w:rStyle w:val="Lienhypertexte"/>
             <w:noProof/>
           </w:rPr>
-          <w:t>5.2</w:t>
+          <w:t>2.5.4</w:t>
         </w:r>
         <w:r>
           <w:rPr>
@@ -1745,7 +1551,7 @@
             <w:rStyle w:val="Lienhypertexte"/>
             <w:noProof/>
           </w:rPr>
-          <w:t>Sources – Bibliographie</w:t>
+          <w:t>(Particularité 2)</w:t>
         </w:r>
         <w:r>
           <w:rPr>
@@ -1766,7 +1572,7 @@
             <w:noProof/>
             <w:webHidden/>
           </w:rPr>
-          <w:instrText xml:space="preserve"> PAGEREF _Toc499021850 \h </w:instrText>
+          <w:instrText xml:space="preserve"> PAGEREF _Toc513637846 \h </w:instrText>
         </w:r>
         <w:r>
           <w:rPr>
@@ -1791,6 +1597,81 @@
         <w:r>
           <w:rPr>
             <w:noProof/>
+            <w:webHidden/>
+          </w:rPr>
+          <w:fldChar w:fldCharType="end"/>
+        </w:r>
+      </w:hyperlink>
+    </w:p>
+    <w:p>
+      <w:pPr>
+        <w:pStyle w:val="TM1"/>
+        <w:rPr>
+          <w:rFonts w:asciiTheme="minorHAnsi" w:eastAsiaTheme="minorEastAsia" w:hAnsiTheme="minorHAnsi" w:cstheme="minorBidi"/>
+          <w:sz w:val="22"/>
+          <w:szCs w:val="22"/>
+          <w:lang w:val="fr-CH" w:eastAsia="fr-CH"/>
+        </w:rPr>
+      </w:pPr>
+      <w:hyperlink w:anchor="_Toc513637847" w:history="1">
+        <w:r>
+          <w:rPr>
+            <w:rStyle w:val="Lienhypertexte"/>
+          </w:rPr>
+          <w:t>3</w:t>
+        </w:r>
+        <w:r>
+          <w:rPr>
+            <w:rFonts w:asciiTheme="minorHAnsi" w:eastAsiaTheme="minorEastAsia" w:hAnsiTheme="minorHAnsi" w:cstheme="minorBidi"/>
+            <w:sz w:val="22"/>
+            <w:szCs w:val="22"/>
+            <w:lang w:val="fr-CH" w:eastAsia="fr-CH"/>
+          </w:rPr>
+          <w:tab/>
+        </w:r>
+        <w:r>
+          <w:rPr>
+            <w:rStyle w:val="Lienhypertexte"/>
+          </w:rPr>
+          <w:t>Réalisation</w:t>
+        </w:r>
+        <w:r>
+          <w:rPr>
+            <w:webHidden/>
+          </w:rPr>
+          <w:tab/>
+        </w:r>
+        <w:r>
+          <w:rPr>
+            <w:webHidden/>
+          </w:rPr>
+          <w:fldChar w:fldCharType="begin"/>
+        </w:r>
+        <w:r>
+          <w:rPr>
+            <w:webHidden/>
+          </w:rPr>
+          <w:instrText xml:space="preserve"> PAGEREF _Toc513637847 \h </w:instrText>
+        </w:r>
+        <w:r>
+          <w:rPr>
+            <w:webHidden/>
+          </w:rPr>
+        </w:r>
+        <w:r>
+          <w:rPr>
+            <w:webHidden/>
+          </w:rPr>
+          <w:fldChar w:fldCharType="separate"/>
+        </w:r>
+        <w:r>
+          <w:rPr>
+            <w:webHidden/>
+          </w:rPr>
+          <w:t>7</w:t>
+        </w:r>
+        <w:r>
+          <w:rPr>
             <w:webHidden/>
           </w:rPr>
           <w:fldChar w:fldCharType="end"/>
@@ -1812,13 +1693,15 @@
           <w:lang w:val="fr-CH" w:eastAsia="fr-CH"/>
         </w:rPr>
       </w:pPr>
-      <w:hyperlink w:anchor="_Toc499021851" w:history="1">
+      <w:hyperlink w:anchor="_Toc513637848" w:history="1">
         <w:r>
           <w:rPr>
             <w:rStyle w:val="Lienhypertexte"/>
-            <w:noProof/>
-          </w:rPr>
-          <w:t>5.3</w:t>
+            <w:i/>
+            <w:iCs/>
+            <w:noProof/>
+          </w:rPr>
+          <w:t>3.1</w:t>
         </w:r>
         <w:r>
           <w:rPr>
@@ -1833,9 +1716,10 @@
         <w:r>
           <w:rPr>
             <w:rStyle w:val="Lienhypertexte"/>
-            <w:noProof/>
-          </w:rPr>
-          <w:t>Journal de travail</w:t>
+            <w:iCs/>
+            <w:noProof/>
+          </w:rPr>
+          <w:t>Dossier de réalisation</w:t>
         </w:r>
         <w:r>
           <w:rPr>
@@ -1856,7 +1740,7 @@
             <w:noProof/>
             <w:webHidden/>
           </w:rPr>
-          <w:instrText xml:space="preserve"> PAGEREF _Toc499021851 \h </w:instrText>
+          <w:instrText xml:space="preserve"> PAGEREF _Toc513637848 \h </w:instrText>
         </w:r>
         <w:r>
           <w:rPr>
@@ -1902,13 +1786,15 @@
           <w:lang w:val="fr-CH" w:eastAsia="fr-CH"/>
         </w:rPr>
       </w:pPr>
-      <w:hyperlink w:anchor="_Toc499021852" w:history="1">
+      <w:hyperlink w:anchor="_Toc513637849" w:history="1">
         <w:r>
           <w:rPr>
             <w:rStyle w:val="Lienhypertexte"/>
-            <w:noProof/>
-          </w:rPr>
-          <w:t>5.4</w:t>
+            <w:i/>
+            <w:iCs/>
+            <w:noProof/>
+          </w:rPr>
+          <w:t>3.2</w:t>
         </w:r>
         <w:r>
           <w:rPr>
@@ -1923,9 +1809,10 @@
         <w:r>
           <w:rPr>
             <w:rStyle w:val="Lienhypertexte"/>
-            <w:noProof/>
-          </w:rPr>
-          <w:t>Manuel d'Installation</w:t>
+            <w:iCs/>
+            <w:noProof/>
+          </w:rPr>
+          <w:t>Description des tests effectués</w:t>
         </w:r>
         <w:r>
           <w:rPr>
@@ -1946,7 +1833,7 @@
             <w:noProof/>
             <w:webHidden/>
           </w:rPr>
-          <w:instrText xml:space="preserve"> PAGEREF _Toc499021852 \h </w:instrText>
+          <w:instrText xml:space="preserve"> PAGEREF _Toc513637849 \h </w:instrText>
         </w:r>
         <w:r>
           <w:rPr>
@@ -1966,7 +1853,7 @@
             <w:noProof/>
             <w:webHidden/>
           </w:rPr>
-          <w:t>7</w:t>
+          <w:t>8</w:t>
         </w:r>
         <w:r>
           <w:rPr>
@@ -1992,13 +1879,15 @@
           <w:lang w:val="fr-CH" w:eastAsia="fr-CH"/>
         </w:rPr>
       </w:pPr>
-      <w:hyperlink w:anchor="_Toc499021853" w:history="1">
+      <w:hyperlink w:anchor="_Toc513637850" w:history="1">
         <w:r>
           <w:rPr>
             <w:rStyle w:val="Lienhypertexte"/>
-            <w:noProof/>
-          </w:rPr>
-          <w:t>5.5</w:t>
+            <w:i/>
+            <w:iCs/>
+            <w:noProof/>
+          </w:rPr>
+          <w:t>3.3</w:t>
         </w:r>
         <w:r>
           <w:rPr>
@@ -2013,9 +1902,10 @@
         <w:r>
           <w:rPr>
             <w:rStyle w:val="Lienhypertexte"/>
-            <w:noProof/>
-          </w:rPr>
-          <w:t>Manuel d'Utilisation</w:t>
+            <w:iCs/>
+            <w:noProof/>
+          </w:rPr>
+          <w:t>Erreurs restantes</w:t>
         </w:r>
         <w:r>
           <w:rPr>
@@ -2036,7 +1926,7 @@
             <w:noProof/>
             <w:webHidden/>
           </w:rPr>
-          <w:instrText xml:space="preserve"> PAGEREF _Toc499021853 \h </w:instrText>
+          <w:instrText xml:space="preserve"> PAGEREF _Toc513637850 \h </w:instrText>
         </w:r>
         <w:r>
           <w:rPr>
@@ -2056,7 +1946,7 @@
             <w:noProof/>
             <w:webHidden/>
           </w:rPr>
-          <w:t>7</w:t>
+          <w:t>8</w:t>
         </w:r>
         <w:r>
           <w:rPr>
@@ -2082,13 +1972,15 @@
           <w:lang w:val="fr-CH" w:eastAsia="fr-CH"/>
         </w:rPr>
       </w:pPr>
-      <w:hyperlink w:anchor="_Toc499021854" w:history="1">
+      <w:hyperlink w:anchor="_Toc513637851" w:history="1">
         <w:r>
           <w:rPr>
             <w:rStyle w:val="Lienhypertexte"/>
-            <w:noProof/>
-          </w:rPr>
-          <w:t>5.6</w:t>
+            <w:i/>
+            <w:iCs/>
+            <w:noProof/>
+          </w:rPr>
+          <w:t>3.4</w:t>
         </w:r>
         <w:r>
           <w:rPr>
@@ -2103,6 +1995,717 @@
         <w:r>
           <w:rPr>
             <w:rStyle w:val="Lienhypertexte"/>
+            <w:iCs/>
+            <w:noProof/>
+          </w:rPr>
+          <w:t>Liste des documents fournis</w:t>
+        </w:r>
+        <w:r>
+          <w:rPr>
+            <w:noProof/>
+            <w:webHidden/>
+          </w:rPr>
+          <w:tab/>
+        </w:r>
+        <w:r>
+          <w:rPr>
+            <w:noProof/>
+            <w:webHidden/>
+          </w:rPr>
+          <w:fldChar w:fldCharType="begin"/>
+        </w:r>
+        <w:r>
+          <w:rPr>
+            <w:noProof/>
+            <w:webHidden/>
+          </w:rPr>
+          <w:instrText xml:space="preserve"> PAGEREF _Toc513637851 \h </w:instrText>
+        </w:r>
+        <w:r>
+          <w:rPr>
+            <w:noProof/>
+            <w:webHidden/>
+          </w:rPr>
+        </w:r>
+        <w:r>
+          <w:rPr>
+            <w:noProof/>
+            <w:webHidden/>
+          </w:rPr>
+          <w:fldChar w:fldCharType="separate"/>
+        </w:r>
+        <w:r>
+          <w:rPr>
+            <w:noProof/>
+            <w:webHidden/>
+          </w:rPr>
+          <w:t>8</w:t>
+        </w:r>
+        <w:r>
+          <w:rPr>
+            <w:noProof/>
+            <w:webHidden/>
+          </w:rPr>
+          <w:fldChar w:fldCharType="end"/>
+        </w:r>
+      </w:hyperlink>
+    </w:p>
+    <w:p>
+      <w:pPr>
+        <w:pStyle w:val="TM1"/>
+        <w:rPr>
+          <w:rFonts w:asciiTheme="minorHAnsi" w:eastAsiaTheme="minorEastAsia" w:hAnsiTheme="minorHAnsi" w:cstheme="minorBidi"/>
+          <w:sz w:val="22"/>
+          <w:szCs w:val="22"/>
+          <w:lang w:val="fr-CH" w:eastAsia="fr-CH"/>
+        </w:rPr>
+      </w:pPr>
+      <w:hyperlink w:anchor="_Toc513637852" w:history="1">
+        <w:r>
+          <w:rPr>
+            <w:rStyle w:val="Lienhypertexte"/>
+          </w:rPr>
+          <w:t>4</w:t>
+        </w:r>
+        <w:r>
+          <w:rPr>
+            <w:rFonts w:asciiTheme="minorHAnsi" w:eastAsiaTheme="minorEastAsia" w:hAnsiTheme="minorHAnsi" w:cstheme="minorBidi"/>
+            <w:sz w:val="22"/>
+            <w:szCs w:val="22"/>
+            <w:lang w:val="fr-CH" w:eastAsia="fr-CH"/>
+          </w:rPr>
+          <w:tab/>
+        </w:r>
+        <w:r>
+          <w:rPr>
+            <w:rStyle w:val="Lienhypertexte"/>
+          </w:rPr>
+          <w:t>Conclusions</w:t>
+        </w:r>
+        <w:r>
+          <w:rPr>
+            <w:webHidden/>
+          </w:rPr>
+          <w:tab/>
+        </w:r>
+        <w:r>
+          <w:rPr>
+            <w:webHidden/>
+          </w:rPr>
+          <w:fldChar w:fldCharType="begin"/>
+        </w:r>
+        <w:r>
+          <w:rPr>
+            <w:webHidden/>
+          </w:rPr>
+          <w:instrText xml:space="preserve"> PAGEREF _Toc513637852 \h </w:instrText>
+        </w:r>
+        <w:r>
+          <w:rPr>
+            <w:webHidden/>
+          </w:rPr>
+        </w:r>
+        <w:r>
+          <w:rPr>
+            <w:webHidden/>
+          </w:rPr>
+          <w:fldChar w:fldCharType="separate"/>
+        </w:r>
+        <w:r>
+          <w:rPr>
+            <w:webHidden/>
+          </w:rPr>
+          <w:t>9</w:t>
+        </w:r>
+        <w:r>
+          <w:rPr>
+            <w:webHidden/>
+          </w:rPr>
+          <w:fldChar w:fldCharType="end"/>
+        </w:r>
+      </w:hyperlink>
+    </w:p>
+    <w:p>
+      <w:pPr>
+        <w:pStyle w:val="TM1"/>
+        <w:rPr>
+          <w:rFonts w:asciiTheme="minorHAnsi" w:eastAsiaTheme="minorEastAsia" w:hAnsiTheme="minorHAnsi" w:cstheme="minorBidi"/>
+          <w:sz w:val="22"/>
+          <w:szCs w:val="22"/>
+          <w:lang w:val="fr-CH" w:eastAsia="fr-CH"/>
+        </w:rPr>
+      </w:pPr>
+      <w:hyperlink w:anchor="_Toc513637853" w:history="1">
+        <w:r>
+          <w:rPr>
+            <w:rStyle w:val="Lienhypertexte"/>
+          </w:rPr>
+          <w:t>5</w:t>
+        </w:r>
+        <w:r>
+          <w:rPr>
+            <w:rFonts w:asciiTheme="minorHAnsi" w:eastAsiaTheme="minorEastAsia" w:hAnsiTheme="minorHAnsi" w:cstheme="minorBidi"/>
+            <w:sz w:val="22"/>
+            <w:szCs w:val="22"/>
+            <w:lang w:val="fr-CH" w:eastAsia="fr-CH"/>
+          </w:rPr>
+          <w:tab/>
+        </w:r>
+        <w:r>
+          <w:rPr>
+            <w:rStyle w:val="Lienhypertexte"/>
+          </w:rPr>
+          <w:t>Annexes</w:t>
+        </w:r>
+        <w:r>
+          <w:rPr>
+            <w:webHidden/>
+          </w:rPr>
+          <w:tab/>
+        </w:r>
+        <w:r>
+          <w:rPr>
+            <w:webHidden/>
+          </w:rPr>
+          <w:fldChar w:fldCharType="begin"/>
+        </w:r>
+        <w:r>
+          <w:rPr>
+            <w:webHidden/>
+          </w:rPr>
+          <w:instrText xml:space="preserve"> PAGEREF _Toc513637853 \h </w:instrText>
+        </w:r>
+        <w:r>
+          <w:rPr>
+            <w:webHidden/>
+          </w:rPr>
+        </w:r>
+        <w:r>
+          <w:rPr>
+            <w:webHidden/>
+          </w:rPr>
+          <w:fldChar w:fldCharType="separate"/>
+        </w:r>
+        <w:r>
+          <w:rPr>
+            <w:webHidden/>
+          </w:rPr>
+          <w:t>10</w:t>
+        </w:r>
+        <w:r>
+          <w:rPr>
+            <w:webHidden/>
+          </w:rPr>
+          <w:fldChar w:fldCharType="end"/>
+        </w:r>
+      </w:hyperlink>
+    </w:p>
+    <w:p>
+      <w:pPr>
+        <w:pStyle w:val="TM2"/>
+        <w:tabs>
+          <w:tab w:val="left" w:pos="800"/>
+          <w:tab w:val="right" w:leader="dot" w:pos="9060"/>
+        </w:tabs>
+        <w:rPr>
+          <w:rFonts w:asciiTheme="minorHAnsi" w:eastAsiaTheme="minorEastAsia" w:hAnsiTheme="minorHAnsi" w:cstheme="minorBidi"/>
+          <w:noProof/>
+          <w:sz w:val="22"/>
+          <w:szCs w:val="22"/>
+          <w:lang w:val="fr-CH" w:eastAsia="fr-CH"/>
+        </w:rPr>
+      </w:pPr>
+      <w:hyperlink w:anchor="_Toc513637854" w:history="1">
+        <w:r>
+          <w:rPr>
+            <w:rStyle w:val="Lienhypertexte"/>
+            <w:i/>
+            <w:iCs/>
+            <w:noProof/>
+          </w:rPr>
+          <w:t>5.1</w:t>
+        </w:r>
+        <w:r>
+          <w:rPr>
+            <w:rFonts w:asciiTheme="minorHAnsi" w:eastAsiaTheme="minorEastAsia" w:hAnsiTheme="minorHAnsi" w:cstheme="minorBidi"/>
+            <w:noProof/>
+            <w:sz w:val="22"/>
+            <w:szCs w:val="22"/>
+            <w:lang w:val="fr-CH" w:eastAsia="fr-CH"/>
+          </w:rPr>
+          <w:tab/>
+        </w:r>
+        <w:r>
+          <w:rPr>
+            <w:rStyle w:val="Lienhypertexte"/>
+            <w:iCs/>
+            <w:noProof/>
+          </w:rPr>
+          <w:t>Résumé du rapport du TPI / version succincte de la documentation</w:t>
+        </w:r>
+        <w:r>
+          <w:rPr>
+            <w:noProof/>
+            <w:webHidden/>
+          </w:rPr>
+          <w:tab/>
+        </w:r>
+        <w:r>
+          <w:rPr>
+            <w:noProof/>
+            <w:webHidden/>
+          </w:rPr>
+          <w:fldChar w:fldCharType="begin"/>
+        </w:r>
+        <w:r>
+          <w:rPr>
+            <w:noProof/>
+            <w:webHidden/>
+          </w:rPr>
+          <w:instrText xml:space="preserve"> PAGEREF _Toc513637854 \h </w:instrText>
+        </w:r>
+        <w:r>
+          <w:rPr>
+            <w:noProof/>
+            <w:webHidden/>
+          </w:rPr>
+        </w:r>
+        <w:r>
+          <w:rPr>
+            <w:noProof/>
+            <w:webHidden/>
+          </w:rPr>
+          <w:fldChar w:fldCharType="separate"/>
+        </w:r>
+        <w:r>
+          <w:rPr>
+            <w:noProof/>
+            <w:webHidden/>
+          </w:rPr>
+          <w:t>10</w:t>
+        </w:r>
+        <w:r>
+          <w:rPr>
+            <w:noProof/>
+            <w:webHidden/>
+          </w:rPr>
+          <w:fldChar w:fldCharType="end"/>
+        </w:r>
+      </w:hyperlink>
+    </w:p>
+    <w:p>
+      <w:pPr>
+        <w:pStyle w:val="TM2"/>
+        <w:tabs>
+          <w:tab w:val="left" w:pos="800"/>
+          <w:tab w:val="right" w:leader="dot" w:pos="9060"/>
+        </w:tabs>
+        <w:rPr>
+          <w:rFonts w:asciiTheme="minorHAnsi" w:eastAsiaTheme="minorEastAsia" w:hAnsiTheme="minorHAnsi" w:cstheme="minorBidi"/>
+          <w:noProof/>
+          <w:sz w:val="22"/>
+          <w:szCs w:val="22"/>
+          <w:lang w:val="fr-CH" w:eastAsia="fr-CH"/>
+        </w:rPr>
+      </w:pPr>
+      <w:hyperlink w:anchor="_Toc513637855" w:history="1">
+        <w:r>
+          <w:rPr>
+            <w:rStyle w:val="Lienhypertexte"/>
+            <w:i/>
+            <w:iCs/>
+            <w:noProof/>
+          </w:rPr>
+          <w:t>5.2</w:t>
+        </w:r>
+        <w:r>
+          <w:rPr>
+            <w:rFonts w:asciiTheme="minorHAnsi" w:eastAsiaTheme="minorEastAsia" w:hAnsiTheme="minorHAnsi" w:cstheme="minorBidi"/>
+            <w:noProof/>
+            <w:sz w:val="22"/>
+            <w:szCs w:val="22"/>
+            <w:lang w:val="fr-CH" w:eastAsia="fr-CH"/>
+          </w:rPr>
+          <w:tab/>
+        </w:r>
+        <w:r>
+          <w:rPr>
+            <w:rStyle w:val="Lienhypertexte"/>
+            <w:iCs/>
+            <w:noProof/>
+          </w:rPr>
+          <w:t>Sources – Bibliographie</w:t>
+        </w:r>
+        <w:r>
+          <w:rPr>
+            <w:noProof/>
+            <w:webHidden/>
+          </w:rPr>
+          <w:tab/>
+        </w:r>
+        <w:r>
+          <w:rPr>
+            <w:noProof/>
+            <w:webHidden/>
+          </w:rPr>
+          <w:fldChar w:fldCharType="begin"/>
+        </w:r>
+        <w:r>
+          <w:rPr>
+            <w:noProof/>
+            <w:webHidden/>
+          </w:rPr>
+          <w:instrText xml:space="preserve"> PAGEREF _Toc513637855 \h </w:instrText>
+        </w:r>
+        <w:r>
+          <w:rPr>
+            <w:noProof/>
+            <w:webHidden/>
+          </w:rPr>
+        </w:r>
+        <w:r>
+          <w:rPr>
+            <w:noProof/>
+            <w:webHidden/>
+          </w:rPr>
+          <w:fldChar w:fldCharType="separate"/>
+        </w:r>
+        <w:r>
+          <w:rPr>
+            <w:noProof/>
+            <w:webHidden/>
+          </w:rPr>
+          <w:t>10</w:t>
+        </w:r>
+        <w:r>
+          <w:rPr>
+            <w:noProof/>
+            <w:webHidden/>
+          </w:rPr>
+          <w:fldChar w:fldCharType="end"/>
+        </w:r>
+      </w:hyperlink>
+    </w:p>
+    <w:p>
+      <w:pPr>
+        <w:pStyle w:val="TM2"/>
+        <w:tabs>
+          <w:tab w:val="left" w:pos="800"/>
+          <w:tab w:val="right" w:leader="dot" w:pos="9060"/>
+        </w:tabs>
+        <w:rPr>
+          <w:rFonts w:asciiTheme="minorHAnsi" w:eastAsiaTheme="minorEastAsia" w:hAnsiTheme="minorHAnsi" w:cstheme="minorBidi"/>
+          <w:noProof/>
+          <w:sz w:val="22"/>
+          <w:szCs w:val="22"/>
+          <w:lang w:val="fr-CH" w:eastAsia="fr-CH"/>
+        </w:rPr>
+      </w:pPr>
+      <w:hyperlink w:anchor="_Toc513637856" w:history="1">
+        <w:r>
+          <w:rPr>
+            <w:rStyle w:val="Lienhypertexte"/>
+            <w:i/>
+            <w:iCs/>
+            <w:noProof/>
+            <w:highlight w:val="yellow"/>
+          </w:rPr>
+          <w:t>5.3</w:t>
+        </w:r>
+        <w:r>
+          <w:rPr>
+            <w:rFonts w:asciiTheme="minorHAnsi" w:eastAsiaTheme="minorEastAsia" w:hAnsiTheme="minorHAnsi" w:cstheme="minorBidi"/>
+            <w:noProof/>
+            <w:sz w:val="22"/>
+            <w:szCs w:val="22"/>
+            <w:lang w:val="fr-CH" w:eastAsia="fr-CH"/>
+          </w:rPr>
+          <w:tab/>
+        </w:r>
+        <w:r>
+          <w:rPr>
+            <w:rStyle w:val="Lienhypertexte"/>
+            <w:iCs/>
+            <w:noProof/>
+            <w:highlight w:val="yellow"/>
+          </w:rPr>
+          <w:t>Journal de bord</w:t>
+        </w:r>
+        <w:r>
+          <w:rPr>
+            <w:noProof/>
+            <w:webHidden/>
+          </w:rPr>
+          <w:tab/>
+        </w:r>
+        <w:r>
+          <w:rPr>
+            <w:noProof/>
+            <w:webHidden/>
+          </w:rPr>
+          <w:fldChar w:fldCharType="begin"/>
+        </w:r>
+        <w:r>
+          <w:rPr>
+            <w:noProof/>
+            <w:webHidden/>
+          </w:rPr>
+          <w:instrText xml:space="preserve"> PAGEREF _Toc513637856 \h </w:instrText>
+        </w:r>
+        <w:r>
+          <w:rPr>
+            <w:noProof/>
+            <w:webHidden/>
+          </w:rPr>
+        </w:r>
+        <w:r>
+          <w:rPr>
+            <w:noProof/>
+            <w:webHidden/>
+          </w:rPr>
+          <w:fldChar w:fldCharType="separate"/>
+        </w:r>
+        <w:r>
+          <w:rPr>
+            <w:noProof/>
+            <w:webHidden/>
+          </w:rPr>
+          <w:t>10</w:t>
+        </w:r>
+        <w:r>
+          <w:rPr>
+            <w:noProof/>
+            <w:webHidden/>
+          </w:rPr>
+          <w:fldChar w:fldCharType="end"/>
+        </w:r>
+      </w:hyperlink>
+    </w:p>
+    <w:p>
+      <w:pPr>
+        <w:pStyle w:val="TM2"/>
+        <w:tabs>
+          <w:tab w:val="left" w:pos="800"/>
+          <w:tab w:val="right" w:leader="dot" w:pos="9060"/>
+        </w:tabs>
+        <w:rPr>
+          <w:rFonts w:asciiTheme="minorHAnsi" w:eastAsiaTheme="minorEastAsia" w:hAnsiTheme="minorHAnsi" w:cstheme="minorBidi"/>
+          <w:noProof/>
+          <w:sz w:val="22"/>
+          <w:szCs w:val="22"/>
+          <w:lang w:val="fr-CH" w:eastAsia="fr-CH"/>
+        </w:rPr>
+      </w:pPr>
+      <w:hyperlink w:anchor="_Toc513637857" w:history="1">
+        <w:r>
+          <w:rPr>
+            <w:rStyle w:val="Lienhypertexte"/>
+            <w:i/>
+            <w:iCs/>
+            <w:noProof/>
+          </w:rPr>
+          <w:t>5.4</w:t>
+        </w:r>
+        <w:r>
+          <w:rPr>
+            <w:rFonts w:asciiTheme="minorHAnsi" w:eastAsiaTheme="minorEastAsia" w:hAnsiTheme="minorHAnsi" w:cstheme="minorBidi"/>
+            <w:noProof/>
+            <w:sz w:val="22"/>
+            <w:szCs w:val="22"/>
+            <w:lang w:val="fr-CH" w:eastAsia="fr-CH"/>
+          </w:rPr>
+          <w:tab/>
+        </w:r>
+        <w:r>
+          <w:rPr>
+            <w:rStyle w:val="Lienhypertexte"/>
+            <w:iCs/>
+            <w:noProof/>
+          </w:rPr>
+          <w:t>Manuel d'Installation</w:t>
+        </w:r>
+        <w:r>
+          <w:rPr>
+            <w:noProof/>
+            <w:webHidden/>
+          </w:rPr>
+          <w:tab/>
+        </w:r>
+        <w:r>
+          <w:rPr>
+            <w:noProof/>
+            <w:webHidden/>
+          </w:rPr>
+          <w:fldChar w:fldCharType="begin"/>
+        </w:r>
+        <w:r>
+          <w:rPr>
+            <w:noProof/>
+            <w:webHidden/>
+          </w:rPr>
+          <w:instrText xml:space="preserve"> PAGEREF _Toc513637857 \h </w:instrText>
+        </w:r>
+        <w:r>
+          <w:rPr>
+            <w:noProof/>
+            <w:webHidden/>
+          </w:rPr>
+        </w:r>
+        <w:r>
+          <w:rPr>
+            <w:noProof/>
+            <w:webHidden/>
+          </w:rPr>
+          <w:fldChar w:fldCharType="separate"/>
+        </w:r>
+        <w:r>
+          <w:rPr>
+            <w:noProof/>
+            <w:webHidden/>
+          </w:rPr>
+          <w:t>10</w:t>
+        </w:r>
+        <w:r>
+          <w:rPr>
+            <w:noProof/>
+            <w:webHidden/>
+          </w:rPr>
+          <w:fldChar w:fldCharType="end"/>
+        </w:r>
+      </w:hyperlink>
+    </w:p>
+    <w:p>
+      <w:pPr>
+        <w:pStyle w:val="TM2"/>
+        <w:tabs>
+          <w:tab w:val="left" w:pos="800"/>
+          <w:tab w:val="right" w:leader="dot" w:pos="9060"/>
+        </w:tabs>
+        <w:rPr>
+          <w:rFonts w:asciiTheme="minorHAnsi" w:eastAsiaTheme="minorEastAsia" w:hAnsiTheme="minorHAnsi" w:cstheme="minorBidi"/>
+          <w:noProof/>
+          <w:sz w:val="22"/>
+          <w:szCs w:val="22"/>
+          <w:lang w:val="fr-CH" w:eastAsia="fr-CH"/>
+        </w:rPr>
+      </w:pPr>
+      <w:hyperlink w:anchor="_Toc513637858" w:history="1">
+        <w:r>
+          <w:rPr>
+            <w:rStyle w:val="Lienhypertexte"/>
+            <w:i/>
+            <w:iCs/>
+            <w:noProof/>
+          </w:rPr>
+          <w:t>5.5</w:t>
+        </w:r>
+        <w:r>
+          <w:rPr>
+            <w:rFonts w:asciiTheme="minorHAnsi" w:eastAsiaTheme="minorEastAsia" w:hAnsiTheme="minorHAnsi" w:cstheme="minorBidi"/>
+            <w:noProof/>
+            <w:sz w:val="22"/>
+            <w:szCs w:val="22"/>
+            <w:lang w:val="fr-CH" w:eastAsia="fr-CH"/>
+          </w:rPr>
+          <w:tab/>
+        </w:r>
+        <w:r>
+          <w:rPr>
+            <w:rStyle w:val="Lienhypertexte"/>
+            <w:iCs/>
+            <w:noProof/>
+          </w:rPr>
+          <w:t>Manuel d'Utilisation</w:t>
+        </w:r>
+        <w:r>
+          <w:rPr>
+            <w:noProof/>
+            <w:webHidden/>
+          </w:rPr>
+          <w:tab/>
+        </w:r>
+        <w:r>
+          <w:rPr>
+            <w:noProof/>
+            <w:webHidden/>
+          </w:rPr>
+          <w:fldChar w:fldCharType="begin"/>
+        </w:r>
+        <w:r>
+          <w:rPr>
+            <w:noProof/>
+            <w:webHidden/>
+          </w:rPr>
+          <w:instrText xml:space="preserve"> PAGEREF _Toc513637858 \h </w:instrText>
+        </w:r>
+        <w:r>
+          <w:rPr>
+            <w:noProof/>
+            <w:webHidden/>
+          </w:rPr>
+        </w:r>
+        <w:r>
+          <w:rPr>
+            <w:noProof/>
+            <w:webHidden/>
+          </w:rPr>
+          <w:fldChar w:fldCharType="separate"/>
+        </w:r>
+        <w:r>
+          <w:rPr>
+            <w:noProof/>
+            <w:webHidden/>
+          </w:rPr>
+          <w:t>10</w:t>
+        </w:r>
+        <w:r>
+          <w:rPr>
+            <w:noProof/>
+            <w:webHidden/>
+          </w:rPr>
+          <w:fldChar w:fldCharType="end"/>
+        </w:r>
+      </w:hyperlink>
+    </w:p>
+    <w:p>
+      <w:pPr>
+        <w:pStyle w:val="TM2"/>
+        <w:tabs>
+          <w:tab w:val="left" w:pos="800"/>
+          <w:tab w:val="right" w:leader="dot" w:pos="9060"/>
+        </w:tabs>
+        <w:rPr>
+          <w:rFonts w:asciiTheme="minorHAnsi" w:eastAsiaTheme="minorEastAsia" w:hAnsiTheme="minorHAnsi" w:cstheme="minorBidi"/>
+          <w:noProof/>
+          <w:sz w:val="22"/>
+          <w:szCs w:val="22"/>
+          <w:lang w:val="fr-CH" w:eastAsia="fr-CH"/>
+        </w:rPr>
+      </w:pPr>
+      <w:hyperlink w:anchor="_Toc513637859" w:history="1">
+        <w:r>
+          <w:rPr>
+            <w:rStyle w:val="Lienhypertexte"/>
+            <w:i/>
+            <w:iCs/>
+            <w:noProof/>
+          </w:rPr>
+          <w:t>5.6</w:t>
+        </w:r>
+        <w:r>
+          <w:rPr>
+            <w:rFonts w:asciiTheme="minorHAnsi" w:eastAsiaTheme="minorEastAsia" w:hAnsiTheme="minorHAnsi" w:cstheme="minorBidi"/>
+            <w:noProof/>
+            <w:sz w:val="22"/>
+            <w:szCs w:val="22"/>
+            <w:lang w:val="fr-CH" w:eastAsia="fr-CH"/>
+          </w:rPr>
+          <w:tab/>
+        </w:r>
+        <w:r>
+          <w:rPr>
+            <w:rStyle w:val="Lienhypertexte"/>
+            <w:iCs/>
             <w:noProof/>
           </w:rPr>
           <w:t>Archives du projet</w:t>
@@ -2126,7 +2729,7 @@
             <w:noProof/>
             <w:webHidden/>
           </w:rPr>
-          <w:instrText xml:space="preserve"> PAGEREF _Toc499021854 \h </w:instrText>
+          <w:instrText xml:space="preserve"> PAGEREF _Toc513637859 \h </w:instrText>
         </w:r>
         <w:r>
           <w:rPr>
@@ -2146,7 +2749,97 @@
             <w:noProof/>
             <w:webHidden/>
           </w:rPr>
-          <w:t>7</w:t>
+          <w:t>10</w:t>
+        </w:r>
+        <w:r>
+          <w:rPr>
+            <w:noProof/>
+            <w:webHidden/>
+          </w:rPr>
+          <w:fldChar w:fldCharType="end"/>
+        </w:r>
+      </w:hyperlink>
+    </w:p>
+    <w:p>
+      <w:pPr>
+        <w:pStyle w:val="TM2"/>
+        <w:tabs>
+          <w:tab w:val="left" w:pos="800"/>
+          <w:tab w:val="right" w:leader="dot" w:pos="9060"/>
+        </w:tabs>
+        <w:rPr>
+          <w:rFonts w:asciiTheme="minorHAnsi" w:eastAsiaTheme="minorEastAsia" w:hAnsiTheme="minorHAnsi" w:cstheme="minorBidi"/>
+          <w:noProof/>
+          <w:sz w:val="22"/>
+          <w:szCs w:val="22"/>
+          <w:lang w:val="fr-CH" w:eastAsia="fr-CH"/>
+        </w:rPr>
+      </w:pPr>
+      <w:hyperlink w:anchor="_Toc513637860" w:history="1">
+        <w:r>
+          <w:rPr>
+            <w:rStyle w:val="Lienhypertexte"/>
+            <w:noProof/>
+          </w:rPr>
+          <w:t>5.7</w:t>
+        </w:r>
+        <w:r>
+          <w:rPr>
+            <w:rFonts w:asciiTheme="minorHAnsi" w:eastAsiaTheme="minorEastAsia" w:hAnsiTheme="minorHAnsi" w:cstheme="minorBidi"/>
+            <w:noProof/>
+            <w:sz w:val="22"/>
+            <w:szCs w:val="22"/>
+            <w:lang w:val="fr-CH" w:eastAsia="fr-CH"/>
+          </w:rPr>
+          <w:tab/>
+        </w:r>
+        <w:r>
+          <w:rPr>
+            <w:rStyle w:val="Lienhypertexte"/>
+            <w:noProof/>
+          </w:rPr>
+          <w:t>Journal de bord</w:t>
+        </w:r>
+        <w:r>
+          <w:rPr>
+            <w:noProof/>
+            <w:webHidden/>
+          </w:rPr>
+          <w:tab/>
+        </w:r>
+        <w:r>
+          <w:rPr>
+            <w:noProof/>
+            <w:webHidden/>
+          </w:rPr>
+          <w:fldChar w:fldCharType="begin"/>
+        </w:r>
+        <w:r>
+          <w:rPr>
+            <w:noProof/>
+            <w:webHidden/>
+          </w:rPr>
+          <w:instrText xml:space="preserve"> PAGEREF _Toc513637860 \h </w:instrText>
+        </w:r>
+        <w:r>
+          <w:rPr>
+            <w:noProof/>
+            <w:webHidden/>
+          </w:rPr>
+        </w:r>
+        <w:r>
+          <w:rPr>
+            <w:noProof/>
+            <w:webHidden/>
+          </w:rPr>
+          <w:fldChar w:fldCharType="separate"/>
+        </w:r>
+        <w:r>
+          <w:rPr>
+            <w:noProof/>
+            <w:webHidden/>
+          </w:rPr>
+          <w:t>10</w:t>
         </w:r>
         <w:r>
           <w:rPr>
@@ -2221,7 +2914,25 @@
           <w:i/>
           <w:sz w:val="20"/>
         </w:rPr>
-        <w:t xml:space="preserve">De plus, en fonction du type de projet,  il est tout à fait possible que certains chapitres ou paragraphes n’aient aucun sens. Dans ce cas il est recommandé de les retirer du document pour éviter de l’alourdir inutilement.  </w:t>
+        <w:t xml:space="preserve">De plus, en fonction du type de </w:t>
+      </w:r>
+      <w:proofErr w:type="gramStart"/>
+      <w:r>
+        <w:rPr>
+          <w:bCs/>
+          <w:i/>
+          <w:sz w:val="20"/>
+        </w:rPr>
+        <w:t>projet,  il</w:t>
+      </w:r>
+      <w:proofErr w:type="gramEnd"/>
+      <w:r>
+        <w:rPr>
+          <w:bCs/>
+          <w:i/>
+          <w:sz w:val="20"/>
+        </w:rPr>
+        <w:t xml:space="preserve"> est tout à fait possible que certains chapitres ou paragraphes n’aient aucun sens. Dans ce cas il est recommandé de les retirer du document pour éviter de l’alourdir inutilement.  </w:t>
       </w:r>
     </w:p>
     <w:p>
@@ -2233,7 +2944,7 @@
       <w:pPr>
         <w:pStyle w:val="Titre1"/>
       </w:pPr>
-      <w:bookmarkStart w:id="0" w:name="_Toc499021832"/>
+      <w:bookmarkStart w:id="0" w:name="_Toc513637831"/>
       <w:r>
         <w:lastRenderedPageBreak/>
         <w:t>Analyse prél</w:t>
@@ -2254,7 +2965,7 @@
           <w:iCs/>
         </w:rPr>
       </w:pPr>
-      <w:bookmarkStart w:id="1" w:name="_Toc499021833"/>
+      <w:bookmarkStart w:id="1" w:name="_Toc513637832"/>
       <w:r>
         <w:rPr>
           <w:iCs/>
@@ -2295,7 +3006,15 @@
         <w:t xml:space="preserve">) qui permettra aussi la gestion des vins de manière assez simple. </w:t>
       </w:r>
       <w:r>
-        <w:t xml:space="preserve">Leur site web est hébergé chez Infomaniak. </w:t>
+        <w:t xml:space="preserve">Leur site web est hébergé chez </w:t>
+      </w:r>
+      <w:proofErr w:type="spellStart"/>
+      <w:r>
+        <w:t>Infomaniak</w:t>
+      </w:r>
+      <w:proofErr w:type="spellEnd"/>
+      <w:r>
+        <w:t xml:space="preserve">. </w:t>
       </w:r>
     </w:p>
     <w:p/>
@@ -2448,14 +3167,36 @@
           <w:szCs w:val="14"/>
           <w:highlight w:val="yellow"/>
         </w:rPr>
-        <w:t>(=pre-TPI)</w:t>
-      </w:r>
+        <w:t>(=</w:t>
+      </w:r>
+      <w:proofErr w:type="spellStart"/>
       <w:r>
         <w:rPr>
           <w:i/>
           <w:iCs/>
           <w:color w:val="FF0000"/>
           <w:szCs w:val="14"/>
+          <w:highlight w:val="yellow"/>
+        </w:rPr>
+        <w:t>pre</w:t>
+      </w:r>
+      <w:proofErr w:type="spellEnd"/>
+      <w:r>
+        <w:rPr>
+          <w:i/>
+          <w:iCs/>
+          <w:color w:val="FF0000"/>
+          <w:szCs w:val="14"/>
+          <w:highlight w:val="yellow"/>
+        </w:rPr>
+        <w:t>-TPI)</w:t>
+      </w:r>
+      <w:r>
+        <w:rPr>
+          <w:i/>
+          <w:iCs/>
+          <w:color w:val="FF0000"/>
+          <w:szCs w:val="14"/>
         </w:rPr>
         <w:t xml:space="preserve"> pour ce projet.</w:t>
       </w:r>
@@ -2510,7 +3251,7 @@
           <w:iCs/>
         </w:rPr>
       </w:pPr>
-      <w:bookmarkStart w:id="2" w:name="_Toc499021834"/>
+      <w:bookmarkStart w:id="2" w:name="_Toc513637833"/>
       <w:r>
         <w:rPr>
           <w:iCs/>
@@ -2890,14 +3631,34 @@
           <w:szCs w:val="14"/>
           <w:highlight w:val="yellow"/>
         </w:rPr>
-        <w:t>= liste de use cases</w:t>
-      </w:r>
-    </w:p>
-    <w:p>
-      <w:r>
-        <w:rPr>
+        <w:t xml:space="preserve">= liste </w:t>
+      </w:r>
+      <w:proofErr w:type="gramStart"/>
+      <w:r>
+        <w:rPr>
+          <w:i/>
+          <w:iCs/>
+          <w:szCs w:val="14"/>
           <w:highlight w:val="yellow"/>
         </w:rPr>
+        <w:t>de use</w:t>
+      </w:r>
+      <w:proofErr w:type="gramEnd"/>
+      <w:r>
+        <w:rPr>
+          <w:i/>
+          <w:iCs/>
+          <w:szCs w:val="14"/>
+          <w:highlight w:val="yellow"/>
+        </w:rPr>
+        <w:t xml:space="preserve"> cases</w:t>
+      </w:r>
+    </w:p>
+    <w:p>
+      <w:r>
+        <w:rPr>
+          <w:highlight w:val="yellow"/>
+        </w:rPr>
         <w:t>Echéance 1</w:t>
       </w:r>
     </w:p>
@@ -2931,7 +3692,7 @@
         </w:rPr>
         <w:br w:type="page"/>
       </w:r>
-      <w:bookmarkStart w:id="3" w:name="_Toc499021835"/>
+      <w:bookmarkStart w:id="3" w:name="_Toc513637834"/>
       <w:r>
         <w:rPr>
           <w:iCs/>
@@ -2964,7 +3725,21 @@
         <w:rPr>
           <w:szCs w:val="14"/>
         </w:rPr>
-        <w:t>Le projet a commencé le 08 mai 2018 à 08h55. La fin du TPI est prévu pour le 7 juin à 10h35. Tous les livrables doivent être transmis avant cette date et heure finale</w:t>
+        <w:t xml:space="preserve">Le projet a commencé le 08 mai 2018 à 08h55. La fin du TPI est </w:t>
+      </w:r>
+      <w:bookmarkStart w:id="4" w:name="_GoBack"/>
+      <w:bookmarkEnd w:id="4"/>
+      <w:r>
+        <w:rPr>
+          <w:szCs w:val="14"/>
+        </w:rPr>
+        <w:t>prévue</w:t>
+      </w:r>
+      <w:r>
+        <w:rPr>
+          <w:szCs w:val="14"/>
+        </w:rPr>
+        <w:t xml:space="preserve"> pour le 7 juin à 10h35. Tous les livrables doivent être transmis avant cette date et heure finale</w:t>
       </w:r>
       <w:r>
         <w:rPr>
@@ -3144,14 +3919,25 @@
           <w:szCs w:val="14"/>
           <w:highlight w:val="yellow"/>
         </w:rPr>
-        <w:t>Les détails seront dans Trello</w:t>
-      </w:r>
-    </w:p>
-    <w:p>
-      <w:r>
-        <w:rPr>
+        <w:t xml:space="preserve">Les détails seront dans </w:t>
+      </w:r>
+      <w:proofErr w:type="spellStart"/>
+      <w:r>
+        <w:rPr>
+          <w:i/>
+          <w:iCs/>
+          <w:szCs w:val="14"/>
           <w:highlight w:val="yellow"/>
         </w:rPr>
+        <w:t>Trello</w:t>
+      </w:r>
+      <w:proofErr w:type="spellEnd"/>
+    </w:p>
+    <w:p>
+      <w:r>
+        <w:rPr>
+          <w:highlight w:val="yellow"/>
+        </w:rPr>
         <w:t>Echéance 1</w:t>
       </w:r>
     </w:p>
@@ -3175,14 +3961,14 @@
       <w:pPr>
         <w:pStyle w:val="Titre1"/>
       </w:pPr>
-      <w:bookmarkStart w:id="4" w:name="_Toc499021836"/>
+      <w:bookmarkStart w:id="5" w:name="_Toc513637835"/>
       <w:r>
         <w:t>Analyse</w:t>
       </w:r>
       <w:r>
         <w:t xml:space="preserve"> / Conception</w:t>
       </w:r>
-      <w:bookmarkEnd w:id="4"/>
+      <w:bookmarkEnd w:id="5"/>
     </w:p>
     <w:p>
       <w:pPr>
@@ -3192,14 +3978,14 @@
           <w:iCs/>
         </w:rPr>
       </w:pPr>
-      <w:bookmarkStart w:id="5" w:name="_Toc499021837"/>
+      <w:bookmarkStart w:id="6" w:name="_Toc513637836"/>
       <w:r>
         <w:rPr>
           <w:iCs/>
         </w:rPr>
         <w:t>Concept</w:t>
       </w:r>
-      <w:bookmarkEnd w:id="5"/>
+      <w:bookmarkEnd w:id="6"/>
     </w:p>
     <w:p>
       <w:pPr>
@@ -3254,8 +4040,21 @@
           <w:szCs w:val="14"/>
           <w:lang w:eastAsia="fr-FR"/>
         </w:rPr>
-        <w:t xml:space="preserve"> complet avec toutes ses annexes:</w:t>
-      </w:r>
+        <w:t xml:space="preserve"> complet avec toutes ses </w:t>
+      </w:r>
+      <w:proofErr w:type="gramStart"/>
+      <w:r>
+        <w:rPr>
+          <w:rFonts w:ascii="Arial" w:hAnsi="Arial"/>
+          <w:i/>
+          <w:iCs/>
+          <w:sz w:val="24"/>
+          <w:szCs w:val="14"/>
+          <w:lang w:eastAsia="fr-FR"/>
+        </w:rPr>
+        <w:t>annexes:</w:t>
+      </w:r>
+      <w:proofErr w:type="gramEnd"/>
     </w:p>
     <w:p>
       <w:pPr>
@@ -3320,6 +4119,7 @@
           <w:lang w:eastAsia="fr-FR"/>
         </w:rPr>
       </w:pPr>
+      <w:proofErr w:type="gramStart"/>
       <w:r>
         <w:rPr>
           <w:rFonts w:ascii="Arial" w:hAnsi="Arial"/>
@@ -3340,7 +4140,43 @@
           <w:szCs w:val="14"/>
           <w:lang w:eastAsia="fr-FR"/>
         </w:rPr>
-        <w:t>ultimédia: carte de site, maquettes papier, story board préliminaire, …</w:t>
+        <w:t>ultimédia:</w:t>
+      </w:r>
+      <w:proofErr w:type="gramEnd"/>
+      <w:r>
+        <w:rPr>
+          <w:rFonts w:ascii="Arial" w:hAnsi="Arial"/>
+          <w:i/>
+          <w:iCs/>
+          <w:sz w:val="24"/>
+          <w:szCs w:val="14"/>
+          <w:lang w:eastAsia="fr-FR"/>
+        </w:rPr>
+        <w:t xml:space="preserve"> carte de site, maquettes papier, story </w:t>
+      </w:r>
+      <w:proofErr w:type="spellStart"/>
+      <w:r>
+        <w:rPr>
+          <w:rFonts w:ascii="Arial" w:hAnsi="Arial"/>
+          <w:i/>
+          <w:iCs/>
+          <w:sz w:val="24"/>
+          <w:szCs w:val="14"/>
+          <w:lang w:eastAsia="fr-FR"/>
+        </w:rPr>
+        <w:t>board</w:t>
+      </w:r>
+      <w:proofErr w:type="spellEnd"/>
+      <w:r>
+        <w:rPr>
+          <w:rFonts w:ascii="Arial" w:hAnsi="Arial"/>
+          <w:i/>
+          <w:iCs/>
+          <w:sz w:val="24"/>
+          <w:szCs w:val="14"/>
+          <w:lang w:eastAsia="fr-FR"/>
+        </w:rPr>
+        <w:t xml:space="preserve"> préliminaire, …</w:t>
       </w:r>
     </w:p>
     <w:p>
@@ -3379,7 +4215,31 @@
           <w:szCs w:val="14"/>
           <w:lang w:eastAsia="fr-FR"/>
         </w:rPr>
-        <w:t>ases de données: interfaces graphiques, modèle conceptuel</w:t>
+        <w:t xml:space="preserve">ases de </w:t>
+      </w:r>
+      <w:proofErr w:type="gramStart"/>
+      <w:r>
+        <w:rPr>
+          <w:rFonts w:ascii="Arial" w:hAnsi="Arial"/>
+          <w:i/>
+          <w:iCs/>
+          <w:sz w:val="24"/>
+          <w:szCs w:val="14"/>
+          <w:lang w:eastAsia="fr-FR"/>
+        </w:rPr>
+        <w:t>données:</w:t>
+      </w:r>
+      <w:proofErr w:type="gramEnd"/>
+      <w:r>
+        <w:rPr>
+          <w:rFonts w:ascii="Arial" w:hAnsi="Arial"/>
+          <w:i/>
+          <w:iCs/>
+          <w:sz w:val="24"/>
+          <w:szCs w:val="14"/>
+          <w:lang w:eastAsia="fr-FR"/>
+        </w:rPr>
+        <w:t xml:space="preserve"> interfaces graphiques, modèle conceptuel</w:t>
       </w:r>
       <w:r>
         <w:rPr>
@@ -3409,6 +4269,7 @@
           <w:lang w:eastAsia="fr-FR"/>
         </w:rPr>
       </w:pPr>
+      <w:proofErr w:type="gramStart"/>
       <w:r>
         <w:rPr>
           <w:rFonts w:ascii="Arial" w:hAnsi="Arial"/>
@@ -3429,7 +4290,19 @@
           <w:szCs w:val="14"/>
           <w:lang w:eastAsia="fr-FR"/>
         </w:rPr>
-        <w:t>rogrammation: interfaces graphiques, maquettes, analyse fonctionnelle…</w:t>
+        <w:t>rogrammation:</w:t>
+      </w:r>
+      <w:proofErr w:type="gramEnd"/>
+      <w:r>
+        <w:rPr>
+          <w:rFonts w:ascii="Arial" w:hAnsi="Arial"/>
+          <w:i/>
+          <w:iCs/>
+          <w:sz w:val="24"/>
+          <w:szCs w:val="14"/>
+          <w:lang w:eastAsia="fr-FR"/>
+        </w:rPr>
+        <w:t xml:space="preserve"> interfaces graphiques, maquettes, analyse fonctionnelle…</w:t>
       </w:r>
     </w:p>
     <w:p>
@@ -3485,12 +4358,14 @@
           <w:highlight w:val="yellow"/>
         </w:rPr>
       </w:pPr>
+      <w:bookmarkStart w:id="7" w:name="_Toc513637837"/>
       <w:r>
         <w:rPr>
           <w:highlight w:val="yellow"/>
         </w:rPr>
         <w:t>Vue d’ensemble</w:t>
       </w:r>
+      <w:bookmarkEnd w:id="7"/>
     </w:p>
     <w:p>
       <w:r>
@@ -3520,12 +4395,14 @@
           <w:highlight w:val="yellow"/>
         </w:rPr>
       </w:pPr>
+      <w:bookmarkStart w:id="8" w:name="_Toc513637838"/>
       <w:r>
         <w:rPr>
           <w:highlight w:val="yellow"/>
         </w:rPr>
         <w:t>MCD</w:t>
       </w:r>
+      <w:bookmarkEnd w:id="8"/>
     </w:p>
     <w:p>
       <w:r>
@@ -3565,16 +4442,16 @@
           <w:iCs/>
         </w:rPr>
       </w:pPr>
-      <w:bookmarkStart w:id="6" w:name="_Toc71691012"/>
-      <w:bookmarkStart w:id="7" w:name="_Toc499021838"/>
+      <w:bookmarkStart w:id="9" w:name="_Toc71691012"/>
+      <w:bookmarkStart w:id="10" w:name="_Toc513637839"/>
       <w:r>
         <w:rPr>
           <w:iCs/>
         </w:rPr>
         <w:t>Stratégie de test</w:t>
       </w:r>
-      <w:bookmarkEnd w:id="6"/>
-      <w:bookmarkEnd w:id="7"/>
+      <w:bookmarkEnd w:id="9"/>
+      <w:bookmarkEnd w:id="10"/>
     </w:p>
     <w:p/>
     <w:p>
@@ -3593,7 +4470,25 @@
           <w:iCs/>
           <w:szCs w:val="14"/>
         </w:rPr>
-        <w:t xml:space="preserve">Décrire la stratégie globale de test: </w:t>
+        <w:t xml:space="preserve">Décrire la stratégie globale de </w:t>
+      </w:r>
+      <w:proofErr w:type="gramStart"/>
+      <w:r>
+        <w:rPr>
+          <w:i/>
+          <w:iCs/>
+          <w:szCs w:val="14"/>
+        </w:rPr>
+        <w:t>test:</w:t>
+      </w:r>
+      <w:proofErr w:type="gramEnd"/>
+      <w:r>
+        <w:rPr>
+          <w:i/>
+          <w:iCs/>
+          <w:szCs w:val="14"/>
+        </w:rPr>
+        <w:t xml:space="preserve"> </w:t>
       </w:r>
     </w:p>
     <w:p>
@@ -3624,6 +4519,7 @@
           <w:szCs w:val="14"/>
         </w:rPr>
       </w:pPr>
+      <w:proofErr w:type="gramStart"/>
       <w:r>
         <w:rPr>
           <w:i/>
@@ -3638,7 +4534,16 @@
           <w:iCs/>
           <w:szCs w:val="14"/>
         </w:rPr>
-        <w:t>ypes de des tests et ordre dans lequel ils seront effectués.</w:t>
+        <w:t>ypes</w:t>
+      </w:r>
+      <w:proofErr w:type="gramEnd"/>
+      <w:r>
+        <w:rPr>
+          <w:i/>
+          <w:iCs/>
+          <w:szCs w:val="14"/>
+        </w:rPr>
+        <w:t xml:space="preserve"> de des tests et ordre dans lequel ils seront effectués.</w:t>
       </w:r>
     </w:p>
     <w:p>
@@ -3658,6 +4563,7 @@
           <w:szCs w:val="14"/>
         </w:rPr>
       </w:pPr>
+      <w:proofErr w:type="gramStart"/>
       <w:r>
         <w:rPr>
           <w:i/>
@@ -3672,7 +4578,16 @@
           <w:iCs/>
           <w:szCs w:val="14"/>
         </w:rPr>
-        <w:t>es moyens à mettre en œuvre</w:t>
+        <w:t>es</w:t>
+      </w:r>
+      <w:proofErr w:type="gramEnd"/>
+      <w:r>
+        <w:rPr>
+          <w:i/>
+          <w:iCs/>
+          <w:szCs w:val="14"/>
+        </w:rPr>
+        <w:t xml:space="preserve"> moyens à mettre en œuvre</w:t>
       </w:r>
       <w:r>
         <w:rPr>
@@ -3700,6 +4615,7 @@
           <w:szCs w:val="14"/>
         </w:rPr>
       </w:pPr>
+      <w:proofErr w:type="gramStart"/>
       <w:r>
         <w:rPr>
           <w:i/>
@@ -3714,7 +4630,16 @@
           <w:iCs/>
           <w:szCs w:val="14"/>
         </w:rPr>
-        <w:t>ouverture des tests (tests exhaustifs ou non, si non, pourquoi ?)</w:t>
+        <w:t>ouverture</w:t>
+      </w:r>
+      <w:proofErr w:type="gramEnd"/>
+      <w:r>
+        <w:rPr>
+          <w:i/>
+          <w:iCs/>
+          <w:szCs w:val="14"/>
+        </w:rPr>
+        <w:t xml:space="preserve"> des tests (tests exhaustifs ou non, si non, pourquoi ?)</w:t>
       </w:r>
       <w:r>
         <w:rPr>
@@ -3742,6 +4667,7 @@
           <w:szCs w:val="14"/>
         </w:rPr>
       </w:pPr>
+      <w:proofErr w:type="gramStart"/>
       <w:r>
         <w:rPr>
           <w:i/>
@@ -3756,7 +4682,16 @@
           <w:iCs/>
           <w:szCs w:val="14"/>
         </w:rPr>
-        <w:t>onnées de test à prévoir (données réelles ?)</w:t>
+        <w:t>onnées</w:t>
+      </w:r>
+      <w:proofErr w:type="gramEnd"/>
+      <w:r>
+        <w:rPr>
+          <w:i/>
+          <w:iCs/>
+          <w:szCs w:val="14"/>
+        </w:rPr>
+        <w:t xml:space="preserve"> de test à prévoir (données réelles ?)</w:t>
       </w:r>
       <w:r>
         <w:rPr>
@@ -3784,13 +4719,23 @@
           <w:szCs w:val="14"/>
         </w:rPr>
       </w:pPr>
-      <w:r>
-        <w:rPr>
-          <w:i/>
-          <w:iCs/>
-          <w:szCs w:val="14"/>
-        </w:rPr>
-        <w:t>les testeurs extérieurs éventuels.</w:t>
+      <w:proofErr w:type="gramStart"/>
+      <w:r>
+        <w:rPr>
+          <w:i/>
+          <w:iCs/>
+          <w:szCs w:val="14"/>
+        </w:rPr>
+        <w:t>les</w:t>
+      </w:r>
+      <w:proofErr w:type="gramEnd"/>
+      <w:r>
+        <w:rPr>
+          <w:i/>
+          <w:iCs/>
+          <w:szCs w:val="14"/>
+        </w:rPr>
+        <w:t xml:space="preserve"> testeurs extérieurs éventuels.</w:t>
       </w:r>
     </w:p>
     <w:p>
@@ -3811,6 +4756,7 @@
         <w:rPr>
           <w:highlight w:val="yellow"/>
         </w:rPr>
+        <w:lastRenderedPageBreak/>
         <w:t>Eché</w:t>
       </w:r>
       <w:r>
@@ -3844,9 +4790,9 @@
           <w:iCs/>
         </w:rPr>
       </w:pPr>
-      <w:bookmarkStart w:id="8" w:name="_Toc25553310"/>
-      <w:bookmarkStart w:id="9" w:name="_Toc71691015"/>
-      <w:bookmarkStart w:id="10" w:name="_Toc499021839"/>
+      <w:bookmarkStart w:id="11" w:name="_Toc25553310"/>
+      <w:bookmarkStart w:id="12" w:name="_Toc71691015"/>
+      <w:bookmarkStart w:id="13" w:name="_Toc513637840"/>
       <w:r>
         <w:rPr>
           <w:rFonts w:cs="Arial"/>
@@ -3859,9 +4805,9 @@
         </w:rPr>
         <w:t>isques techniques</w:t>
       </w:r>
-      <w:bookmarkEnd w:id="8"/>
-      <w:bookmarkEnd w:id="9"/>
-      <w:bookmarkEnd w:id="10"/>
+      <w:bookmarkEnd w:id="11"/>
+      <w:bookmarkEnd w:id="12"/>
+      <w:bookmarkEnd w:id="13"/>
     </w:p>
     <w:p>
       <w:pPr>
@@ -3891,13 +4837,23 @@
           <w:sz w:val="24"/>
         </w:rPr>
       </w:pPr>
+      <w:proofErr w:type="gramStart"/>
       <w:r>
         <w:rPr>
           <w:rFonts w:ascii="Arial" w:hAnsi="Arial" w:cs="Arial"/>
           <w:i/>
           <w:sz w:val="24"/>
         </w:rPr>
-        <w:t>risques techniques (complexité, manque de compétences, …)</w:t>
+        <w:t>risques</w:t>
+      </w:r>
+      <w:proofErr w:type="gramEnd"/>
+      <w:r>
+        <w:rPr>
+          <w:rFonts w:ascii="Arial" w:hAnsi="Arial" w:cs="Arial"/>
+          <w:i/>
+          <w:sz w:val="24"/>
+        </w:rPr>
+        <w:t xml:space="preserve"> techniques (complexité, manque de compétences, …)</w:t>
       </w:r>
       <w:r>
         <w:rPr>
@@ -3991,14 +4947,14 @@
           <w:iCs/>
         </w:rPr>
       </w:pPr>
-      <w:bookmarkStart w:id="11" w:name="_Toc499021840"/>
+      <w:bookmarkStart w:id="14" w:name="_Toc513637841"/>
       <w:r>
         <w:rPr>
           <w:iCs/>
         </w:rPr>
         <w:t>Planification</w:t>
       </w:r>
-      <w:bookmarkEnd w:id="11"/>
+      <w:bookmarkEnd w:id="14"/>
     </w:p>
     <w:p/>
     <w:p>
@@ -4064,6 +5020,7 @@
           <w:lang w:eastAsia="fr-FR"/>
         </w:rPr>
       </w:pPr>
+      <w:proofErr w:type="gramStart"/>
       <w:r>
         <w:rPr>
           <w:rFonts w:ascii="Arial" w:hAnsi="Arial"/>
@@ -4073,7 +5030,19 @@
           <w:szCs w:val="14"/>
           <w:lang w:eastAsia="fr-FR"/>
         </w:rPr>
-        <w:t xml:space="preserve">planning indiquant les dates de début et de fin du projet ainsi que le découpage connu des diverses phases. </w:t>
+        <w:t>planning</w:t>
+      </w:r>
+      <w:proofErr w:type="gramEnd"/>
+      <w:r>
+        <w:rPr>
+          <w:rFonts w:ascii="Arial" w:hAnsi="Arial"/>
+          <w:i/>
+          <w:iCs/>
+          <w:sz w:val="24"/>
+          <w:szCs w:val="14"/>
+          <w:lang w:eastAsia="fr-FR"/>
+        </w:rPr>
+        <w:t xml:space="preserve"> indiquant les dates de début et de fin du projet ainsi que le découpage connu des diverses phases. </w:t>
       </w:r>
     </w:p>
     <w:p>
@@ -4092,6 +5061,7 @@
           <w:lang w:eastAsia="fr-FR"/>
         </w:rPr>
       </w:pPr>
+      <w:proofErr w:type="gramStart"/>
       <w:r>
         <w:rPr>
           <w:rFonts w:ascii="Arial" w:hAnsi="Arial"/>
@@ -4101,7 +5071,19 @@
           <w:szCs w:val="14"/>
           <w:lang w:eastAsia="fr-FR"/>
         </w:rPr>
-        <w:t>partage des tâches en cas de travail à plusieurs.</w:t>
+        <w:t>partage</w:t>
+      </w:r>
+      <w:proofErr w:type="gramEnd"/>
+      <w:r>
+        <w:rPr>
+          <w:rFonts w:ascii="Arial" w:hAnsi="Arial"/>
+          <w:i/>
+          <w:iCs/>
+          <w:sz w:val="24"/>
+          <w:szCs w:val="14"/>
+          <w:lang w:eastAsia="fr-FR"/>
+        </w:rPr>
+        <w:t xml:space="preserve"> des tâches en cas de travail à plusieurs.</w:t>
       </w:r>
     </w:p>
     <w:p>
@@ -4221,8 +5203,22 @@
           <w:highlight w:val="yellow"/>
           <w:lang w:eastAsia="fr-FR"/>
         </w:rPr>
-        <w:t>=résumé du Trello</w:t>
-      </w:r>
+        <w:t xml:space="preserve">=résumé du </w:t>
+      </w:r>
+      <w:proofErr w:type="spellStart"/>
+      <w:r>
+        <w:rPr>
+          <w:rFonts w:ascii="Arial" w:hAnsi="Arial"/>
+          <w:i/>
+          <w:iCs/>
+          <w:sz w:val="24"/>
+          <w:szCs w:val="14"/>
+          <w:highlight w:val="yellow"/>
+          <w:lang w:eastAsia="fr-FR"/>
+        </w:rPr>
+        <w:t>Trello</w:t>
+      </w:r>
+      <w:proofErr w:type="spellEnd"/>
     </w:p>
     <w:tbl>
       <w:tblPr>
@@ -4493,18 +5489,18 @@
           <w:iCs/>
         </w:rPr>
       </w:pPr>
-      <w:bookmarkStart w:id="12" w:name="_Toc25553314"/>
-      <w:bookmarkStart w:id="13" w:name="_Toc71691019"/>
-      <w:bookmarkStart w:id="14" w:name="_Toc499021841"/>
+      <w:bookmarkStart w:id="15" w:name="_Toc25553314"/>
+      <w:bookmarkStart w:id="16" w:name="_Toc71691019"/>
+      <w:bookmarkStart w:id="17" w:name="_Toc513637842"/>
       <w:r>
         <w:rPr>
           <w:iCs/>
         </w:rPr>
         <w:t>Dossier de conception</w:t>
       </w:r>
-      <w:bookmarkEnd w:id="12"/>
-      <w:bookmarkEnd w:id="13"/>
-      <w:bookmarkEnd w:id="14"/>
+      <w:bookmarkEnd w:id="15"/>
+      <w:bookmarkEnd w:id="16"/>
+      <w:bookmarkEnd w:id="17"/>
     </w:p>
     <w:p>
       <w:pPr>
@@ -4540,8 +5536,18 @@
           <w:i/>
           <w:sz w:val="24"/>
         </w:rPr>
-        <w:t>Fournir tous les document de conception:</w:t>
-      </w:r>
+        <w:t xml:space="preserve">Fournir tous les document de </w:t>
+      </w:r>
+      <w:proofErr w:type="gramStart"/>
+      <w:r>
+        <w:rPr>
+          <w:rFonts w:ascii="Arial" w:hAnsi="Arial" w:cs="Arial"/>
+          <w:i/>
+          <w:sz w:val="24"/>
+        </w:rPr>
+        <w:t>conception:</w:t>
+      </w:r>
+      <w:proofErr w:type="gramEnd"/>
     </w:p>
     <w:p>
       <w:pPr>
@@ -4571,13 +5577,23 @@
           <w:sz w:val="24"/>
         </w:rPr>
       </w:pPr>
+      <w:proofErr w:type="gramStart"/>
       <w:r>
         <w:rPr>
           <w:rFonts w:ascii="Arial" w:hAnsi="Arial" w:cs="Arial"/>
           <w:i/>
           <w:sz w:val="24"/>
         </w:rPr>
-        <w:t>le choix du matériel HW</w:t>
+        <w:t>le</w:t>
+      </w:r>
+      <w:proofErr w:type="gramEnd"/>
+      <w:r>
+        <w:rPr>
+          <w:rFonts w:ascii="Arial" w:hAnsi="Arial" w:cs="Arial"/>
+          <w:i/>
+          <w:sz w:val="24"/>
+        </w:rPr>
+        <w:t xml:space="preserve"> choix du matériel HW</w:t>
       </w:r>
     </w:p>
     <w:p>
@@ -4593,13 +5609,23 @@
           <w:sz w:val="24"/>
         </w:rPr>
       </w:pPr>
+      <w:proofErr w:type="gramStart"/>
       <w:r>
         <w:rPr>
           <w:rFonts w:ascii="Arial" w:hAnsi="Arial" w:cs="Arial"/>
           <w:i/>
           <w:sz w:val="24"/>
         </w:rPr>
-        <w:t xml:space="preserve">le choix des systèmes d'exploitation pour la réalisation </w:t>
+        <w:t>le</w:t>
+      </w:r>
+      <w:proofErr w:type="gramEnd"/>
+      <w:r>
+        <w:rPr>
+          <w:rFonts w:ascii="Arial" w:hAnsi="Arial" w:cs="Arial"/>
+          <w:i/>
+          <w:sz w:val="24"/>
+        </w:rPr>
+        <w:t xml:space="preserve"> choix des systèmes d'exploitation pour la réalisation </w:t>
       </w:r>
       <w:r>
         <w:rPr>
@@ -4632,13 +5658,23 @@
           <w:sz w:val="24"/>
         </w:rPr>
       </w:pPr>
+      <w:proofErr w:type="gramStart"/>
       <w:r>
         <w:rPr>
           <w:rFonts w:ascii="Arial" w:hAnsi="Arial" w:cs="Arial"/>
           <w:i/>
           <w:sz w:val="24"/>
         </w:rPr>
-        <w:t xml:space="preserve">le choix des outils logiciels pour la réalisation </w:t>
+        <w:t>le</w:t>
+      </w:r>
+      <w:proofErr w:type="gramEnd"/>
+      <w:r>
+        <w:rPr>
+          <w:rFonts w:ascii="Arial" w:hAnsi="Arial" w:cs="Arial"/>
+          <w:i/>
+          <w:sz w:val="24"/>
+        </w:rPr>
+        <w:t xml:space="preserve"> choix des outils logiciels pour la réalisation </w:t>
       </w:r>
       <w:r>
         <w:rPr>
@@ -4671,13 +5707,23 @@
           <w:sz w:val="24"/>
         </w:rPr>
       </w:pPr>
+      <w:proofErr w:type="gramStart"/>
       <w:r>
         <w:rPr>
           <w:rFonts w:ascii="Arial" w:hAnsi="Arial" w:cs="Arial"/>
           <w:i/>
           <w:sz w:val="24"/>
         </w:rPr>
-        <w:t xml:space="preserve">site web: </w:t>
+        <w:t>site</w:t>
+      </w:r>
+      <w:proofErr w:type="gramEnd"/>
+      <w:r>
+        <w:rPr>
+          <w:rFonts w:ascii="Arial" w:hAnsi="Arial" w:cs="Arial"/>
+          <w:i/>
+          <w:sz w:val="24"/>
+        </w:rPr>
+        <w:t xml:space="preserve"> web: </w:t>
       </w:r>
       <w:r>
         <w:rPr>
@@ -4701,13 +5747,23 @@
           <w:sz w:val="24"/>
         </w:rPr>
       </w:pPr>
+      <w:proofErr w:type="gramStart"/>
       <w:r>
         <w:rPr>
           <w:rFonts w:ascii="Arial" w:hAnsi="Arial" w:cs="Arial"/>
           <w:i/>
           <w:sz w:val="24"/>
         </w:rPr>
-        <w:t>bases de données: décrire le modèle relationnel, le contenu détaillé des tables (caractéristiques de chaque champs) et les requêtes.</w:t>
+        <w:t>bases</w:t>
+      </w:r>
+      <w:proofErr w:type="gramEnd"/>
+      <w:r>
+        <w:rPr>
+          <w:rFonts w:ascii="Arial" w:hAnsi="Arial" w:cs="Arial"/>
+          <w:i/>
+          <w:sz w:val="24"/>
+        </w:rPr>
+        <w:t xml:space="preserve"> de données: décrire le modèle relationnel, le contenu détaillé des tables (caractéristiques de chaque champs) et les requêtes.</w:t>
       </w:r>
     </w:p>
     <w:p>
@@ -4723,20 +5779,41 @@
           <w:sz w:val="24"/>
         </w:rPr>
       </w:pPr>
+      <w:proofErr w:type="gramStart"/>
       <w:r>
         <w:rPr>
           <w:rFonts w:ascii="Arial" w:hAnsi="Arial" w:cs="Arial"/>
           <w:i/>
           <w:sz w:val="24"/>
         </w:rPr>
-        <w:t>programmation et scripts: organigramme, architecture du programme, découpage modulaire, entrées-sorties des modules, pseudo-code</w:t>
-      </w:r>
+        <w:lastRenderedPageBreak/>
+        <w:t>programmation</w:t>
+      </w:r>
+      <w:proofErr w:type="gramEnd"/>
       <w:r>
         <w:rPr>
           <w:rFonts w:ascii="Arial" w:hAnsi="Arial" w:cs="Arial"/>
           <w:i/>
           <w:sz w:val="24"/>
         </w:rPr>
+        <w:t xml:space="preserve"> et scripts: organigramme, architecture du programme, découpage modulaire, entrées-sorties des modules, </w:t>
+      </w:r>
+      <w:proofErr w:type="spellStart"/>
+      <w:r>
+        <w:rPr>
+          <w:rFonts w:ascii="Arial" w:hAnsi="Arial" w:cs="Arial"/>
+          <w:i/>
+          <w:sz w:val="24"/>
+        </w:rPr>
+        <w:t>pseudo-code</w:t>
+      </w:r>
+      <w:proofErr w:type="spellEnd"/>
+      <w:r>
+        <w:rPr>
+          <w:rFonts w:ascii="Arial" w:hAnsi="Arial" w:cs="Arial"/>
+          <w:i/>
+          <w:sz w:val="24"/>
+        </w:rPr>
         <w:t xml:space="preserve"> </w:t>
       </w:r>
       <w:r>
@@ -4755,13 +5832,23 @@
         </w:rPr>
         <w:t xml:space="preserve"> </w:t>
       </w:r>
+      <w:proofErr w:type="spellStart"/>
       <w:r>
         <w:rPr>
           <w:rFonts w:ascii="Arial" w:hAnsi="Arial" w:cs="Arial"/>
           <w:i/>
           <w:sz w:val="24"/>
         </w:rPr>
-        <w:t>structogramme…</w:t>
+        <w:t>structogramme</w:t>
+      </w:r>
+      <w:proofErr w:type="spellEnd"/>
+      <w:r>
+        <w:rPr>
+          <w:rFonts w:ascii="Arial" w:hAnsi="Arial" w:cs="Arial"/>
+          <w:i/>
+          <w:sz w:val="24"/>
+        </w:rPr>
+        <w:t>…</w:t>
       </w:r>
     </w:p>
     <w:p>
@@ -4830,6 +5917,7 @@
           <w:highlight w:val="yellow"/>
         </w:rPr>
       </w:pPr>
+      <w:bookmarkStart w:id="18" w:name="_Toc513637843"/>
       <w:r>
         <w:rPr>
           <w:highlight w:val="yellow"/>
@@ -4842,6 +5930,7 @@
         </w:rPr>
         <w:t>Use cases / Scénarios</w:t>
       </w:r>
+      <w:bookmarkEnd w:id="18"/>
     </w:p>
     <w:p>
       <w:r>
@@ -5090,12 +6179,14 @@
           <w:highlight w:val="yellow"/>
         </w:rPr>
       </w:pPr>
+      <w:bookmarkStart w:id="19" w:name="_Toc513637844"/>
       <w:r>
         <w:rPr>
           <w:highlight w:val="yellow"/>
         </w:rPr>
         <w:t>MLD</w:t>
       </w:r>
+      <w:bookmarkEnd w:id="19"/>
     </w:p>
     <w:p>
       <w:pPr>
@@ -5103,18 +6194,28 @@
           <w:highlight w:val="yellow"/>
         </w:rPr>
       </w:pPr>
+      <w:proofErr w:type="spellStart"/>
+      <w:proofErr w:type="gramStart"/>
       <w:r>
         <w:rPr>
           <w:highlight w:val="yellow"/>
         </w:rPr>
-        <w:t>mwb ou diagramme de classe</w:t>
-      </w:r>
-    </w:p>
-    <w:p>
+        <w:t>mwb</w:t>
+      </w:r>
+      <w:proofErr w:type="spellEnd"/>
+      <w:proofErr w:type="gramEnd"/>
       <w:r>
         <w:rPr>
           <w:highlight w:val="yellow"/>
         </w:rPr>
+        <w:t xml:space="preserve"> ou diagramme de classe</w:t>
+      </w:r>
+    </w:p>
+    <w:p>
+      <w:r>
+        <w:rPr>
+          <w:highlight w:val="yellow"/>
+        </w:rPr>
         <w:t>Eché</w:t>
       </w:r>
       <w:r>
@@ -5128,11 +6229,12 @@
       <w:pPr>
         <w:pStyle w:val="Titre3"/>
       </w:pPr>
-      <w:bookmarkStart w:id="15" w:name="_Toc71703259"/>
-      <w:bookmarkStart w:id="16" w:name="_Toc499021842"/>
+      <w:bookmarkStart w:id="20" w:name="_Toc71703259"/>
+      <w:bookmarkStart w:id="21" w:name="_Toc513637845"/>
       <w:r>
         <w:t>(Particularité 1)</w:t>
       </w:r>
+      <w:bookmarkEnd w:id="21"/>
     </w:p>
     <w:p>
       <w:r>
@@ -5153,9 +6255,11 @@
       <w:pPr>
         <w:pStyle w:val="Titre3"/>
       </w:pPr>
+      <w:bookmarkStart w:id="22" w:name="_Toc513637846"/>
       <w:r>
         <w:t>(Particularité 2)</w:t>
       </w:r>
+      <w:bookmarkEnd w:id="22"/>
     </w:p>
     <w:p>
       <w:r>
@@ -5179,14 +6283,15 @@
           <w:tab w:val="num" w:pos="360"/>
         </w:tabs>
       </w:pPr>
+      <w:bookmarkStart w:id="23" w:name="_Toc513637847"/>
       <w:r>
         <w:t>R</w:t>
       </w:r>
-      <w:bookmarkEnd w:id="15"/>
+      <w:bookmarkEnd w:id="20"/>
       <w:r>
         <w:t>éalisation</w:t>
       </w:r>
-      <w:bookmarkEnd w:id="16"/>
+      <w:bookmarkEnd w:id="23"/>
     </w:p>
     <w:p>
       <w:pPr>
@@ -5196,21 +6301,21 @@
           <w:iCs/>
         </w:rPr>
       </w:pPr>
-      <w:bookmarkStart w:id="17" w:name="_Toc25553317"/>
-      <w:bookmarkStart w:id="18" w:name="_Toc71691022"/>
-      <w:bookmarkStart w:id="19" w:name="_Toc499021843"/>
+      <w:bookmarkStart w:id="24" w:name="_Toc25553317"/>
+      <w:bookmarkStart w:id="25" w:name="_Toc71691022"/>
+      <w:bookmarkStart w:id="26" w:name="_Toc513637848"/>
       <w:r>
         <w:rPr>
           <w:iCs/>
         </w:rPr>
         <w:t>Dossier de réalisation</w:t>
       </w:r>
-      <w:bookmarkStart w:id="20" w:name="_Toc25553318"/>
-      <w:bookmarkEnd w:id="17"/>
-      <w:bookmarkEnd w:id="18"/>
-      <w:bookmarkEnd w:id="19"/>
-    </w:p>
-    <w:bookmarkEnd w:id="20"/>
+      <w:bookmarkStart w:id="27" w:name="_Toc25553318"/>
+      <w:bookmarkEnd w:id="24"/>
+      <w:bookmarkEnd w:id="25"/>
+      <w:bookmarkEnd w:id="26"/>
+    </w:p>
+    <w:bookmarkEnd w:id="27"/>
     <w:p>
       <w:pPr>
         <w:ind w:firstLine="360"/>
@@ -5261,12 +6366,21 @@
           <w:iCs/>
         </w:rPr>
       </w:pPr>
-      <w:r>
-        <w:rPr>
-          <w:i/>
-          <w:iCs/>
-        </w:rPr>
-        <w:t>les répertoires où le logiciel est installé</w:t>
+      <w:proofErr w:type="gramStart"/>
+      <w:r>
+        <w:rPr>
+          <w:i/>
+          <w:iCs/>
+        </w:rPr>
+        <w:t>les</w:t>
+      </w:r>
+      <w:proofErr w:type="gramEnd"/>
+      <w:r>
+        <w:rPr>
+          <w:i/>
+          <w:iCs/>
+        </w:rPr>
+        <w:t xml:space="preserve"> répertoires où le logiciel est installé</w:t>
       </w:r>
     </w:p>
     <w:p>
@@ -5285,12 +6399,21 @@
           <w:iCs/>
         </w:rPr>
       </w:pPr>
-      <w:r>
-        <w:rPr>
-          <w:i/>
-          <w:iCs/>
-        </w:rPr>
-        <w:t>la liste de tous les fichiers et une rapide description de leur contenu (des noms qui parlent !)</w:t>
+      <w:proofErr w:type="gramStart"/>
+      <w:r>
+        <w:rPr>
+          <w:i/>
+          <w:iCs/>
+        </w:rPr>
+        <w:t>la</w:t>
+      </w:r>
+      <w:proofErr w:type="gramEnd"/>
+      <w:r>
+        <w:rPr>
+          <w:i/>
+          <w:iCs/>
+        </w:rPr>
+        <w:t xml:space="preserve"> liste de tous les fichiers et une rapide description de leur contenu (des noms qui parlent !)</w:t>
       </w:r>
     </w:p>
     <w:p>
@@ -5309,12 +6432,21 @@
           <w:iCs/>
         </w:rPr>
       </w:pPr>
-      <w:r>
-        <w:rPr>
-          <w:i/>
-          <w:iCs/>
-        </w:rPr>
-        <w:t>les versions des systèmes d'exploitation et des outils logiciels</w:t>
+      <w:proofErr w:type="gramStart"/>
+      <w:r>
+        <w:rPr>
+          <w:i/>
+          <w:iCs/>
+        </w:rPr>
+        <w:t>les</w:t>
+      </w:r>
+      <w:proofErr w:type="gramEnd"/>
+      <w:r>
+        <w:rPr>
+          <w:i/>
+          <w:iCs/>
+        </w:rPr>
+        <w:t xml:space="preserve"> versions des systèmes d'exploitation et des outils logiciels</w:t>
       </w:r>
     </w:p>
     <w:p>
@@ -5333,12 +6465,21 @@
           <w:iCs/>
         </w:rPr>
       </w:pPr>
-      <w:r>
-        <w:rPr>
-          <w:i/>
-          <w:iCs/>
-        </w:rPr>
-        <w:t>la description exacte du matériel</w:t>
+      <w:proofErr w:type="gramStart"/>
+      <w:r>
+        <w:rPr>
+          <w:i/>
+          <w:iCs/>
+        </w:rPr>
+        <w:t>la</w:t>
+      </w:r>
+      <w:proofErr w:type="gramEnd"/>
+      <w:r>
+        <w:rPr>
+          <w:i/>
+          <w:iCs/>
+        </w:rPr>
+        <w:t xml:space="preserve"> description exacte du matériel</w:t>
       </w:r>
     </w:p>
     <w:p>
@@ -5357,12 +6498,21 @@
           <w:iCs/>
         </w:rPr>
       </w:pPr>
-      <w:r>
-        <w:rPr>
-          <w:i/>
-          <w:iCs/>
-        </w:rPr>
-        <w:t>le numé</w:t>
+      <w:proofErr w:type="gramStart"/>
+      <w:r>
+        <w:rPr>
+          <w:i/>
+          <w:iCs/>
+        </w:rPr>
+        <w:t>le</w:t>
+      </w:r>
+      <w:proofErr w:type="gramEnd"/>
+      <w:r>
+        <w:rPr>
+          <w:i/>
+          <w:iCs/>
+        </w:rPr>
+        <w:t xml:space="preserve"> numé</w:t>
       </w:r>
       <w:r>
         <w:rPr>
@@ -5396,12 +6546,21 @@
           <w:u w:val="single"/>
         </w:rPr>
       </w:pPr>
-      <w:r>
-        <w:rPr>
-          <w:i/>
-          <w:iCs/>
-        </w:rPr>
-        <w:t>programmation et scripts: librairies externes, dictionnaire des données, reconstruction du logiciel</w:t>
+      <w:proofErr w:type="gramStart"/>
+      <w:r>
+        <w:rPr>
+          <w:i/>
+          <w:iCs/>
+        </w:rPr>
+        <w:t>programmation</w:t>
+      </w:r>
+      <w:proofErr w:type="gramEnd"/>
+      <w:r>
+        <w:rPr>
+          <w:i/>
+          <w:iCs/>
+        </w:rPr>
+        <w:t xml:space="preserve"> et scripts: librairies externes, dictionnaire des données, reconstruction du logiciel</w:t>
       </w:r>
       <w:r>
         <w:rPr>
@@ -5547,25 +6706,24 @@
           <w:iCs/>
         </w:rPr>
       </w:pPr>
-      <w:bookmarkStart w:id="21" w:name="_Toc25553321"/>
-      <w:bookmarkStart w:id="22" w:name="_Toc71691025"/>
-      <w:bookmarkStart w:id="23" w:name="_Toc499021844"/>
-      <w:r>
-        <w:rPr>
-          <w:iCs/>
-        </w:rPr>
-        <w:lastRenderedPageBreak/>
+      <w:bookmarkStart w:id="28" w:name="_Toc25553321"/>
+      <w:bookmarkStart w:id="29" w:name="_Toc71691025"/>
+      <w:bookmarkStart w:id="30" w:name="_Toc513637849"/>
+      <w:r>
+        <w:rPr>
+          <w:iCs/>
+        </w:rPr>
         <w:t>Description des test</w:t>
       </w:r>
-      <w:bookmarkEnd w:id="21"/>
+      <w:bookmarkEnd w:id="28"/>
       <w:r>
         <w:rPr>
           <w:iCs/>
         </w:rPr>
         <w:t>s effectués</w:t>
       </w:r>
-      <w:bookmarkEnd w:id="22"/>
-      <w:bookmarkEnd w:id="23"/>
+      <w:bookmarkEnd w:id="29"/>
+      <w:bookmarkEnd w:id="30"/>
     </w:p>
     <w:p>
       <w:pPr>
@@ -5588,8 +6746,16 @@
         <w:rPr>
           <w:i/>
         </w:rPr>
-        <w:t>Pour chaque partie testée de votre projet, il faut décrire:</w:t>
-      </w:r>
+        <w:t xml:space="preserve">Pour chaque partie testée de votre projet, il faut </w:t>
+      </w:r>
+      <w:proofErr w:type="gramStart"/>
+      <w:r>
+        <w:rPr>
+          <w:i/>
+        </w:rPr>
+        <w:t>décrire:</w:t>
+      </w:r>
+      <w:proofErr w:type="gramEnd"/>
     </w:p>
     <w:p>
       <w:pPr>
@@ -5611,11 +6777,19 @@
           <w:i/>
         </w:rPr>
       </w:pPr>
-      <w:r>
-        <w:rPr>
-          <w:i/>
-        </w:rPr>
-        <w:t>les conditions exactes de chaque test</w:t>
+      <w:proofErr w:type="gramStart"/>
+      <w:r>
+        <w:rPr>
+          <w:i/>
+        </w:rPr>
+        <w:t>les</w:t>
+      </w:r>
+      <w:proofErr w:type="gramEnd"/>
+      <w:r>
+        <w:rPr>
+          <w:i/>
+        </w:rPr>
+        <w:t xml:space="preserve"> conditions exactes de chaque test</w:t>
       </w:r>
     </w:p>
     <w:p>
@@ -5628,11 +6802,19 @@
           <w:i/>
         </w:rPr>
       </w:pPr>
-      <w:r>
-        <w:rPr>
-          <w:i/>
-        </w:rPr>
-        <w:t>les preuves de test (papier ou fichier)</w:t>
+      <w:proofErr w:type="gramStart"/>
+      <w:r>
+        <w:rPr>
+          <w:i/>
+        </w:rPr>
+        <w:t>les</w:t>
+      </w:r>
+      <w:proofErr w:type="gramEnd"/>
+      <w:r>
+        <w:rPr>
+          <w:i/>
+        </w:rPr>
+        <w:t xml:space="preserve"> preuves de test (papier ou fichier)</w:t>
       </w:r>
     </w:p>
     <w:p>
@@ -5645,11 +6827,19 @@
           <w:i/>
         </w:rPr>
       </w:pPr>
-      <w:r>
-        <w:rPr>
-          <w:i/>
-        </w:rPr>
-        <w:t xml:space="preserve">tests sans preuve: fournir au moins une description </w:t>
+      <w:proofErr w:type="gramStart"/>
+      <w:r>
+        <w:rPr>
+          <w:i/>
+        </w:rPr>
+        <w:t>tests</w:t>
+      </w:r>
+      <w:proofErr w:type="gramEnd"/>
+      <w:r>
+        <w:rPr>
+          <w:i/>
+        </w:rPr>
+        <w:t xml:space="preserve"> sans preuve: fournir au moins une description </w:t>
       </w:r>
     </w:p>
     <w:p>
@@ -5841,12 +7031,21 @@
                 <w:highlight w:val="yellow"/>
               </w:rPr>
             </w:pPr>
+            <w:proofErr w:type="spellStart"/>
             <w:r>
               <w:rPr>
                 <w:i/>
                 <w:highlight w:val="yellow"/>
               </w:rPr>
-              <w:t xml:space="preserve">Dév </w:t>
+              <w:t>Dév</w:t>
+            </w:r>
+            <w:proofErr w:type="spellEnd"/>
+            <w:r>
+              <w:rPr>
+                <w:i/>
+                <w:highlight w:val="yellow"/>
+              </w:rPr>
+              <w:t xml:space="preserve"> </w:t>
             </w:r>
             <w:r>
               <w:rPr>
@@ -5876,12 +7075,21 @@
                 <w:highlight w:val="yellow"/>
               </w:rPr>
             </w:pPr>
+            <w:proofErr w:type="spellStart"/>
             <w:r>
               <w:rPr>
                 <w:i/>
                 <w:highlight w:val="yellow"/>
               </w:rPr>
-              <w:t xml:space="preserve">CdP </w:t>
+              <w:t>CdP</w:t>
+            </w:r>
+            <w:proofErr w:type="spellEnd"/>
+            <w:r>
+              <w:rPr>
+                <w:i/>
+                <w:highlight w:val="yellow"/>
+              </w:rPr>
+              <w:t xml:space="preserve"> </w:t>
             </w:r>
             <w:r>
               <w:rPr>
@@ -5911,12 +7119,21 @@
                 <w:highlight w:val="yellow"/>
               </w:rPr>
             </w:pPr>
+            <w:proofErr w:type="spellStart"/>
             <w:r>
               <w:rPr>
                 <w:i/>
                 <w:highlight w:val="yellow"/>
               </w:rPr>
-              <w:t xml:space="preserve">CdP </w:t>
+              <w:t>CdP</w:t>
+            </w:r>
+            <w:proofErr w:type="spellEnd"/>
+            <w:r>
+              <w:rPr>
+                <w:i/>
+                <w:highlight w:val="yellow"/>
+              </w:rPr>
+              <w:t xml:space="preserve"> </w:t>
             </w:r>
             <w:r>
               <w:rPr>
@@ -5946,12 +7163,21 @@
                 <w:highlight w:val="yellow"/>
               </w:rPr>
             </w:pPr>
+            <w:proofErr w:type="spellStart"/>
             <w:r>
               <w:rPr>
                 <w:i/>
                 <w:highlight w:val="yellow"/>
               </w:rPr>
-              <w:t xml:space="preserve">Dév </w:t>
+              <w:t>Dév</w:t>
+            </w:r>
+            <w:proofErr w:type="spellEnd"/>
+            <w:r>
+              <w:rPr>
+                <w:i/>
+                <w:highlight w:val="yellow"/>
+              </w:rPr>
+              <w:t xml:space="preserve"> </w:t>
             </w:r>
             <w:r>
               <w:rPr>
@@ -6003,12 +7229,21 @@
                 <w:highlight w:val="yellow"/>
               </w:rPr>
             </w:pPr>
+            <w:proofErr w:type="spellStart"/>
             <w:r>
               <w:rPr>
                 <w:i/>
                 <w:highlight w:val="yellow"/>
               </w:rPr>
-              <w:t xml:space="preserve">Dév </w:t>
+              <w:t>Dév</w:t>
+            </w:r>
+            <w:proofErr w:type="spellEnd"/>
+            <w:r>
+              <w:rPr>
+                <w:i/>
+                <w:highlight w:val="yellow"/>
+              </w:rPr>
+              <w:t xml:space="preserve"> </w:t>
             </w:r>
             <w:r>
               <w:rPr>
@@ -6046,12 +7281,21 @@
                 <w:highlight w:val="yellow"/>
               </w:rPr>
             </w:pPr>
+            <w:proofErr w:type="spellStart"/>
             <w:r>
               <w:rPr>
                 <w:i/>
                 <w:highlight w:val="yellow"/>
               </w:rPr>
-              <w:t xml:space="preserve">CdP </w:t>
+              <w:t>CdP</w:t>
+            </w:r>
+            <w:proofErr w:type="spellEnd"/>
+            <w:r>
+              <w:rPr>
+                <w:i/>
+                <w:highlight w:val="yellow"/>
+              </w:rPr>
+              <w:t xml:space="preserve"> </w:t>
             </w:r>
             <w:r>
               <w:rPr>
@@ -6084,12 +7328,21 @@
                 <w:highlight w:val="yellow"/>
               </w:rPr>
             </w:pPr>
+            <w:proofErr w:type="spellStart"/>
             <w:r>
               <w:rPr>
                 <w:i/>
                 <w:highlight w:val="yellow"/>
               </w:rPr>
-              <w:t xml:space="preserve">CdP </w:t>
+              <w:t>CdP</w:t>
+            </w:r>
+            <w:proofErr w:type="spellEnd"/>
+            <w:r>
+              <w:rPr>
+                <w:i/>
+                <w:highlight w:val="yellow"/>
+              </w:rPr>
+              <w:t xml:space="preserve"> </w:t>
             </w:r>
             <w:r>
               <w:rPr>
@@ -6122,12 +7375,21 @@
                 <w:highlight w:val="yellow"/>
               </w:rPr>
             </w:pPr>
+            <w:proofErr w:type="spellStart"/>
             <w:r>
               <w:rPr>
                 <w:i/>
                 <w:highlight w:val="yellow"/>
               </w:rPr>
-              <w:t xml:space="preserve">Dév </w:t>
+              <w:t>Dév</w:t>
+            </w:r>
+            <w:proofErr w:type="spellEnd"/>
+            <w:r>
+              <w:rPr>
+                <w:i/>
+                <w:highlight w:val="yellow"/>
+              </w:rPr>
+              <w:t xml:space="preserve"> </w:t>
             </w:r>
             <w:r>
               <w:rPr>
@@ -6179,12 +7441,21 @@
                 <w:highlight w:val="yellow"/>
               </w:rPr>
             </w:pPr>
+            <w:proofErr w:type="spellStart"/>
             <w:r>
               <w:rPr>
                 <w:i/>
                 <w:highlight w:val="yellow"/>
               </w:rPr>
-              <w:t xml:space="preserve">Dév </w:t>
+              <w:t>Dév</w:t>
+            </w:r>
+            <w:proofErr w:type="spellEnd"/>
+            <w:r>
+              <w:rPr>
+                <w:i/>
+                <w:highlight w:val="yellow"/>
+              </w:rPr>
+              <w:t xml:space="preserve"> </w:t>
             </w:r>
             <w:r>
               <w:rPr>
@@ -6227,12 +7498,21 @@
                 <w:highlight w:val="yellow"/>
               </w:rPr>
             </w:pPr>
+            <w:proofErr w:type="spellStart"/>
             <w:r>
               <w:rPr>
                 <w:i/>
                 <w:highlight w:val="yellow"/>
               </w:rPr>
-              <w:t xml:space="preserve">CdP </w:t>
+              <w:t>CdP</w:t>
+            </w:r>
+            <w:proofErr w:type="spellEnd"/>
+            <w:r>
+              <w:rPr>
+                <w:i/>
+                <w:highlight w:val="yellow"/>
+              </w:rPr>
+              <w:t xml:space="preserve"> </w:t>
             </w:r>
             <w:r>
               <w:rPr>
@@ -6262,12 +7542,21 @@
                 <w:highlight w:val="yellow"/>
               </w:rPr>
             </w:pPr>
+            <w:proofErr w:type="spellStart"/>
             <w:r>
               <w:rPr>
                 <w:i/>
                 <w:highlight w:val="yellow"/>
               </w:rPr>
-              <w:t xml:space="preserve">Dév </w:t>
+              <w:t>Dév</w:t>
+            </w:r>
+            <w:proofErr w:type="spellEnd"/>
+            <w:r>
+              <w:rPr>
+                <w:i/>
+                <w:highlight w:val="yellow"/>
+              </w:rPr>
+              <w:t xml:space="preserve"> </w:t>
             </w:r>
             <w:r>
               <w:rPr>
@@ -6345,12 +7634,21 @@
                 <w:highlight w:val="yellow"/>
               </w:rPr>
             </w:pPr>
+            <w:proofErr w:type="spellStart"/>
             <w:r>
               <w:rPr>
                 <w:i/>
                 <w:highlight w:val="yellow"/>
               </w:rPr>
-              <w:t xml:space="preserve">CdP </w:t>
+              <w:t>CdP</w:t>
+            </w:r>
+            <w:proofErr w:type="spellEnd"/>
+            <w:r>
+              <w:rPr>
+                <w:i/>
+                <w:highlight w:val="yellow"/>
+              </w:rPr>
+              <w:t xml:space="preserve"> </w:t>
             </w:r>
             <w:r>
               <w:rPr>
@@ -6380,12 +7678,21 @@
                 <w:highlight w:val="yellow"/>
               </w:rPr>
             </w:pPr>
+            <w:proofErr w:type="spellStart"/>
             <w:r>
               <w:rPr>
                 <w:i/>
                 <w:highlight w:val="yellow"/>
               </w:rPr>
-              <w:t xml:space="preserve">Dév </w:t>
+              <w:t>Dév</w:t>
+            </w:r>
+            <w:proofErr w:type="spellEnd"/>
+            <w:r>
+              <w:rPr>
+                <w:i/>
+                <w:highlight w:val="yellow"/>
+              </w:rPr>
+              <w:t xml:space="preserve"> </w:t>
             </w:r>
             <w:r>
               <w:rPr>
@@ -6463,12 +7770,21 @@
                 <w:highlight w:val="yellow"/>
               </w:rPr>
             </w:pPr>
+            <w:proofErr w:type="spellStart"/>
             <w:r>
               <w:rPr>
                 <w:i/>
                 <w:highlight w:val="yellow"/>
               </w:rPr>
-              <w:t xml:space="preserve">CdP </w:t>
+              <w:t>CdP</w:t>
+            </w:r>
+            <w:proofErr w:type="spellEnd"/>
+            <w:r>
+              <w:rPr>
+                <w:i/>
+                <w:highlight w:val="yellow"/>
+              </w:rPr>
+              <w:t xml:space="preserve"> </w:t>
             </w:r>
             <w:r>
               <w:rPr>
@@ -6497,12 +7813,21 @@
                 <w:i/>
               </w:rPr>
             </w:pPr>
+            <w:proofErr w:type="spellStart"/>
             <w:r>
               <w:rPr>
                 <w:i/>
                 <w:highlight w:val="yellow"/>
               </w:rPr>
-              <w:t xml:space="preserve">Dév </w:t>
+              <w:t>Dév</w:t>
+            </w:r>
+            <w:proofErr w:type="spellEnd"/>
+            <w:r>
+              <w:rPr>
+                <w:i/>
+                <w:highlight w:val="yellow"/>
+              </w:rPr>
+              <w:t xml:space="preserve"> </w:t>
             </w:r>
             <w:r>
               <w:rPr>
@@ -6523,9 +7848,8 @@
       </w:tr>
     </w:tbl>
     <w:p>
-      <w:bookmarkStart w:id="24" w:name="_Toc25553322"/>
-      <w:bookmarkStart w:id="25" w:name="_Toc71691026"/>
-      <w:bookmarkStart w:id="26" w:name="_Toc499021845"/>
+      <w:bookmarkStart w:id="31" w:name="_Toc25553322"/>
+      <w:bookmarkStart w:id="32" w:name="_Toc71691026"/>
       <w:r>
         <w:rPr>
           <w:highlight w:val="yellow"/>
@@ -6562,21 +7886,22 @@
           <w:iCs/>
         </w:rPr>
       </w:pPr>
+      <w:bookmarkStart w:id="33" w:name="_Toc513637850"/>
       <w:r>
         <w:rPr>
           <w:iCs/>
         </w:rPr>
         <w:t xml:space="preserve">Erreurs </w:t>
       </w:r>
-      <w:bookmarkEnd w:id="24"/>
+      <w:bookmarkEnd w:id="31"/>
       <w:r>
         <w:rPr>
           <w:iCs/>
         </w:rPr>
         <w:t>restantes</w:t>
       </w:r>
-      <w:bookmarkEnd w:id="25"/>
-      <w:bookmarkEnd w:id="26"/>
+      <w:bookmarkEnd w:id="32"/>
+      <w:bookmarkEnd w:id="33"/>
       <w:r>
         <w:rPr>
           <w:iCs/>
@@ -6591,7 +7916,7 @@
           <w:i/>
         </w:rPr>
       </w:pPr>
-      <w:bookmarkStart w:id="27" w:name="_Toc25553323"/>
+      <w:bookmarkStart w:id="34" w:name="_Toc25553323"/>
     </w:p>
     <w:p>
       <w:pPr>
@@ -6604,7 +7929,21 @@
         <w:rPr>
           <w:i/>
         </w:rPr>
-        <w:t xml:space="preserve">S'il reste encore des erreurs: </w:t>
+        <w:t xml:space="preserve">S'il reste encore des </w:t>
+      </w:r>
+      <w:proofErr w:type="gramStart"/>
+      <w:r>
+        <w:rPr>
+          <w:i/>
+        </w:rPr>
+        <w:t>erreurs:</w:t>
+      </w:r>
+      <w:proofErr w:type="gramEnd"/>
+      <w:r>
+        <w:rPr>
+          <w:i/>
+        </w:rPr>
+        <w:t xml:space="preserve"> </w:t>
       </w:r>
     </w:p>
     <w:p>
@@ -6648,7 +7987,7 @@
         </w:rPr>
         <w:t>Conséquences sur l'utilisation du produit</w:t>
       </w:r>
-      <w:bookmarkEnd w:id="27"/>
+      <w:bookmarkEnd w:id="34"/>
     </w:p>
     <w:p>
       <w:pPr>
@@ -6707,24 +8046,24 @@
           <w:iCs/>
         </w:rPr>
       </w:pPr>
-      <w:bookmarkStart w:id="28" w:name="_Toc25553326"/>
-      <w:bookmarkStart w:id="29" w:name="_Toc71691029"/>
-      <w:bookmarkStart w:id="30" w:name="_Toc499021846"/>
+      <w:bookmarkStart w:id="35" w:name="_Toc25553326"/>
+      <w:bookmarkStart w:id="36" w:name="_Toc71691029"/>
+      <w:bookmarkStart w:id="37" w:name="_Toc513637851"/>
       <w:r>
         <w:rPr>
           <w:iCs/>
         </w:rPr>
         <w:t>Liste des documents</w:t>
       </w:r>
-      <w:bookmarkEnd w:id="28"/>
+      <w:bookmarkEnd w:id="35"/>
       <w:r>
         <w:rPr>
           <w:iCs/>
         </w:rPr>
         <w:t xml:space="preserve"> fournis</w:t>
       </w:r>
-      <w:bookmarkEnd w:id="29"/>
-      <w:bookmarkEnd w:id="30"/>
+      <w:bookmarkEnd w:id="36"/>
+      <w:bookmarkEnd w:id="37"/>
     </w:p>
     <w:p>
       <w:pPr>
@@ -6778,12 +8117,21 @@
           <w:i/>
         </w:rPr>
       </w:pPr>
+      <w:proofErr w:type="gramStart"/>
       <w:r>
         <w:rPr>
           <w:rFonts w:cs="Arial"/>
           <w:i/>
         </w:rPr>
-        <w:t>le rapport de projet</w:t>
+        <w:t>le</w:t>
+      </w:r>
+      <w:proofErr w:type="gramEnd"/>
+      <w:r>
+        <w:rPr>
+          <w:rFonts w:cs="Arial"/>
+          <w:i/>
+        </w:rPr>
+        <w:t xml:space="preserve"> rapport de projet</w:t>
       </w:r>
     </w:p>
     <w:p>
@@ -6797,12 +8145,21 @@
           <w:i/>
         </w:rPr>
       </w:pPr>
+      <w:proofErr w:type="gramStart"/>
       <w:r>
         <w:rPr>
           <w:rFonts w:cs="Arial"/>
           <w:i/>
         </w:rPr>
-        <w:t>le manuel d'Installation (en annexe)</w:t>
+        <w:t>le</w:t>
+      </w:r>
+      <w:proofErr w:type="gramEnd"/>
+      <w:r>
+        <w:rPr>
+          <w:rFonts w:cs="Arial"/>
+          <w:i/>
+        </w:rPr>
+        <w:t xml:space="preserve"> manuel d'Installation (en annexe)</w:t>
       </w:r>
     </w:p>
     <w:p>
@@ -6816,12 +8173,21 @@
           <w:i/>
         </w:rPr>
       </w:pPr>
+      <w:proofErr w:type="gramStart"/>
       <w:r>
         <w:rPr>
           <w:rFonts w:cs="Arial"/>
           <w:i/>
         </w:rPr>
-        <w:t>le manuel d'Utilisation avec des exemples graphiques (en annexe)</w:t>
+        <w:t>le</w:t>
+      </w:r>
+      <w:proofErr w:type="gramEnd"/>
+      <w:r>
+        <w:rPr>
+          <w:rFonts w:cs="Arial"/>
+          <w:i/>
+        </w:rPr>
+        <w:t xml:space="preserve"> manuel d'Utilisation avec des exemples graphiques (en annexe)</w:t>
       </w:r>
     </w:p>
     <w:p>
@@ -6835,12 +8201,21 @@
           <w:i/>
         </w:rPr>
       </w:pPr>
+      <w:proofErr w:type="gramStart"/>
       <w:r>
         <w:rPr>
           <w:rFonts w:cs="Arial"/>
           <w:i/>
         </w:rPr>
-        <w:t>autres…</w:t>
+        <w:t>autres</w:t>
+      </w:r>
+      <w:proofErr w:type="gramEnd"/>
+      <w:r>
+        <w:rPr>
+          <w:rFonts w:cs="Arial"/>
+          <w:i/>
+        </w:rPr>
+        <w:t>…</w:t>
       </w:r>
     </w:p>
     <w:p>
@@ -6862,6 +8237,7 @@
         <w:rPr>
           <w:highlight w:val="yellow"/>
         </w:rPr>
+        <w:lastRenderedPageBreak/>
         <w:t>Eché</w:t>
       </w:r>
       <w:r>
@@ -6885,18 +8261,18 @@
           <w:tab w:val="num" w:pos="360"/>
         </w:tabs>
       </w:pPr>
-      <w:bookmarkStart w:id="31" w:name="_Toc25553328"/>
-      <w:bookmarkStart w:id="32" w:name="_Toc71703263"/>
-      <w:bookmarkStart w:id="33" w:name="_Toc499021847"/>
+      <w:bookmarkStart w:id="38" w:name="_Toc25553328"/>
+      <w:bookmarkStart w:id="39" w:name="_Toc71703263"/>
+      <w:bookmarkStart w:id="40" w:name="_Toc513637852"/>
       <w:r>
         <w:t>C</w:t>
       </w:r>
-      <w:bookmarkEnd w:id="31"/>
-      <w:bookmarkEnd w:id="32"/>
+      <w:bookmarkEnd w:id="38"/>
+      <w:bookmarkEnd w:id="39"/>
       <w:r>
         <w:t>onclusions</w:t>
       </w:r>
-      <w:bookmarkEnd w:id="33"/>
+      <w:bookmarkEnd w:id="40"/>
     </w:p>
     <w:p>
       <w:pPr>
@@ -6924,8 +8300,18 @@
           <w:i/>
           <w:sz w:val="24"/>
         </w:rPr>
-        <w:t>Développez en tous cas les points suivants:</w:t>
-      </w:r>
+        <w:t xml:space="preserve">Développez en tous cas les points </w:t>
+      </w:r>
+      <w:proofErr w:type="gramStart"/>
+      <w:r>
+        <w:rPr>
+          <w:rFonts w:ascii="Arial" w:hAnsi="Arial" w:cs="Arial"/>
+          <w:i/>
+          <w:sz w:val="24"/>
+        </w:rPr>
+        <w:t>suivants:</w:t>
+      </w:r>
+      <w:proofErr w:type="gramEnd"/>
     </w:p>
     <w:p>
       <w:pPr>
@@ -7060,16 +8446,16 @@
           <w:tab w:val="num" w:pos="360"/>
         </w:tabs>
       </w:pPr>
-      <w:bookmarkStart w:id="34" w:name="_Toc71703264"/>
-      <w:bookmarkStart w:id="35" w:name="_Toc499021848"/>
+      <w:bookmarkStart w:id="41" w:name="_Toc71703264"/>
+      <w:bookmarkStart w:id="42" w:name="_Toc513637853"/>
       <w:r>
         <w:t>A</w:t>
       </w:r>
-      <w:bookmarkEnd w:id="34"/>
+      <w:bookmarkEnd w:id="41"/>
       <w:r>
         <w:t>nnexes</w:t>
       </w:r>
-      <w:bookmarkEnd w:id="35"/>
+      <w:bookmarkEnd w:id="42"/>
     </w:p>
     <w:p/>
     <w:p>
@@ -7080,14 +8466,14 @@
           <w:iCs/>
         </w:rPr>
       </w:pPr>
-      <w:bookmarkStart w:id="36" w:name="_Toc499021849"/>
+      <w:bookmarkStart w:id="43" w:name="_Toc513637854"/>
       <w:r>
         <w:rPr>
           <w:iCs/>
         </w:rPr>
         <w:t>Résumé du rapport du TPI / version succincte de la documentation</w:t>
       </w:r>
-      <w:bookmarkEnd w:id="36"/>
+      <w:bookmarkEnd w:id="43"/>
     </w:p>
     <w:p/>
     <w:p>
@@ -7098,16 +8484,16 @@
           <w:iCs/>
         </w:rPr>
       </w:pPr>
-      <w:bookmarkStart w:id="37" w:name="_Toc71703265"/>
-      <w:bookmarkStart w:id="38" w:name="_Toc499021850"/>
+      <w:bookmarkStart w:id="44" w:name="_Toc71703265"/>
+      <w:bookmarkStart w:id="45" w:name="_Toc513637855"/>
       <w:r>
         <w:rPr>
           <w:iCs/>
         </w:rPr>
         <w:t>Sources – Bibliographie</w:t>
       </w:r>
-      <w:bookmarkEnd w:id="37"/>
-      <w:bookmarkEnd w:id="38"/>
+      <w:bookmarkEnd w:id="44"/>
+      <w:bookmarkEnd w:id="45"/>
     </w:p>
     <w:p>
       <w:pPr>
@@ -7140,7 +8526,21 @@
         <w:rPr>
           <w:i/>
         </w:rPr>
-        <w:t xml:space="preserve"> (Titre, auteur, date), des sites Internet (URL) consultés, des articles (Revue, date, titre, auteur)… Et de toutes les aides externes (noms)   </w:t>
+        <w:t xml:space="preserve"> (Titre, auteur, date), des sites Internet (URL) consultés, des articles (Revue, date, titre, </w:t>
+      </w:r>
+      <w:proofErr w:type="gramStart"/>
+      <w:r>
+        <w:rPr>
+          <w:i/>
+        </w:rPr>
+        <w:t>auteur)…</w:t>
+      </w:r>
+      <w:proofErr w:type="gramEnd"/>
+      <w:r>
+        <w:rPr>
+          <w:i/>
+        </w:rPr>
+        <w:t xml:space="preserve"> Et de toutes les aides externes (noms)   </w:t>
       </w:r>
     </w:p>
     <w:p>
@@ -7152,9 +8552,9 @@
           <w:highlight w:val="yellow"/>
         </w:rPr>
       </w:pPr>
-      <w:bookmarkStart w:id="39" w:name="_Toc25553330"/>
-      <w:bookmarkStart w:id="40" w:name="_Toc71703266"/>
-      <w:bookmarkStart w:id="41" w:name="_Toc499021851"/>
+      <w:bookmarkStart w:id="46" w:name="_Toc25553330"/>
+      <w:bookmarkStart w:id="47" w:name="_Toc71703266"/>
+      <w:bookmarkStart w:id="48" w:name="_Toc513637856"/>
       <w:r>
         <w:rPr>
           <w:iCs/>
@@ -7162,9 +8562,8 @@
         </w:rPr>
         <w:t xml:space="preserve">Journal de </w:t>
       </w:r>
-      <w:bookmarkEnd w:id="39"/>
-      <w:bookmarkEnd w:id="40"/>
-      <w:bookmarkEnd w:id="41"/>
+      <w:bookmarkEnd w:id="46"/>
+      <w:bookmarkEnd w:id="47"/>
       <w:r>
         <w:rPr>
           <w:iCs/>
@@ -7172,6 +8571,7 @@
         </w:rPr>
         <w:t>bord</w:t>
       </w:r>
+      <w:bookmarkEnd w:id="48"/>
     </w:p>
     <w:p>
       <w:pPr>
@@ -7301,7 +8701,7 @@
           <w:highlight w:val="yellow"/>
         </w:rPr>
       </w:pPr>
-      <w:bookmarkStart w:id="42" w:name="_Toc25553331"/>
+      <w:bookmarkStart w:id="49" w:name="_Toc25553331"/>
     </w:p>
     <w:p>
       <w:pPr>
@@ -7411,17 +8811,17 @@
           <w:iCs/>
         </w:rPr>
       </w:pPr>
-      <w:bookmarkStart w:id="43" w:name="_Toc71703267"/>
-      <w:bookmarkStart w:id="44" w:name="_Toc499021852"/>
+      <w:bookmarkStart w:id="50" w:name="_Toc71703267"/>
+      <w:bookmarkStart w:id="51" w:name="_Toc513637857"/>
       <w:r>
         <w:rPr>
           <w:iCs/>
         </w:rPr>
         <w:t>Manuel d'Installation</w:t>
       </w:r>
-      <w:bookmarkEnd w:id="42"/>
-      <w:bookmarkEnd w:id="43"/>
-      <w:bookmarkEnd w:id="44"/>
+      <w:bookmarkEnd w:id="49"/>
+      <w:bookmarkEnd w:id="50"/>
+      <w:bookmarkEnd w:id="51"/>
     </w:p>
     <w:p>
       <w:r>
@@ -7448,7 +8848,21 @@
         <w:rPr>
           <w:highlight w:val="yellow"/>
         </w:rPr>
-        <w:t xml:space="preserve"> (Readme dans Git</w:t>
+        <w:t xml:space="preserve"> (</w:t>
+      </w:r>
+      <w:proofErr w:type="spellStart"/>
+      <w:r>
+        <w:rPr>
+          <w:highlight w:val="yellow"/>
+        </w:rPr>
+        <w:t>Readme</w:t>
+      </w:r>
+      <w:proofErr w:type="spellEnd"/>
+      <w:r>
+        <w:rPr>
+          <w:highlight w:val="yellow"/>
+        </w:rPr>
+        <w:t xml:space="preserve"> dans Git</w:t>
       </w:r>
       <w:r>
         <w:t>)</w:t>
@@ -7463,18 +8877,18 @@
           <w:iCs/>
         </w:rPr>
       </w:pPr>
-      <w:bookmarkStart w:id="45" w:name="_Toc25553332"/>
-      <w:bookmarkStart w:id="46" w:name="_Toc71703268"/>
-      <w:bookmarkStart w:id="47" w:name="_Toc499021853"/>
+      <w:bookmarkStart w:id="52" w:name="_Toc25553332"/>
+      <w:bookmarkStart w:id="53" w:name="_Toc71703268"/>
+      <w:bookmarkStart w:id="54" w:name="_Toc513637858"/>
       <w:r>
         <w:rPr>
           <w:iCs/>
         </w:rPr>
         <w:t>Manuel d'Utilisation</w:t>
       </w:r>
-      <w:bookmarkEnd w:id="45"/>
-      <w:bookmarkEnd w:id="46"/>
-      <w:bookmarkEnd w:id="47"/>
+      <w:bookmarkEnd w:id="52"/>
+      <w:bookmarkEnd w:id="53"/>
+      <w:bookmarkEnd w:id="54"/>
     </w:p>
     <w:p>
       <w:r>
@@ -7493,9 +8907,9 @@
           <w:iCs/>
         </w:rPr>
       </w:pPr>
-      <w:bookmarkStart w:id="48" w:name="_Toc71703270"/>
-      <w:bookmarkStart w:id="49" w:name="_Toc499021854"/>
-      <w:bookmarkStart w:id="50" w:name="_Toc25553334"/>
+      <w:bookmarkStart w:id="55" w:name="_Toc71703270"/>
+      <w:bookmarkStart w:id="56" w:name="_Toc25553334"/>
+      <w:bookmarkStart w:id="57" w:name="_Toc513637859"/>
       <w:r>
         <w:rPr>
           <w:iCs/>
@@ -7508,15 +8922,15 @@
         </w:rPr>
         <w:t>rchives du projet</w:t>
       </w:r>
-      <w:bookmarkEnd w:id="48"/>
-      <w:bookmarkEnd w:id="49"/>
+      <w:bookmarkEnd w:id="55"/>
+      <w:bookmarkEnd w:id="57"/>
       <w:r>
         <w:rPr>
           <w:iCs/>
         </w:rPr>
         <w:t xml:space="preserve"> </w:t>
       </w:r>
-      <w:bookmarkEnd w:id="50"/>
+      <w:bookmarkEnd w:id="56"/>
     </w:p>
     <w:p/>
     <w:p>
@@ -7544,23 +8958,33 @@
       <w:pPr>
         <w:pStyle w:val="Titre2"/>
       </w:pPr>
-      <w:r>
-        <w:t xml:space="preserve">Journal de bord </w:t>
+      <w:bookmarkStart w:id="58" w:name="_Toc513637860"/>
+      <w:r>
+        <w:t>Journal de bord</w:t>
+      </w:r>
+      <w:bookmarkEnd w:id="58"/>
+      <w:r>
+        <w:t xml:space="preserve"> </w:t>
       </w:r>
     </w:p>
     <w:p/>
     <w:p>
       <w:r>
-        <w:t>09.05.2018 : Faire le point avec M. Chavey pour la partie analyse, je lui ai montré mes maquettes ainsi que mon MLD et mon MCD.</w:t>
+        <w:t xml:space="preserve">09.05.2018 : Faire le point avec M. </w:t>
+      </w:r>
+      <w:proofErr w:type="spellStart"/>
+      <w:r>
+        <w:t>Chavey</w:t>
+      </w:r>
+      <w:proofErr w:type="spellEnd"/>
+      <w:r>
+        <w:t xml:space="preserve"> pour la partie analyse, je lui ai montré mes maquettes ainsi que mon MLD et mon MCD.</w:t>
       </w:r>
       <w:r>
         <w:t xml:space="preserve"> On a fait quelques modifications pour la base de données.</w:t>
       </w:r>
     </w:p>
-    <w:p>
-      <w:bookmarkStart w:id="51" w:name="_GoBack"/>
-      <w:bookmarkEnd w:id="51"/>
-    </w:p>
+    <w:p/>
     <w:sectPr>
       <w:headerReference w:type="default" r:id="rId10"/>
       <w:footerReference w:type="default" r:id="rId11"/>
@@ -7650,7 +9074,7 @@
         <w:sz w:val="16"/>
         <w:szCs w:val="16"/>
       </w:rPr>
-      <w:t>11</w:t>
+      <w:t>6</w:t>
     </w:r>
     <w:r>
       <w:rPr>
@@ -7672,7 +9096,23 @@
         <w:sz w:val="16"/>
         <w:szCs w:val="16"/>
       </w:rPr>
-      <w:t>Dernière modif : 02.12.2010</w:t>
+      <w:t xml:space="preserve">Dernière </w:t>
+    </w:r>
+    <w:proofErr w:type="spellStart"/>
+    <w:r>
+      <w:rPr>
+        <w:sz w:val="16"/>
+        <w:szCs w:val="16"/>
+      </w:rPr>
+      <w:t>modif</w:t>
+    </w:r>
+    <w:proofErr w:type="spellEnd"/>
+    <w:r>
+      <w:rPr>
+        <w:sz w:val="16"/>
+        <w:szCs w:val="16"/>
+      </w:rPr>
+      <w:t> : 02.12.2010</w:t>
     </w:r>
     <w:r>
       <w:rPr>
@@ -9877,6 +11317,7 @@
     <w:lsdException w:name="heading 9" w:qFormat="1"/>
     <w:lsdException w:name="toc 1" w:uiPriority="39"/>
     <w:lsdException w:name="toc 2" w:uiPriority="39"/>
+    <w:lsdException w:name="toc 3" w:uiPriority="39"/>
     <w:lsdException w:name="caption" w:semiHidden="1" w:unhideWhenUsed="1" w:qFormat="1"/>
     <w:lsdException w:name="Title" w:qFormat="1"/>
     <w:lsdException w:name="Subtitle" w:qFormat="1"/>
@@ -10429,7 +11870,7 @@
     <w:basedOn w:val="Normal"/>
     <w:next w:val="Normal"/>
     <w:autoRedefine/>
-    <w:semiHidden/>
+    <w:uiPriority w:val="39"/>
     <w:pPr>
       <w:ind w:left="400"/>
     </w:pPr>
@@ -10983,7 +12424,7 @@
 </file>
 
 <file path=customXml/itemProps1.xml><?xml version="1.0" encoding="utf-8"?>
-<ds:datastoreItem xmlns:ds="http://schemas.openxmlformats.org/officeDocument/2006/customXml" ds:itemID="{F54AE1B5-A6D8-47B6-A3EF-203B7E3B2042}">
+<ds:datastoreItem xmlns:ds="http://schemas.openxmlformats.org/officeDocument/2006/customXml" ds:itemID="{A13F34D1-645E-4F31-A27B-D7ECF2C7B2E8}">
   <ds:schemaRefs>
     <ds:schemaRef ds:uri="http://schemas.openxmlformats.org/officeDocument/2006/bibliography"/>
   </ds:schemaRefs>

</xml_diff>